<commit_message>
Updated Application Notes for Nexys4DDR version
</commit_message>
<xml_diff>
--- a/Resources/N.I.G.E. Machine Application Notes.docx
+++ b/Resources/N.I.G.E. Machine Application Notes.docx
@@ -1,10 +1,8 @@
 
 <file path=word/document.xml><?xml version="1.0" encoding="utf-8"?>
-<w:document xmlns:wpc="http://schemas.microsoft.com/office/word/2010/wordprocessingCanvas" xmlns:mc="http://schemas.openxmlformats.org/markup-compatibility/2006" xmlns:o="urn:schemas-microsoft-com:office:office" xmlns:r="http://schemas.openxmlformats.org/officeDocument/2006/relationships" xmlns:m="http://schemas.openxmlformats.org/officeDocument/2006/math" xmlns:v="urn:schemas-microsoft-com:vml" xmlns:wp14="http://schemas.microsoft.com/office/word/2010/wordprocessingDrawing" xmlns:wp="http://schemas.openxmlformats.org/drawingml/2006/wordprocessingDrawing" xmlns:w10="urn:schemas-microsoft-com:office:word" xmlns:w="http://schemas.openxmlformats.org/wordprocessingml/2006/main" xmlns:w14="http://schemas.microsoft.com/office/word/2010/wordml" xmlns:wpg="http://schemas.microsoft.com/office/word/2010/wordprocessingGroup" xmlns:wpi="http://schemas.microsoft.com/office/word/2010/wordprocessingInk" xmlns:wne="http://schemas.microsoft.com/office/word/2006/wordml" xmlns:wps="http://schemas.microsoft.com/office/word/2010/wordprocessingShape" mc:Ignorable="w14 wp14">
+<w:document xmlns:wpc="http://schemas.microsoft.com/office/word/2010/wordprocessingCanvas" xmlns:cx="http://schemas.microsoft.com/office/drawing/2014/chartex" xmlns:cx1="http://schemas.microsoft.com/office/drawing/2015/9/8/chartex" xmlns:cx2="http://schemas.microsoft.com/office/drawing/2015/10/21/chartex" xmlns:mc="http://schemas.openxmlformats.org/markup-compatibility/2006" xmlns:o="urn:schemas-microsoft-com:office:office" xmlns:r="http://schemas.openxmlformats.org/officeDocument/2006/relationships" xmlns:m="http://schemas.openxmlformats.org/officeDocument/2006/math" xmlns:v="urn:schemas-microsoft-com:vml" xmlns:wp14="http://schemas.microsoft.com/office/word/2010/wordprocessingDrawing" xmlns:wp="http://schemas.openxmlformats.org/drawingml/2006/wordprocessingDrawing" xmlns:w10="urn:schemas-microsoft-com:office:word" xmlns:w="http://schemas.openxmlformats.org/wordprocessingml/2006/main" xmlns:w14="http://schemas.microsoft.com/office/word/2010/wordml" xmlns:w15="http://schemas.microsoft.com/office/word/2012/wordml" xmlns:w16se="http://schemas.microsoft.com/office/word/2015/wordml/symex" xmlns:wpg="http://schemas.microsoft.com/office/word/2010/wordprocessingGroup" xmlns:wpi="http://schemas.microsoft.com/office/word/2010/wordprocessingInk" xmlns:wne="http://schemas.microsoft.com/office/word/2006/wordml" xmlns:wps="http://schemas.microsoft.com/office/word/2010/wordprocessingShape" mc:Ignorable="w14 w15 w16se wp14">
   <w:body>
-    <w:bookmarkStart w:id="0" w:name="_GoBack" w:displacedByCustomXml="next"/>
-    <w:bookmarkEnd w:id="0" w:displacedByCustomXml="next"/>
-    <w:bookmarkStart w:id="1" w:name="_Toc321927282" w:displacedByCustomXml="next"/>
+    <w:bookmarkStart w:id="0" w:name="_Toc321927282" w:displacedByCustomXml="next"/>
     <w:sdt>
       <w:sdtPr>
         <w:rPr>
@@ -192,6 +190,7 @@
                 </w:rPr>
                 <w:alias w:val="Author"/>
                 <w:id w:val="15524260"/>
+                <w:showingPlcHdr/>
                 <w:dataBinding w:prefixMappings="xmlns:ns0='http://schemas.openxmlformats.org/package/2006/metadata/core-properties' xmlns:ns1='http://purl.org/dc/elements/1.1/'" w:xpath="/ns0:coreProperties[1]/ns1:creator[1]" w:storeItemID="{6C3C8BC8-F283-45AE-878A-BAB7291924A1}"/>
                 <w:text/>
               </w:sdtPr>
@@ -217,9 +216,8 @@
                         <w:rFonts w:ascii="Arial" w:hAnsi="Arial" w:cs="Arial"/>
                         <w:b/>
                         <w:bCs/>
-                        <w:lang w:val="en-GB"/>
                       </w:rPr>
-                      <w:t>ANDREW</w:t>
+                      <w:t xml:space="preserve">     </w:t>
                     </w:r>
                   </w:p>
                 </w:tc>
@@ -678,7 +676,7 @@
                 <w:noProof/>
                 <w:webHidden/>
               </w:rPr>
-              <w:t>2</w:t>
+              <w:t>3</w:t>
             </w:r>
             <w:r>
               <w:rPr>
@@ -1501,7 +1499,7 @@
           <w:rFonts w:ascii="Arial" w:hAnsi="Arial" w:cs="Arial"/>
         </w:rPr>
       </w:pPr>
-      <w:bookmarkStart w:id="2" w:name="_Toc430156281"/>
+      <w:bookmarkStart w:id="1" w:name="_Toc430156281"/>
       <w:r>
         <w:rPr>
           <w:rFonts w:ascii="Arial" w:hAnsi="Arial" w:cs="Arial"/>
@@ -1509,6 +1507,35 @@
         <w:lastRenderedPageBreak/>
         <w:t>1.  Installation and set-up</w:t>
       </w:r>
+      <w:bookmarkEnd w:id="1"/>
+    </w:p>
+    <w:p>
+      <w:pPr>
+        <w:rPr>
+          <w:rFonts w:ascii="Arial" w:hAnsi="Arial" w:cs="Arial"/>
+        </w:rPr>
+      </w:pPr>
+    </w:p>
+    <w:p>
+      <w:pPr>
+        <w:pStyle w:val="Heading2"/>
+        <w:rPr>
+          <w:rFonts w:ascii="Arial" w:hAnsi="Arial" w:cs="Arial"/>
+        </w:rPr>
+      </w:pPr>
+      <w:bookmarkStart w:id="2" w:name="_Toc430156282"/>
+      <w:r>
+        <w:rPr>
+          <w:rFonts w:ascii="Arial" w:hAnsi="Arial" w:cs="Arial"/>
+        </w:rPr>
+        <w:t xml:space="preserve">1.1  </w:t>
+      </w:r>
+      <w:r>
+        <w:rPr>
+          <w:rFonts w:ascii="Arial" w:hAnsi="Arial" w:cs="Arial"/>
+        </w:rPr>
+        <w:t>Introduction</w:t>
+      </w:r>
       <w:bookmarkEnd w:id="2"/>
     </w:p>
     <w:p>
@@ -1517,37 +1544,6 @@
           <w:rFonts w:ascii="Arial" w:hAnsi="Arial" w:cs="Arial"/>
         </w:rPr>
       </w:pPr>
-    </w:p>
-    <w:p>
-      <w:pPr>
-        <w:pStyle w:val="Heading2"/>
-        <w:rPr>
-          <w:rFonts w:ascii="Arial" w:hAnsi="Arial" w:cs="Arial"/>
-        </w:rPr>
-      </w:pPr>
-      <w:bookmarkStart w:id="3" w:name="_Toc430156282"/>
-      <w:proofErr w:type="gramStart"/>
-      <w:r>
-        <w:rPr>
-          <w:rFonts w:ascii="Arial" w:hAnsi="Arial" w:cs="Arial"/>
-        </w:rPr>
-        <w:t xml:space="preserve">1.1  </w:t>
-      </w:r>
-      <w:r>
-        <w:rPr>
-          <w:rFonts w:ascii="Arial" w:hAnsi="Arial" w:cs="Arial"/>
-        </w:rPr>
-        <w:t>Introduction</w:t>
-      </w:r>
-      <w:bookmarkEnd w:id="3"/>
-      <w:proofErr w:type="gramEnd"/>
-    </w:p>
-    <w:p>
-      <w:pPr>
-        <w:rPr>
-          <w:rFonts w:ascii="Arial" w:hAnsi="Arial" w:cs="Arial"/>
-        </w:rPr>
-      </w:pPr>
       <w:r>
         <w:rPr>
           <w:rFonts w:ascii="Arial" w:hAnsi="Arial" w:cs="Arial"/>
@@ -1583,95 +1579,57 @@
         <w:rPr>
           <w:rFonts w:ascii="Arial" w:hAnsi="Arial" w:cs="Arial"/>
         </w:rPr>
-        <w:t xml:space="preserve"> both the </w:t>
-      </w:r>
-      <w:proofErr w:type="spellStart"/>
-      <w:r>
-        <w:rPr>
-          <w:rFonts w:ascii="Arial" w:hAnsi="Arial" w:cs="Arial"/>
-        </w:rPr>
-        <w:t>Digilent</w:t>
-      </w:r>
-      <w:proofErr w:type="spellEnd"/>
+        <w:t xml:space="preserve"> the Digilent </w:t>
+      </w:r>
+      <w:r>
+        <w:rPr>
+          <w:rFonts w:ascii="Arial" w:hAnsi="Arial" w:cs="Arial"/>
+        </w:rPr>
+        <w:t>Nexys 2</w:t>
+      </w:r>
       <w:r>
         <w:rPr>
           <w:rFonts w:ascii="Arial" w:hAnsi="Arial" w:cs="Arial"/>
         </w:rPr>
         <w:t xml:space="preserve"> </w:t>
       </w:r>
-      <w:proofErr w:type="spellStart"/>
-      <w:r>
-        <w:rPr>
-          <w:rFonts w:ascii="Arial" w:hAnsi="Arial" w:cs="Arial"/>
-        </w:rPr>
-        <w:t>Nexys</w:t>
-      </w:r>
-      <w:proofErr w:type="spellEnd"/>
-      <w:r>
-        <w:rPr>
-          <w:rFonts w:ascii="Arial" w:hAnsi="Arial" w:cs="Arial"/>
-        </w:rPr>
-        <w:t xml:space="preserve"> 2</w:t>
-      </w:r>
-      <w:r>
-        <w:rPr>
-          <w:rFonts w:ascii="Arial" w:hAnsi="Arial" w:cs="Arial"/>
-        </w:rPr>
-        <w:t xml:space="preserve"> </w:t>
-      </w:r>
-      <w:r>
-        <w:rPr>
-          <w:rFonts w:ascii="Arial" w:hAnsi="Arial" w:cs="Arial"/>
-        </w:rPr>
-        <w:t xml:space="preserve">(1200K gate) </w:t>
-      </w:r>
-      <w:r>
-        <w:rPr>
-          <w:rFonts w:ascii="Arial" w:hAnsi="Arial" w:cs="Arial"/>
-        </w:rPr>
-        <w:t xml:space="preserve">and </w:t>
-      </w:r>
-      <w:proofErr w:type="spellStart"/>
-      <w:r>
-        <w:rPr>
-          <w:rFonts w:ascii="Arial" w:hAnsi="Arial" w:cs="Arial"/>
-        </w:rPr>
-        <w:t>Nexys</w:t>
-      </w:r>
-      <w:proofErr w:type="spellEnd"/>
-      <w:r>
-        <w:rPr>
-          <w:rFonts w:ascii="Arial" w:hAnsi="Arial" w:cs="Arial"/>
-        </w:rPr>
-        <w:t xml:space="preserve"> 4</w:t>
-      </w:r>
-      <w:r>
-        <w:rPr>
-          <w:rFonts w:ascii="Arial" w:hAnsi="Arial" w:cs="Arial"/>
-        </w:rPr>
-        <w:t xml:space="preserve"> FPGA boards.</w:t>
-      </w:r>
-    </w:p>
-    <w:p>
-      <w:pPr>
-        <w:rPr>
-          <w:rFonts w:ascii="Arial" w:hAnsi="Arial" w:cs="Arial"/>
-        </w:rPr>
-      </w:pPr>
-      <w:r>
-        <w:rPr>
-          <w:rFonts w:ascii="Arial" w:hAnsi="Arial" w:cs="Arial"/>
-        </w:rPr>
-        <w:t xml:space="preserve">Further information on the N.I.G.E. Machine design is available in papers presented at </w:t>
-      </w:r>
-      <w:proofErr w:type="spellStart"/>
-      <w:r>
-        <w:rPr>
-          <w:rFonts w:ascii="Arial" w:hAnsi="Arial" w:cs="Arial"/>
-        </w:rPr>
-        <w:t>EuroFORTH</w:t>
-      </w:r>
-      <w:proofErr w:type="spellEnd"/>
+      <w:r>
+        <w:rPr>
+          <w:rFonts w:ascii="Arial" w:hAnsi="Arial" w:cs="Arial"/>
+        </w:rPr>
+        <w:t xml:space="preserve">(1200K gate), </w:t>
+      </w:r>
+      <w:r>
+        <w:rPr>
+          <w:rFonts w:ascii="Arial" w:hAnsi="Arial" w:cs="Arial"/>
+        </w:rPr>
+        <w:t>Nexys 4</w:t>
+      </w:r>
+      <w:r>
+        <w:rPr>
+          <w:rFonts w:ascii="Arial" w:hAnsi="Arial" w:cs="Arial"/>
+        </w:rPr>
+        <w:t xml:space="preserve">, and Nexys 4 DDR </w:t>
+      </w:r>
+      <w:r>
+        <w:rPr>
+          <w:rFonts w:ascii="Arial" w:hAnsi="Arial" w:cs="Arial"/>
+        </w:rPr>
+        <w:t>FPGA boards.</w:t>
+      </w:r>
+    </w:p>
+    <w:p>
+      <w:pPr>
+        <w:rPr>
+          <w:rFonts w:ascii="Arial" w:hAnsi="Arial" w:cs="Arial"/>
+        </w:rPr>
+      </w:pPr>
+      <w:r>
+        <w:rPr>
+          <w:rFonts w:ascii="Arial" w:hAnsi="Arial" w:cs="Arial"/>
+        </w:rPr>
+        <w:t>Further information on the N.I.G.E. Machine design is available in papers presented at EuroFORTH</w:t>
+      </w:r>
       <w:r>
         <w:rPr>
           <w:rFonts w:ascii="Arial" w:hAnsi="Arial" w:cs="Arial"/>
@@ -1690,7 +1648,7 @@
           <w:rFonts w:ascii="Arial" w:hAnsi="Arial" w:cs="Arial"/>
         </w:rPr>
       </w:pPr>
-      <w:hyperlink r:id="rId10" w:history="1">
+      <w:hyperlink r:id="rId9" w:history="1">
         <w:r>
           <w:rPr>
             <w:rStyle w:val="Hyperlink"/>
@@ -1714,7 +1672,7 @@
           <w:u w:val="none"/>
         </w:rPr>
       </w:pPr>
-      <w:hyperlink r:id="rId11" w:history="1">
+      <w:hyperlink r:id="rId10" w:history="1">
         <w:r>
           <w:rPr>
             <w:rStyle w:val="Hyperlink"/>
@@ -1724,6 +1682,8 @@
         </w:r>
       </w:hyperlink>
     </w:p>
+    <w:bookmarkStart w:id="3" w:name="OLE_LINK1"/>
+    <w:bookmarkStart w:id="4" w:name="OLE_LINK2"/>
     <w:p>
       <w:pPr>
         <w:pStyle w:val="ListParagraph"/>
@@ -1732,18 +1692,103 @@
           <w:numId w:val="5"/>
         </w:numPr>
         <w:rPr>
-          <w:rFonts w:ascii="Arial" w:hAnsi="Arial" w:cs="Arial"/>
-        </w:rPr>
-      </w:pPr>
-      <w:hyperlink r:id="rId12" w:history="1">
-        <w:r>
-          <w:rPr>
-            <w:rStyle w:val="Hyperlink"/>
-            <w:rFonts w:ascii="Arial" w:hAnsi="Arial" w:cs="Arial"/>
-          </w:rPr>
-          <w:t>http://www.complang.tuwien.ac.at/anton/euroforth/ef14/papers/</w:t>
-        </w:r>
-      </w:hyperlink>
+          <w:rStyle w:val="Hyperlink"/>
+          <w:rFonts w:ascii="Arial" w:hAnsi="Arial" w:cs="Arial"/>
+          <w:color w:val="auto"/>
+          <w:u w:val="none"/>
+        </w:rPr>
+      </w:pPr>
+      <w:r>
+        <w:fldChar w:fldCharType="begin"/>
+      </w:r>
+      <w:r>
+        <w:instrText xml:space="preserve"> HYPERLINK "http://www.complang.tuwien.ac.at/anton/euroforth/ef14/papers/" </w:instrText>
+      </w:r>
+      <w:r>
+        <w:fldChar w:fldCharType="separate"/>
+      </w:r>
+      <w:r>
+        <w:rPr>
+          <w:rStyle w:val="Hyperlink"/>
+          <w:rFonts w:ascii="Arial" w:hAnsi="Arial" w:cs="Arial"/>
+        </w:rPr>
+        <w:t>http://www.complang.tuwien.ac.at/anton/euroforth/ef14/papers/</w:t>
+      </w:r>
+      <w:r>
+        <w:rPr>
+          <w:rStyle w:val="Hyperlink"/>
+          <w:rFonts w:ascii="Arial" w:hAnsi="Arial" w:cs="Arial"/>
+        </w:rPr>
+        <w:fldChar w:fldCharType="end"/>
+      </w:r>
+    </w:p>
+    <w:bookmarkEnd w:id="3"/>
+    <w:bookmarkEnd w:id="4"/>
+    <w:p>
+      <w:pPr>
+        <w:pStyle w:val="ListParagraph"/>
+        <w:numPr>
+          <w:ilvl w:val="0"/>
+          <w:numId w:val="5"/>
+        </w:numPr>
+        <w:rPr>
+          <w:rStyle w:val="Hyperlink"/>
+          <w:rFonts w:ascii="Arial" w:hAnsi="Arial" w:cs="Arial"/>
+          <w:color w:val="auto"/>
+          <w:u w:val="none"/>
+        </w:rPr>
+      </w:pPr>
+      <w:r>
+        <w:rPr>
+          <w:rFonts w:ascii="Arial" w:hAnsi="Arial" w:cs="Arial"/>
+        </w:rPr>
+        <w:fldChar w:fldCharType="begin"/>
+      </w:r>
+      <w:r>
+        <w:rPr>
+          <w:rFonts w:ascii="Arial" w:hAnsi="Arial" w:cs="Arial"/>
+        </w:rPr>
+        <w:instrText xml:space="preserve"> HYPERLINK "</w:instrText>
+      </w:r>
+      <w:r>
+        <w:rPr>
+          <w:rFonts w:ascii="Arial" w:hAnsi="Arial" w:cs="Arial"/>
+        </w:rPr>
+        <w:instrText>http://www.complang.tuwien.ac.at/anton/euroforth/ef15/papers/</w:instrText>
+      </w:r>
+      <w:r>
+        <w:rPr>
+          <w:rFonts w:ascii="Arial" w:hAnsi="Arial" w:cs="Arial"/>
+        </w:rPr>
+        <w:instrText xml:space="preserve">" </w:instrText>
+      </w:r>
+      <w:r>
+        <w:rPr>
+          <w:rFonts w:ascii="Arial" w:hAnsi="Arial" w:cs="Arial"/>
+        </w:rPr>
+        <w:fldChar w:fldCharType="separate"/>
+      </w:r>
+      <w:r>
+        <w:rPr>
+          <w:rStyle w:val="Hyperlink"/>
+          <w:rFonts w:ascii="Arial" w:hAnsi="Arial" w:cs="Arial"/>
+        </w:rPr>
+        <w:t>http://www.complang.tuwien.ac.at/anton/euroforth/ef15/papers/</w:t>
+      </w:r>
+      <w:r>
+        <w:rPr>
+          <w:rFonts w:ascii="Arial" w:hAnsi="Arial" w:cs="Arial"/>
+        </w:rPr>
+        <w:fldChar w:fldCharType="end"/>
+      </w:r>
+    </w:p>
+    <w:p>
+      <w:pPr>
+        <w:pStyle w:val="ListParagraph"/>
+        <w:rPr>
+          <w:rFonts w:ascii="Arial" w:hAnsi="Arial" w:cs="Arial"/>
+        </w:rPr>
+      </w:pPr>
     </w:p>
     <w:p>
       <w:pPr>
@@ -1787,7 +1832,7 @@
           <w:rFonts w:ascii="Arial" w:hAnsi="Arial" w:cs="Arial"/>
         </w:rPr>
       </w:pPr>
-      <w:hyperlink r:id="rId13" w:history="1">
+      <w:hyperlink r:id="rId11" w:history="1">
         <w:r>
           <w:rPr>
             <w:rStyle w:val="Hyperlink"/>
@@ -1808,7 +1853,7 @@
           <w:rFonts w:ascii="Arial" w:hAnsi="Arial" w:cs="Arial"/>
         </w:rPr>
       </w:pPr>
-      <w:hyperlink r:id="rId14" w:history="1">
+      <w:hyperlink r:id="rId12" w:history="1">
         <w:r>
           <w:rPr>
             <w:rStyle w:val="Hyperlink"/>
@@ -1825,8 +1870,7 @@
           <w:rFonts w:ascii="Arial" w:hAnsi="Arial" w:cs="Arial"/>
         </w:rPr>
       </w:pPr>
-      <w:bookmarkStart w:id="4" w:name="_Toc430156283"/>
-      <w:proofErr w:type="gramStart"/>
+      <w:bookmarkStart w:id="5" w:name="_Toc430156283"/>
       <w:r>
         <w:rPr>
           <w:rFonts w:ascii="Arial" w:hAnsi="Arial" w:cs="Arial"/>
@@ -1837,14 +1881,7 @@
         <w:rPr>
           <w:rFonts w:ascii="Arial" w:hAnsi="Arial" w:cs="Arial"/>
         </w:rPr>
-        <w:t>Set</w:t>
-      </w:r>
-      <w:proofErr w:type="gramEnd"/>
-      <w:r>
-        <w:rPr>
-          <w:rFonts w:ascii="Arial" w:hAnsi="Arial" w:cs="Arial"/>
-        </w:rPr>
-        <w:t>-up p</w:t>
+        <w:t>Set-up p</w:t>
       </w:r>
       <w:r>
         <w:rPr>
@@ -1852,7 +1889,7 @@
         </w:rPr>
         <w:t>reliminaries</w:t>
       </w:r>
-      <w:bookmarkEnd w:id="4"/>
+      <w:bookmarkEnd w:id="5"/>
     </w:p>
     <w:p>
       <w:pPr>
@@ -1869,19 +1906,7 @@
         <w:rPr>
           <w:rFonts w:ascii="Arial" w:hAnsi="Arial" w:cs="Arial"/>
         </w:rPr>
-        <w:t xml:space="preserve">Install Xilinx ISE </w:t>
-      </w:r>
-      <w:r>
-        <w:rPr>
-          <w:rFonts w:ascii="Arial" w:hAnsi="Arial" w:cs="Arial"/>
-        </w:rPr>
-        <w:t xml:space="preserve">version </w:t>
-      </w:r>
-      <w:r>
-        <w:rPr>
-          <w:rFonts w:ascii="Arial" w:hAnsi="Arial" w:cs="Arial"/>
-        </w:rPr>
-        <w:t>14.6</w:t>
+        <w:t>Nexys 4 DDR</w:t>
       </w:r>
     </w:p>
     <w:p>
@@ -1899,13 +1924,7 @@
         <w:rPr>
           <w:rFonts w:ascii="Arial" w:hAnsi="Arial" w:cs="Arial"/>
         </w:rPr>
-        <w:t xml:space="preserve">The N.I.G.E. Machine is being developed on ISE 14.6, so using this version will avoid </w:t>
-      </w:r>
-      <w:r>
-        <w:rPr>
-          <w:rFonts w:ascii="Arial" w:hAnsi="Arial" w:cs="Arial"/>
-        </w:rPr>
-        <w:t>compatibility issues</w:t>
+        <w:t>Install Xilinx Vivado version 2015.4 or later</w:t>
       </w:r>
     </w:p>
     <w:p>
@@ -1923,7 +1942,7 @@
         <w:rPr>
           <w:rFonts w:ascii="Arial" w:hAnsi="Arial" w:cs="Arial"/>
         </w:rPr>
-        <w:t>Install a suitable GIT repository manager, e.g.:</w:t>
+        <w:t>Nexys 4 and Nexys 2</w:t>
       </w:r>
     </w:p>
     <w:p>
@@ -1937,7 +1956,61 @@
           <w:rFonts w:ascii="Arial" w:hAnsi="Arial" w:cs="Arial"/>
         </w:rPr>
       </w:pPr>
-      <w:hyperlink r:id="rId15" w:history="1">
+      <w:r>
+        <w:rPr>
+          <w:rFonts w:ascii="Arial" w:hAnsi="Arial" w:cs="Arial"/>
+        </w:rPr>
+        <w:t xml:space="preserve">Install Xilinx ISE </w:t>
+      </w:r>
+      <w:r>
+        <w:rPr>
+          <w:rFonts w:ascii="Arial" w:hAnsi="Arial" w:cs="Arial"/>
+        </w:rPr>
+        <w:t xml:space="preserve">version </w:t>
+      </w:r>
+      <w:r>
+        <w:rPr>
+          <w:rFonts w:ascii="Arial" w:hAnsi="Arial" w:cs="Arial"/>
+        </w:rPr>
+        <w:t>14.6</w:t>
+      </w:r>
+      <w:r>
+        <w:rPr>
+          <w:rFonts w:ascii="Arial" w:hAnsi="Arial" w:cs="Arial"/>
+        </w:rPr>
+        <w:t xml:space="preserve"> or later</w:t>
+      </w:r>
+    </w:p>
+    <w:p>
+      <w:pPr>
+        <w:pStyle w:val="ListParagraph"/>
+        <w:numPr>
+          <w:ilvl w:val="0"/>
+          <w:numId w:val="1"/>
+        </w:numPr>
+        <w:rPr>
+          <w:rFonts w:ascii="Arial" w:hAnsi="Arial" w:cs="Arial"/>
+        </w:rPr>
+      </w:pPr>
+      <w:r>
+        <w:rPr>
+          <w:rFonts w:ascii="Arial" w:hAnsi="Arial" w:cs="Arial"/>
+        </w:rPr>
+        <w:t>Install a suitable GIT repository manager, e.g.:</w:t>
+      </w:r>
+    </w:p>
+    <w:p>
+      <w:pPr>
+        <w:pStyle w:val="ListParagraph"/>
+        <w:numPr>
+          <w:ilvl w:val="1"/>
+          <w:numId w:val="1"/>
+        </w:numPr>
+        <w:rPr>
+          <w:rFonts w:ascii="Arial" w:hAnsi="Arial" w:cs="Arial"/>
+        </w:rPr>
+      </w:pPr>
+      <w:hyperlink r:id="rId13" w:history="1">
         <w:r>
           <w:rPr>
             <w:rStyle w:val="Hyperlink"/>
@@ -2006,7 +2079,7 @@
           <w:rFonts w:ascii="Arial" w:hAnsi="Arial" w:cs="Arial"/>
         </w:rPr>
       </w:pPr>
-      <w:hyperlink r:id="rId16" w:history="1">
+      <w:hyperlink r:id="rId14" w:history="1">
         <w:r>
           <w:rPr>
             <w:rStyle w:val="Hyperlink"/>
@@ -2127,21 +2200,7 @@
         <w:rPr>
           <w:rFonts w:ascii="Arial" w:hAnsi="Arial" w:cs="Arial"/>
         </w:rPr>
-        <w:t xml:space="preserve"> for your </w:t>
-      </w:r>
-      <w:proofErr w:type="spellStart"/>
-      <w:r>
-        <w:rPr>
-          <w:rFonts w:ascii="Arial" w:hAnsi="Arial" w:cs="Arial"/>
-        </w:rPr>
-        <w:t>Nexys</w:t>
-      </w:r>
-      <w:proofErr w:type="spellEnd"/>
-      <w:r>
-        <w:rPr>
-          <w:rFonts w:ascii="Arial" w:hAnsi="Arial" w:cs="Arial"/>
-        </w:rPr>
-        <w:t xml:space="preserve"> board:</w:t>
+        <w:t xml:space="preserve"> for your Nexys board:</w:t>
       </w:r>
     </w:p>
     <w:p>
@@ -2155,19 +2214,11 @@
           <w:rFonts w:ascii="Arial" w:hAnsi="Arial" w:cs="Arial"/>
         </w:rPr>
       </w:pPr>
-      <w:proofErr w:type="spellStart"/>
-      <w:r>
-        <w:rPr>
-          <w:rFonts w:ascii="Arial" w:hAnsi="Arial" w:cs="Arial"/>
-        </w:rPr>
-        <w:t>Nexys</w:t>
-      </w:r>
-      <w:proofErr w:type="spellEnd"/>
-      <w:r>
-        <w:rPr>
-          <w:rFonts w:ascii="Arial" w:hAnsi="Arial" w:cs="Arial"/>
-        </w:rPr>
-        <w:t xml:space="preserve"> 2</w:t>
+      <w:r>
+        <w:rPr>
+          <w:rFonts w:ascii="Arial" w:hAnsi="Arial" w:cs="Arial"/>
+        </w:rPr>
+        <w:t>Nexys 2</w:t>
       </w:r>
       <w:r>
         <w:rPr>
@@ -2194,19 +2245,11 @@
           <w:rFonts w:ascii="Arial" w:hAnsi="Arial" w:cs="Arial"/>
         </w:rPr>
       </w:pPr>
-      <w:proofErr w:type="spellStart"/>
-      <w:r>
-        <w:rPr>
-          <w:rFonts w:ascii="Arial" w:hAnsi="Arial" w:cs="Arial"/>
-        </w:rPr>
-        <w:t>Nexys</w:t>
-      </w:r>
-      <w:proofErr w:type="spellEnd"/>
-      <w:r>
-        <w:rPr>
-          <w:rFonts w:ascii="Arial" w:hAnsi="Arial" w:cs="Arial"/>
-        </w:rPr>
-        <w:t xml:space="preserve"> 4</w:t>
+      <w:r>
+        <w:rPr>
+          <w:rFonts w:ascii="Arial" w:hAnsi="Arial" w:cs="Arial"/>
+        </w:rPr>
+        <w:t>Nexys 4</w:t>
       </w:r>
       <w:r>
         <w:rPr>
@@ -2224,18 +2267,43 @@
         <w:rPr>
           <w:rFonts w:ascii="Arial" w:hAnsi="Arial" w:cs="Arial"/>
         </w:rPr>
-        <w:t>v4.0</w:t>
-      </w:r>
-      <w:r>
-        <w:rPr>
-          <w:rFonts w:ascii="Arial" w:hAnsi="Arial" w:cs="Arial"/>
-        </w:rPr>
-        <w:t xml:space="preserve"> (default branch)</w:t>
+        <w:t>main-branch</w:t>
       </w:r>
     </w:p>
     <w:p>
       <w:pPr>
         <w:pStyle w:val="ListParagraph"/>
+        <w:numPr>
+          <w:ilvl w:val="1"/>
+          <w:numId w:val="1"/>
+        </w:numPr>
+        <w:rPr>
+          <w:rFonts w:ascii="Arial" w:hAnsi="Arial" w:cs="Arial"/>
+        </w:rPr>
+      </w:pPr>
+      <w:r>
+        <w:rPr>
+          <w:rFonts w:ascii="Arial" w:hAnsi="Arial" w:cs="Arial"/>
+        </w:rPr>
+        <w:t>Nexys 4 DDR</w:t>
+      </w:r>
+      <w:r>
+        <w:rPr>
+          <w:rFonts w:ascii="Arial" w:hAnsi="Arial" w:cs="Arial"/>
+        </w:rPr>
+        <w:tab/>
+      </w:r>
+      <w:r>
+        <w:rPr>
+          <w:rFonts w:ascii="Arial" w:hAnsi="Arial" w:cs="Arial"/>
+        </w:rPr>
+        <w:tab/>
+        <w:t>main-branch</w:t>
+      </w:r>
+    </w:p>
+    <w:p>
+      <w:pPr>
+        <w:pStyle w:val="ListParagraph"/>
         <w:rPr>
           <w:rFonts w:ascii="Arial" w:hAnsi="Arial" w:cs="Arial"/>
         </w:rPr>
@@ -2248,28 +2316,21 @@
           <w:rFonts w:ascii="Arial" w:hAnsi="Arial" w:cs="Arial"/>
         </w:rPr>
       </w:pPr>
-      <w:bookmarkStart w:id="5" w:name="_Toc430156284"/>
-      <w:proofErr w:type="gramStart"/>
-      <w:r>
-        <w:rPr>
-          <w:rFonts w:ascii="Arial" w:hAnsi="Arial" w:cs="Arial"/>
-        </w:rPr>
+      <w:bookmarkStart w:id="6" w:name="_Toc430156284"/>
+      <w:r>
+        <w:rPr>
+          <w:rFonts w:ascii="Arial" w:hAnsi="Arial" w:cs="Arial"/>
+        </w:rPr>
+        <w:lastRenderedPageBreak/>
         <w:t xml:space="preserve">1.3  </w:t>
       </w:r>
       <w:r>
         <w:rPr>
           <w:rFonts w:ascii="Arial" w:hAnsi="Arial" w:cs="Arial"/>
         </w:rPr>
-        <w:t>Quick</w:t>
-      </w:r>
-      <w:proofErr w:type="gramEnd"/>
-      <w:r>
-        <w:rPr>
-          <w:rFonts w:ascii="Arial" w:hAnsi="Arial" w:cs="Arial"/>
-        </w:rPr>
-        <w:t xml:space="preserve"> start</w:t>
-      </w:r>
-      <w:bookmarkEnd w:id="5"/>
+        <w:t>Quick start</w:t>
+      </w:r>
+      <w:bookmarkEnd w:id="6"/>
     </w:p>
     <w:p>
       <w:pPr>
@@ -2298,21 +2359,7 @@
         <w:rPr>
           <w:rFonts w:ascii="Arial" w:hAnsi="Arial" w:cs="Arial"/>
         </w:rPr>
-        <w:t xml:space="preserve">keyboard (PS/2 - </w:t>
-      </w:r>
-      <w:proofErr w:type="spellStart"/>
-      <w:r>
-        <w:rPr>
-          <w:rFonts w:ascii="Arial" w:hAnsi="Arial" w:cs="Arial"/>
-        </w:rPr>
-        <w:t>Nexys</w:t>
-      </w:r>
-      <w:proofErr w:type="spellEnd"/>
-      <w:r>
-        <w:rPr>
-          <w:rFonts w:ascii="Arial" w:hAnsi="Arial" w:cs="Arial"/>
-        </w:rPr>
-        <w:t xml:space="preserve"> 2</w:t>
+        <w:t>keyboard (PS/2 - Nexys 2</w:t>
       </w:r>
       <w:r>
         <w:rPr>
@@ -2330,21 +2377,19 @@
         <w:rPr>
           <w:rFonts w:ascii="Arial" w:hAnsi="Arial" w:cs="Arial"/>
         </w:rPr>
-        <w:t xml:space="preserve">- </w:t>
-      </w:r>
-      <w:proofErr w:type="spellStart"/>
-      <w:r>
-        <w:rPr>
-          <w:rFonts w:ascii="Arial" w:hAnsi="Arial" w:cs="Arial"/>
-        </w:rPr>
-        <w:t>Nexys</w:t>
-      </w:r>
-      <w:proofErr w:type="spellEnd"/>
-      <w:r>
-        <w:rPr>
-          <w:rFonts w:ascii="Arial" w:hAnsi="Arial" w:cs="Arial"/>
-        </w:rPr>
-        <w:t xml:space="preserve"> 4), </w:t>
+        <w:t>- Nexys 4</w:t>
+      </w:r>
+      <w:r>
+        <w:rPr>
+          <w:rFonts w:ascii="Arial" w:hAnsi="Arial" w:cs="Arial"/>
+        </w:rPr>
+        <w:t xml:space="preserve"> / Nexys 4 DDR</w:t>
+      </w:r>
+      <w:r>
+        <w:rPr>
+          <w:rFonts w:ascii="Arial" w:hAnsi="Arial" w:cs="Arial"/>
+        </w:rPr>
+        <w:t xml:space="preserve">), </w:t>
       </w:r>
       <w:r>
         <w:rPr>
@@ -2386,21 +2431,7 @@
         <w:rPr>
           <w:rFonts w:ascii="Arial" w:hAnsi="Arial" w:cs="Arial"/>
         </w:rPr>
-        <w:t xml:space="preserve">according to the </w:t>
-      </w:r>
-      <w:proofErr w:type="spellStart"/>
-      <w:r>
-        <w:rPr>
-          <w:rFonts w:ascii="Arial" w:hAnsi="Arial" w:cs="Arial"/>
-        </w:rPr>
-        <w:t>Nexys</w:t>
-      </w:r>
-      <w:proofErr w:type="spellEnd"/>
-      <w:r>
-        <w:rPr>
-          <w:rFonts w:ascii="Arial" w:hAnsi="Arial" w:cs="Arial"/>
-        </w:rPr>
-        <w:t xml:space="preserve"> reference manuals</w:t>
+        <w:t>according to the Nexys reference manuals</w:t>
       </w:r>
     </w:p>
     <w:p>
@@ -2418,7 +2449,6 @@
         <w:rPr>
           <w:rFonts w:ascii="Arial" w:hAnsi="Arial" w:cs="Arial"/>
         </w:rPr>
-        <w:lastRenderedPageBreak/>
         <w:t xml:space="preserve">Configure the FPGA </w:t>
       </w:r>
       <w:r>
@@ -2445,19 +2475,11 @@
           <w:rFonts w:ascii="Arial" w:hAnsi="Arial" w:cs="Arial"/>
         </w:rPr>
       </w:pPr>
-      <w:proofErr w:type="spellStart"/>
-      <w:r>
-        <w:rPr>
-          <w:rFonts w:ascii="Arial" w:hAnsi="Arial" w:cs="Arial"/>
-        </w:rPr>
-        <w:t>Nexys</w:t>
-      </w:r>
-      <w:proofErr w:type="spellEnd"/>
-      <w:r>
-        <w:rPr>
-          <w:rFonts w:ascii="Arial" w:hAnsi="Arial" w:cs="Arial"/>
-        </w:rPr>
-        <w:t xml:space="preserve"> 2:</w:t>
+      <w:r>
+        <w:rPr>
+          <w:rFonts w:ascii="Arial" w:hAnsi="Arial" w:cs="Arial"/>
+        </w:rPr>
+        <w:t>Nexys 2:</w:t>
       </w:r>
       <w:r>
         <w:rPr>
@@ -2501,61 +2523,117 @@
           <w:rFonts w:ascii="Arial" w:hAnsi="Arial" w:cs="Arial"/>
         </w:rPr>
       </w:pPr>
-      <w:proofErr w:type="spellStart"/>
+      <w:r>
+        <w:rPr>
+          <w:rFonts w:ascii="Arial" w:hAnsi="Arial" w:cs="Arial"/>
+        </w:rPr>
+        <w:t>Nexys 4</w:t>
+      </w:r>
+      <w:r>
+        <w:rPr>
+          <w:rFonts w:ascii="Arial" w:hAnsi="Arial" w:cs="Arial"/>
+        </w:rPr>
+        <w:t>:</w:t>
+      </w:r>
+      <w:r>
+        <w:rPr>
+          <w:rFonts w:ascii="Arial" w:hAnsi="Arial" w:cs="Arial"/>
+        </w:rPr>
+        <w:tab/>
+      </w:r>
+      <w:bookmarkStart w:id="7" w:name="OLE_LINK3"/>
+      <w:bookmarkStart w:id="8" w:name="OLE_LINK4"/>
+      <w:r>
+        <w:rPr>
+          <w:rFonts w:ascii="Arial" w:hAnsi="Arial" w:cs="Arial"/>
+        </w:rPr>
+        <w:t>E:\N.I.G.E.-Machine\</w:t>
+      </w:r>
+      <w:r>
+        <w:rPr>
+          <w:rFonts w:ascii="Arial" w:hAnsi="Arial" w:cs="Arial"/>
+        </w:rPr>
+        <w:t>board_</w:t>
+      </w:r>
+      <w:r>
+        <w:rPr>
+          <w:rFonts w:ascii="Arial" w:hAnsi="Arial" w:cs="Arial"/>
+        </w:rPr>
+        <w:t>n</w:t>
+      </w:r>
+      <w:r>
+        <w:rPr>
+          <w:rFonts w:ascii="Arial" w:hAnsi="Arial" w:cs="Arial"/>
+        </w:rPr>
+        <w:t>exys 4</w:t>
+      </w:r>
+      <w:r>
+        <w:rPr>
+          <w:rFonts w:ascii="Arial" w:hAnsi="Arial" w:cs="Arial"/>
+        </w:rPr>
+        <w:t>.bit</w:t>
+      </w:r>
+    </w:p>
+    <w:bookmarkEnd w:id="7"/>
+    <w:bookmarkEnd w:id="8"/>
+    <w:p>
+      <w:pPr>
+        <w:pStyle w:val="ListParagraph"/>
+        <w:numPr>
+          <w:ilvl w:val="1"/>
+          <w:numId w:val="2"/>
+        </w:numPr>
+        <w:rPr>
+          <w:rFonts w:ascii="Arial" w:hAnsi="Arial" w:cs="Arial"/>
+        </w:rPr>
+      </w:pPr>
+      <w:r>
+        <w:rPr>
+          <w:rFonts w:ascii="Arial" w:hAnsi="Arial" w:cs="Arial"/>
+        </w:rPr>
+        <w:t>Nexys 4 DDR</w:t>
+      </w:r>
+      <w:r>
+        <w:rPr>
+          <w:rFonts w:ascii="Arial" w:hAnsi="Arial" w:cs="Arial"/>
+        </w:rPr>
+        <w:tab/>
+      </w:r>
+      <w:r>
+        <w:rPr>
+          <w:rFonts w:ascii="Arial" w:hAnsi="Arial" w:cs="Arial"/>
+        </w:rPr>
+        <w:t>E:\N.I.G.E.-Machine\</w:t>
+      </w:r>
+      <w:r>
+        <w:rPr>
+          <w:rFonts w:ascii="Arial" w:hAnsi="Arial" w:cs="Arial"/>
+        </w:rPr>
+        <w:t>B</w:t>
+      </w:r>
+      <w:r>
+        <w:rPr>
+          <w:rFonts w:ascii="Arial" w:hAnsi="Arial" w:cs="Arial"/>
+        </w:rPr>
+        <w:t>oard_</w:t>
+      </w:r>
       <w:r>
         <w:rPr>
           <w:rFonts w:ascii="Arial" w:hAnsi="Arial" w:cs="Arial"/>
         </w:rPr>
         <w:t>Nexys</w:t>
       </w:r>
-      <w:proofErr w:type="spellEnd"/>
-      <w:r>
-        <w:rPr>
-          <w:rFonts w:ascii="Arial" w:hAnsi="Arial" w:cs="Arial"/>
-        </w:rPr>
-        <w:t xml:space="preserve"> 4</w:t>
-      </w:r>
-      <w:r>
-        <w:rPr>
-          <w:rFonts w:ascii="Arial" w:hAnsi="Arial" w:cs="Arial"/>
-        </w:rPr>
-        <w:t>:</w:t>
-      </w:r>
-      <w:r>
-        <w:rPr>
-          <w:rFonts w:ascii="Arial" w:hAnsi="Arial" w:cs="Arial"/>
-        </w:rPr>
-        <w:tab/>
-      </w:r>
-      <w:r>
-        <w:rPr>
-          <w:rFonts w:ascii="Arial" w:hAnsi="Arial" w:cs="Arial"/>
-        </w:rPr>
-        <w:t>E:\N.I.G.E.-Machine\</w:t>
-      </w:r>
-      <w:r>
-        <w:rPr>
-          <w:rFonts w:ascii="Arial" w:hAnsi="Arial" w:cs="Arial"/>
-        </w:rPr>
-        <w:t>board_</w:t>
-      </w:r>
-      <w:r>
-        <w:rPr>
-          <w:rFonts w:ascii="Arial" w:hAnsi="Arial" w:cs="Arial"/>
-        </w:rPr>
-        <w:t>Nexys 4</w:t>
-      </w:r>
-      <w:r>
-        <w:rPr>
-          <w:rFonts w:ascii="Arial" w:hAnsi="Arial" w:cs="Arial"/>
-        </w:rPr>
-        <w:t>_</w:t>
-      </w:r>
-      <w:r>
-        <w:rPr>
-          <w:rFonts w:ascii="Arial" w:hAnsi="Arial" w:cs="Arial"/>
-        </w:rPr>
-        <w:t>v4.0</w:t>
+      <w:r>
+        <w:rPr>
+          <w:rFonts w:ascii="Arial" w:hAnsi="Arial" w:cs="Arial"/>
+        </w:rPr>
+        <w:t>4</w:t>
+      </w:r>
+      <w:r>
+        <w:rPr>
+          <w:rFonts w:ascii="Arial" w:hAnsi="Arial" w:cs="Arial"/>
+        </w:rPr>
+        <w:t>DDR</w:t>
       </w:r>
       <w:r>
         <w:rPr>
@@ -2621,32 +2699,28 @@
     <w:p>
       <w:pPr>
         <w:pStyle w:val="Heading2"/>
-        <w:rPr>
-          <w:rFonts w:ascii="Arial" w:hAnsi="Arial" w:cs="Arial"/>
-        </w:rPr>
-      </w:pPr>
-      <w:bookmarkStart w:id="6" w:name="_Toc430156285"/>
-      <w:proofErr w:type="gramStart"/>
-      <w:r>
-        <w:rPr>
-          <w:rFonts w:ascii="Arial" w:hAnsi="Arial" w:cs="Arial"/>
-        </w:rPr>
-        <w:t xml:space="preserve">1.4  </w:t>
-      </w:r>
-      <w:r>
-        <w:rPr>
-          <w:rFonts w:ascii="Arial" w:hAnsi="Arial" w:cs="Arial"/>
-        </w:rPr>
-        <w:t>Full</w:t>
-      </w:r>
-      <w:proofErr w:type="gramEnd"/>
-      <w:r>
-        <w:rPr>
-          <w:rFonts w:ascii="Arial" w:hAnsi="Arial" w:cs="Arial"/>
-        </w:rPr>
-        <w:t xml:space="preserve"> start</w:t>
-      </w:r>
-      <w:bookmarkEnd w:id="6"/>
+        <w:numPr>
+          <w:ilvl w:val="1"/>
+          <w:numId w:val="20"/>
+        </w:numPr>
+        <w:rPr>
+          <w:rFonts w:ascii="Arial" w:hAnsi="Arial" w:cs="Arial"/>
+        </w:rPr>
+      </w:pPr>
+      <w:bookmarkStart w:id="9" w:name="_Toc430156285"/>
+      <w:r>
+        <w:rPr>
+          <w:rFonts w:ascii="Arial" w:hAnsi="Arial" w:cs="Arial"/>
+        </w:rPr>
+        <w:t xml:space="preserve"> </w:t>
+      </w:r>
+      <w:r>
+        <w:rPr>
+          <w:rFonts w:ascii="Arial" w:hAnsi="Arial" w:cs="Arial"/>
+        </w:rPr>
+        <w:t>Full start</w:t>
+      </w:r>
+      <w:bookmarkEnd w:id="9"/>
     </w:p>
     <w:p>
       <w:pPr>
@@ -2663,25 +2737,19 @@
         <w:rPr>
           <w:rFonts w:ascii="Arial" w:hAnsi="Arial" w:cs="Arial"/>
         </w:rPr>
-        <w:t xml:space="preserve">Unzip the file Xilinx_ISE.zip to the </w:t>
-      </w:r>
-      <w:r>
-        <w:rPr>
-          <w:rFonts w:ascii="Arial" w:hAnsi="Arial" w:cs="Arial"/>
-        </w:rPr>
-        <w:t xml:space="preserve">local repository </w:t>
-      </w:r>
-      <w:r>
-        <w:rPr>
-          <w:rFonts w:ascii="Arial" w:hAnsi="Arial" w:cs="Arial"/>
-        </w:rPr>
-        <w:t>folder</w:t>
-      </w:r>
-      <w:r>
-        <w:rPr>
-          <w:rFonts w:ascii="Arial" w:hAnsi="Arial" w:cs="Arial"/>
-        </w:rPr>
-        <w:t xml:space="preserve"> </w:t>
+        <w:t xml:space="preserve">Unzip the Xilinx project files </w:t>
+      </w:r>
+      <w:r>
+        <w:rPr>
+          <w:rFonts w:ascii="Arial" w:hAnsi="Arial" w:cs="Arial"/>
+        </w:rPr>
+        <w:t xml:space="preserve">to the folder </w:t>
+      </w:r>
+      <w:r>
+        <w:rPr>
+          <w:rFonts w:ascii="Arial" w:hAnsi="Arial" w:cs="Arial"/>
+        </w:rPr>
+        <w:t>E:\N.I.G.E.-Machine</w:t>
       </w:r>
     </w:p>
     <w:p>
@@ -2699,7 +2767,55 @@
         <w:rPr>
           <w:rFonts w:ascii="Arial" w:hAnsi="Arial" w:cs="Arial"/>
         </w:rPr>
-        <w:t>E:\N.I.G.E.-Machine</w:t>
+        <w:t xml:space="preserve">Nexys 4 DDR: </w:t>
+      </w:r>
+      <w:r>
+        <w:rPr>
+          <w:rFonts w:ascii="Arial" w:hAnsi="Arial" w:cs="Arial"/>
+        </w:rPr>
+        <w:t>Xilinx_Vivado_DDR.zip</w:t>
+      </w:r>
+    </w:p>
+    <w:p>
+      <w:pPr>
+        <w:pStyle w:val="ListParagraph"/>
+        <w:numPr>
+          <w:ilvl w:val="1"/>
+          <w:numId w:val="3"/>
+        </w:numPr>
+        <w:rPr>
+          <w:rFonts w:ascii="Arial" w:hAnsi="Arial" w:cs="Arial"/>
+        </w:rPr>
+      </w:pPr>
+      <w:r>
+        <w:rPr>
+          <w:rFonts w:ascii="Arial" w:hAnsi="Arial" w:cs="Arial"/>
+        </w:rPr>
+        <w:t xml:space="preserve">Nexys 4 and Nexys 2: </w:t>
+      </w:r>
+      <w:r>
+        <w:rPr>
+          <w:rFonts w:ascii="Arial" w:hAnsi="Arial" w:cs="Arial"/>
+        </w:rPr>
+        <w:t xml:space="preserve">Xilinx_ISE.zip to the </w:t>
+      </w:r>
+      <w:r>
+        <w:rPr>
+          <w:rFonts w:ascii="Arial" w:hAnsi="Arial" w:cs="Arial"/>
+        </w:rPr>
+        <w:t xml:space="preserve">local repository </w:t>
+      </w:r>
+      <w:r>
+        <w:rPr>
+          <w:rFonts w:ascii="Arial" w:hAnsi="Arial" w:cs="Arial"/>
+        </w:rPr>
+        <w:t>folder</w:t>
+      </w:r>
+      <w:r>
+        <w:rPr>
+          <w:rFonts w:ascii="Arial" w:hAnsi="Arial" w:cs="Arial"/>
+        </w:rPr>
+        <w:t xml:space="preserve"> </w:t>
       </w:r>
     </w:p>
     <w:p>
@@ -2737,6 +2853,12 @@
         </w:rPr>
         <w:t>E:\N.I.G.E.-Machine\Xilinx_ISE</w:t>
       </w:r>
+      <w:r>
+        <w:rPr>
+          <w:rFonts w:ascii="Arial" w:hAnsi="Arial" w:cs="Arial"/>
+        </w:rPr>
+        <w:t xml:space="preserve"> or</w:t>
+      </w:r>
     </w:p>
     <w:p>
       <w:pPr>
@@ -2753,6 +2875,24 @@
         <w:rPr>
           <w:rFonts w:ascii="Arial" w:hAnsi="Arial" w:cs="Arial"/>
         </w:rPr>
+        <w:t>E:\N.I.G.E.-Machine\Xilinx_Vivado_DDR</w:t>
+      </w:r>
+    </w:p>
+    <w:p>
+      <w:pPr>
+        <w:pStyle w:val="ListParagraph"/>
+        <w:numPr>
+          <w:ilvl w:val="1"/>
+          <w:numId w:val="3"/>
+        </w:numPr>
+        <w:rPr>
+          <w:rFonts w:ascii="Arial" w:hAnsi="Arial" w:cs="Arial"/>
+        </w:rPr>
+      </w:pPr>
+      <w:r>
+        <w:rPr>
+          <w:rFonts w:ascii="Arial" w:hAnsi="Arial" w:cs="Arial"/>
+        </w:rPr>
         <w:t>Watch out for</w:t>
       </w:r>
       <w:r>
@@ -2783,30 +2923,8 @@
         <w:rPr>
           <w:rFonts w:ascii="Arial" w:hAnsi="Arial" w:cs="Arial"/>
         </w:rPr>
-        <w:t>\</w:t>
-      </w:r>
-      <w:proofErr w:type="spellStart"/>
-      <w:r>
-        <w:rPr>
-          <w:rFonts w:ascii="Arial" w:hAnsi="Arial" w:cs="Arial"/>
-        </w:rPr>
-        <w:t>Xilinx_ISE</w:t>
-      </w:r>
-      <w:proofErr w:type="spellEnd"/>
-      <w:r>
-        <w:rPr>
-          <w:rFonts w:ascii="Arial" w:hAnsi="Arial" w:cs="Arial"/>
-        </w:rPr>
-        <w:t>\</w:t>
-      </w:r>
-      <w:proofErr w:type="spellStart"/>
-      <w:r>
-        <w:rPr>
-          <w:rFonts w:ascii="Arial" w:hAnsi="Arial" w:cs="Arial"/>
-        </w:rPr>
-        <w:t>Xilinx_ISE</w:t>
-      </w:r>
-      <w:proofErr w:type="spellEnd"/>
+        <w:t>\Xilinx_ISE\Xilinx_ISE</w:t>
+      </w:r>
       <w:r>
         <w:rPr>
           <w:rFonts w:ascii="Arial" w:hAnsi="Arial" w:cs="Arial"/>
@@ -2847,7 +2965,19 @@
         <w:rPr>
           <w:rFonts w:ascii="Arial" w:hAnsi="Arial" w:cs="Arial"/>
         </w:rPr>
-        <w:t>Double click on the ISE project file</w:t>
+        <w:t xml:space="preserve">Double click on the </w:t>
+      </w:r>
+      <w:r>
+        <w:rPr>
+          <w:rFonts w:ascii="Arial" w:hAnsi="Arial" w:cs="Arial"/>
+        </w:rPr>
+        <w:t>Xilinx</w:t>
+      </w:r>
+      <w:r>
+        <w:rPr>
+          <w:rFonts w:ascii="Arial" w:hAnsi="Arial" w:cs="Arial"/>
+        </w:rPr>
+        <w:t xml:space="preserve"> project file</w:t>
       </w:r>
     </w:p>
     <w:p>
@@ -2861,6 +2991,8 @@
           <w:rFonts w:ascii="Arial" w:hAnsi="Arial" w:cs="Arial"/>
         </w:rPr>
       </w:pPr>
+      <w:bookmarkStart w:id="10" w:name="OLE_LINK7"/>
+      <w:bookmarkStart w:id="11" w:name="OLE_LINK8"/>
       <w:r>
         <w:rPr>
           <w:rFonts w:ascii="Arial" w:hAnsi="Arial" w:cs="Arial"/>
@@ -2872,6 +3004,38 @@
           <w:rFonts w:ascii="Arial" w:hAnsi="Arial" w:cs="Arial"/>
         </w:rPr>
         <w:t xml:space="preserve">NIGE_Machine.xise </w:t>
+      </w:r>
+    </w:p>
+    <w:bookmarkEnd w:id="10"/>
+    <w:bookmarkEnd w:id="11"/>
+    <w:p>
+      <w:pPr>
+        <w:pStyle w:val="ListParagraph"/>
+        <w:numPr>
+          <w:ilvl w:val="1"/>
+          <w:numId w:val="3"/>
+        </w:numPr>
+        <w:rPr>
+          <w:rFonts w:ascii="Arial" w:hAnsi="Arial" w:cs="Arial"/>
+        </w:rPr>
+      </w:pPr>
+      <w:r>
+        <w:rPr>
+          <w:rFonts w:ascii="Arial" w:hAnsi="Arial" w:cs="Arial"/>
+        </w:rPr>
+        <w:t>E:\N.I.G.E.-Machine\Xilinx_ISE\</w:t>
+      </w:r>
+      <w:r>
+        <w:rPr>
+          <w:rFonts w:ascii="Arial" w:hAnsi="Arial" w:cs="Arial"/>
+        </w:rPr>
+        <w:t>NIGE_Machine.xpr</w:t>
+      </w:r>
+      <w:r>
+        <w:rPr>
+          <w:rFonts w:ascii="Arial" w:hAnsi="Arial" w:cs="Arial"/>
+        </w:rPr>
+        <w:t xml:space="preserve"> </w:t>
       </w:r>
     </w:p>
     <w:p>
@@ -2891,6 +3055,12 @@
         </w:rPr>
         <w:t>The N.I.G.E. Machine design files are now open in Xilinx ISE</w:t>
       </w:r>
+      <w:r>
+        <w:rPr>
+          <w:rFonts w:ascii="Arial" w:hAnsi="Arial" w:cs="Arial"/>
+        </w:rPr>
+        <w:t xml:space="preserve"> / Vivado</w:t>
+      </w:r>
     </w:p>
     <w:p>
       <w:pPr>
@@ -2925,21 +3095,7 @@
         <w:rPr>
           <w:rFonts w:ascii="Arial" w:hAnsi="Arial" w:cs="Arial"/>
         </w:rPr>
-        <w:t xml:space="preserve">Configure the </w:t>
-      </w:r>
-      <w:proofErr w:type="spellStart"/>
-      <w:r>
-        <w:rPr>
-          <w:rFonts w:ascii="Arial" w:hAnsi="Arial" w:cs="Arial"/>
-        </w:rPr>
-        <w:t>Nexys</w:t>
-      </w:r>
-      <w:proofErr w:type="spellEnd"/>
-      <w:r>
-        <w:rPr>
-          <w:rFonts w:ascii="Arial" w:hAnsi="Arial" w:cs="Arial"/>
-        </w:rPr>
-        <w:t xml:space="preserve"> </w:t>
+        <w:t xml:space="preserve">Configure the Nexys </w:t>
       </w:r>
       <w:r>
         <w:rPr>
@@ -2959,17 +3115,40 @@
           <w:rFonts w:ascii="Arial" w:hAnsi="Arial" w:cs="Arial"/>
         </w:rPr>
       </w:pPr>
-      <w:r>
-        <w:rPr>
-          <w:rFonts w:ascii="Arial" w:hAnsi="Arial" w:cs="Arial"/>
-        </w:rPr>
-        <w:t>E:\N.I.G.E.-Machine\Xilinx_ISE\[xxx]</w:t>
-      </w:r>
-      <w:r>
-        <w:rPr>
-          <w:rFonts w:ascii="Arial" w:hAnsi="Arial" w:cs="Arial"/>
-        </w:rPr>
-        <w:t>.bit</w:t>
+      <w:bookmarkStart w:id="12" w:name="OLE_LINK9"/>
+      <w:bookmarkStart w:id="13" w:name="OLE_LINK10"/>
+      <w:r>
+        <w:rPr>
+          <w:rFonts w:ascii="Arial" w:hAnsi="Arial" w:cs="Arial"/>
+        </w:rPr>
+        <w:t>E:\N.I.G.E.-Machine\Xilinx_ISE\</w:t>
+      </w:r>
+      <w:bookmarkStart w:id="14" w:name="_Toc430156286"/>
+      <w:bookmarkEnd w:id="12"/>
+      <w:bookmarkEnd w:id="13"/>
+    </w:p>
+    <w:p>
+      <w:pPr>
+        <w:pStyle w:val="ListParagraph"/>
+        <w:numPr>
+          <w:ilvl w:val="1"/>
+          <w:numId w:val="3"/>
+        </w:numPr>
+        <w:rPr>
+          <w:rFonts w:ascii="Arial" w:hAnsi="Arial" w:cs="Arial"/>
+        </w:rPr>
+      </w:pPr>
+      <w:r>
+        <w:rPr>
+          <w:rFonts w:ascii="Arial" w:hAnsi="Arial" w:cs="Arial"/>
+        </w:rPr>
+        <w:t>E:\N.I.G.E.-Machine\Xilinx_Vivado_DDR\N.I.G.E._Machine.runs\impl_2</w:t>
+      </w:r>
+      <w:r>
+        <w:rPr>
+          <w:rFonts w:ascii="Arial" w:hAnsi="Arial" w:cs="Arial"/>
+        </w:rPr>
+        <w:t>\</w:t>
       </w:r>
     </w:p>
     <w:p>
@@ -2979,8 +3158,6 @@
           <w:rFonts w:ascii="Arial" w:hAnsi="Arial" w:cs="Arial"/>
         </w:rPr>
       </w:pPr>
-      <w:bookmarkStart w:id="7" w:name="_Toc430156286"/>
-      <w:proofErr w:type="gramStart"/>
       <w:r>
         <w:rPr>
           <w:rFonts w:ascii="Arial" w:hAnsi="Arial" w:cs="Arial"/>
@@ -2991,16 +3168,9 @@
         <w:rPr>
           <w:rFonts w:ascii="Arial" w:hAnsi="Arial" w:cs="Arial"/>
         </w:rPr>
-        <w:t>Optional</w:t>
-      </w:r>
-      <w:proofErr w:type="gramEnd"/>
-      <w:r>
-        <w:rPr>
-          <w:rFonts w:ascii="Arial" w:hAnsi="Arial" w:cs="Arial"/>
-        </w:rPr>
-        <w:t xml:space="preserve"> SD card interface</w:t>
-      </w:r>
-      <w:bookmarkEnd w:id="7"/>
+        <w:t>Optional SD card interface</w:t>
+      </w:r>
+      <w:bookmarkEnd w:id="14"/>
     </w:p>
     <w:p>
       <w:pPr>
@@ -3013,19 +3183,11 @@
           <w:rFonts w:ascii="Arial" w:hAnsi="Arial" w:cs="Arial"/>
         </w:rPr>
       </w:pPr>
-      <w:proofErr w:type="spellStart"/>
-      <w:r>
-        <w:rPr>
-          <w:rFonts w:ascii="Arial" w:hAnsi="Arial" w:cs="Arial"/>
-        </w:rPr>
-        <w:t>Nexys</w:t>
-      </w:r>
-      <w:proofErr w:type="spellEnd"/>
-      <w:r>
-        <w:rPr>
-          <w:rFonts w:ascii="Arial" w:hAnsi="Arial" w:cs="Arial"/>
-        </w:rPr>
-        <w:t xml:space="preserve"> 2</w:t>
+      <w:r>
+        <w:rPr>
+          <w:rFonts w:ascii="Arial" w:hAnsi="Arial" w:cs="Arial"/>
+        </w:rPr>
+        <w:t>Nexys 2</w:t>
       </w:r>
       <w:r>
         <w:rPr>
@@ -3037,16 +3199,8 @@
         <w:rPr>
           <w:rFonts w:ascii="Arial" w:hAnsi="Arial" w:cs="Arial"/>
         </w:rPr>
-        <w:t xml:space="preserve"> </w:t>
-      </w:r>
-      <w:proofErr w:type="spellStart"/>
-      <w:r>
-        <w:rPr>
-          <w:rFonts w:ascii="Arial" w:hAnsi="Arial" w:cs="Arial"/>
-        </w:rPr>
-        <w:t>Digilent</w:t>
-      </w:r>
-      <w:proofErr w:type="spellEnd"/>
+        <w:t xml:space="preserve"> Digilent</w:t>
+      </w:r>
       <w:r>
         <w:rPr>
           <w:rFonts w:ascii="Arial" w:hAnsi="Arial" w:cs="Arial"/>
@@ -3098,7 +3252,7 @@
           <w:u w:val="none"/>
         </w:rPr>
       </w:pPr>
-      <w:hyperlink r:id="rId17" w:history="1">
+      <w:hyperlink r:id="rId15" w:history="1">
         <w:r>
           <w:rPr>
             <w:rStyle w:val="Hyperlink"/>
@@ -3119,39 +3273,23 @@
           <w:rFonts w:ascii="Arial" w:hAnsi="Arial" w:cs="Arial"/>
         </w:rPr>
       </w:pPr>
-      <w:proofErr w:type="spellStart"/>
-      <w:r>
-        <w:rPr>
-          <w:rFonts w:ascii="Arial" w:hAnsi="Arial" w:cs="Arial"/>
-        </w:rPr>
-        <w:t>Nexys</w:t>
-      </w:r>
-      <w:proofErr w:type="spellEnd"/>
-      <w:r>
-        <w:rPr>
-          <w:rFonts w:ascii="Arial" w:hAnsi="Arial" w:cs="Arial"/>
-        </w:rPr>
-        <w:t xml:space="preserve"> 4</w:t>
-      </w:r>
-      <w:r>
-        <w:rPr>
-          <w:rFonts w:ascii="Arial" w:hAnsi="Arial" w:cs="Arial"/>
-        </w:rPr>
-        <w:t xml:space="preserve">: utilize a micro-SD card and the micro-SD slot on the </w:t>
-      </w:r>
-      <w:proofErr w:type="spellStart"/>
-      <w:r>
-        <w:rPr>
-          <w:rFonts w:ascii="Arial" w:hAnsi="Arial" w:cs="Arial"/>
-        </w:rPr>
-        <w:t>Nexys</w:t>
-      </w:r>
-      <w:proofErr w:type="spellEnd"/>
-      <w:r>
-        <w:rPr>
-          <w:rFonts w:ascii="Arial" w:hAnsi="Arial" w:cs="Arial"/>
-        </w:rPr>
-        <w:t xml:space="preserve"> board</w:t>
+      <w:r>
+        <w:rPr>
+          <w:rFonts w:ascii="Arial" w:hAnsi="Arial" w:cs="Arial"/>
+        </w:rPr>
+        <w:t>Nexys 4</w:t>
+      </w:r>
+      <w:r>
+        <w:rPr>
+          <w:rFonts w:ascii="Arial" w:hAnsi="Arial" w:cs="Arial"/>
+        </w:rPr>
+        <w:t xml:space="preserve"> / Nexys 4 DDR</w:t>
+      </w:r>
+      <w:r>
+        <w:rPr>
+          <w:rFonts w:ascii="Arial" w:hAnsi="Arial" w:cs="Arial"/>
+        </w:rPr>
+        <w:t>: utilize a micro-SD card and the micro-SD slot on the Nexys board</w:t>
       </w:r>
     </w:p>
     <w:p>
@@ -3291,19 +3429,11 @@
         </w:rPr>
         <w:t xml:space="preserve"> (</w:t>
       </w:r>
-      <w:proofErr w:type="spellStart"/>
-      <w:r>
-        <w:rPr>
-          <w:rFonts w:ascii="Arial" w:hAnsi="Arial" w:cs="Arial"/>
-        </w:rPr>
-        <w:t>Nexys</w:t>
-      </w:r>
-      <w:proofErr w:type="spellEnd"/>
-      <w:r>
-        <w:rPr>
-          <w:rFonts w:ascii="Arial" w:hAnsi="Arial" w:cs="Arial"/>
-        </w:rPr>
-        <w:t xml:space="preserve"> 2</w:t>
+      <w:r>
+        <w:rPr>
+          <w:rFonts w:ascii="Arial" w:hAnsi="Arial" w:cs="Arial"/>
+        </w:rPr>
+        <w:t>Nexys 2</w:t>
       </w:r>
       <w:r>
         <w:rPr>
@@ -3311,19 +3441,17 @@
         </w:rPr>
         <w:t>) or the directly into board (</w:t>
       </w:r>
-      <w:proofErr w:type="spellStart"/>
-      <w:r>
-        <w:rPr>
-          <w:rFonts w:ascii="Arial" w:hAnsi="Arial" w:cs="Arial"/>
-        </w:rPr>
-        <w:t>Nexys</w:t>
-      </w:r>
-      <w:proofErr w:type="spellEnd"/>
-      <w:r>
-        <w:rPr>
-          <w:rFonts w:ascii="Arial" w:hAnsi="Arial" w:cs="Arial"/>
-        </w:rPr>
-        <w:t xml:space="preserve"> 4</w:t>
+      <w:r>
+        <w:rPr>
+          <w:rFonts w:ascii="Arial" w:hAnsi="Arial" w:cs="Arial"/>
+        </w:rPr>
+        <w:t>Nexys 4</w:t>
+      </w:r>
+      <w:r>
+        <w:rPr>
+          <w:rFonts w:ascii="Arial" w:hAnsi="Arial" w:cs="Arial"/>
+        </w:rPr>
+        <w:t xml:space="preserve"> / Nexys 4 DDR</w:t>
       </w:r>
       <w:r>
         <w:rPr>
@@ -3341,31 +3469,6 @@
         </w:numPr>
         <w:rPr>
           <w:rFonts w:ascii="Arial" w:hAnsi="Arial" w:cs="Arial"/>
-        </w:rPr>
-      </w:pPr>
-      <w:r>
-        <w:rPr>
-          <w:rFonts w:ascii="Arial" w:hAnsi="Arial" w:cs="Arial"/>
-        </w:rPr>
-        <w:t xml:space="preserve">See chapter 2 for further guidance on using the SD card </w:t>
-      </w:r>
-      <w:r>
-        <w:rPr>
-          <w:rFonts w:ascii="Arial" w:hAnsi="Arial" w:cs="Arial"/>
-        </w:rPr>
-        <w:t xml:space="preserve">as </w:t>
-      </w:r>
-      <w:r>
-        <w:rPr>
-          <w:rFonts w:ascii="Arial" w:hAnsi="Arial" w:cs="Arial"/>
-        </w:rPr>
-        <w:t>a file system</w:t>
-      </w:r>
-    </w:p>
-    <w:p>
-      <w:pPr>
-        <w:rPr>
-          <w:rFonts w:ascii="Arial" w:hAnsi="Arial" w:cs="Arial"/>
           <w:spacing w:val="5"/>
           <w:sz w:val="36"/>
           <w:szCs w:val="36"/>
@@ -3375,6 +3478,24 @@
         <w:rPr>
           <w:rFonts w:ascii="Arial" w:hAnsi="Arial" w:cs="Arial"/>
         </w:rPr>
+        <w:t xml:space="preserve">See chapter 2 for further guidance on using the SD card </w:t>
+      </w:r>
+      <w:r>
+        <w:rPr>
+          <w:rFonts w:ascii="Arial" w:hAnsi="Arial" w:cs="Arial"/>
+        </w:rPr>
+        <w:t xml:space="preserve">as </w:t>
+      </w:r>
+      <w:r>
+        <w:rPr>
+          <w:rFonts w:ascii="Arial" w:hAnsi="Arial" w:cs="Arial"/>
+        </w:rPr>
+        <w:t>a file system</w:t>
+      </w:r>
+      <w:r>
+        <w:rPr>
+          <w:rFonts w:ascii="Arial" w:hAnsi="Arial" w:cs="Arial"/>
+        </w:rPr>
         <w:br w:type="page"/>
       </w:r>
     </w:p>
@@ -3385,7 +3506,7 @@
           <w:rFonts w:ascii="Arial" w:hAnsi="Arial" w:cs="Arial"/>
         </w:rPr>
       </w:pPr>
-      <w:bookmarkStart w:id="8" w:name="_Toc430156287"/>
+      <w:bookmarkStart w:id="15" w:name="_Toc430156287"/>
       <w:r>
         <w:rPr>
           <w:rFonts w:ascii="Arial" w:hAnsi="Arial" w:cs="Arial"/>
@@ -3405,7 +3526,7 @@
         </w:rPr>
         <w:t xml:space="preserve"> microcomputer</w:t>
       </w:r>
-      <w:bookmarkEnd w:id="8"/>
+      <w:bookmarkEnd w:id="15"/>
     </w:p>
     <w:p>
       <w:pPr>
@@ -3421,8 +3542,7 @@
           <w:rFonts w:ascii="Arial" w:hAnsi="Arial" w:cs="Arial"/>
         </w:rPr>
       </w:pPr>
-      <w:bookmarkStart w:id="9" w:name="_Toc430156288"/>
-      <w:proofErr w:type="gramStart"/>
+      <w:bookmarkStart w:id="16" w:name="_Toc430156288"/>
       <w:r>
         <w:rPr>
           <w:rFonts w:ascii="Arial" w:hAnsi="Arial" w:cs="Arial"/>
@@ -3433,16 +3553,9 @@
         <w:rPr>
           <w:rFonts w:ascii="Arial" w:hAnsi="Arial" w:cs="Arial"/>
         </w:rPr>
-        <w:t>ANSI</w:t>
-      </w:r>
-      <w:proofErr w:type="gramEnd"/>
-      <w:r>
-        <w:rPr>
-          <w:rFonts w:ascii="Arial" w:hAnsi="Arial" w:cs="Arial"/>
-        </w:rPr>
-        <w:t xml:space="preserve"> FORTH</w:t>
-      </w:r>
-      <w:bookmarkEnd w:id="9"/>
+        <w:t>ANSI FORTH</w:t>
+      </w:r>
+      <w:bookmarkEnd w:id="16"/>
     </w:p>
     <w:p>
       <w:pPr>
@@ -3512,28 +3625,14 @@
           <w:rFonts w:ascii="Arial" w:hAnsi="Arial" w:cs="Arial"/>
         </w:rPr>
       </w:pPr>
-      <w:bookmarkStart w:id="10" w:name="_Toc430156289"/>
-      <w:r>
-        <w:rPr>
-          <w:rFonts w:ascii="Arial" w:hAnsi="Arial" w:cs="Arial"/>
-        </w:rPr>
-        <w:t>2.2</w:t>
-      </w:r>
-      <w:proofErr w:type="gramStart"/>
-      <w:r>
-        <w:rPr>
-          <w:rFonts w:ascii="Arial" w:hAnsi="Arial" w:cs="Arial"/>
-        </w:rPr>
-        <w:t>.  File</w:t>
-      </w:r>
-      <w:proofErr w:type="gramEnd"/>
-      <w:r>
-        <w:rPr>
-          <w:rFonts w:ascii="Arial" w:hAnsi="Arial" w:cs="Arial"/>
-        </w:rPr>
-        <w:t xml:space="preserve"> System</w:t>
-      </w:r>
-      <w:bookmarkEnd w:id="10"/>
+      <w:bookmarkStart w:id="17" w:name="_Toc430156289"/>
+      <w:r>
+        <w:rPr>
+          <w:rFonts w:ascii="Arial" w:hAnsi="Arial" w:cs="Arial"/>
+        </w:rPr>
+        <w:t>2.2.  File System</w:t>
+      </w:r>
+      <w:bookmarkEnd w:id="17"/>
     </w:p>
     <w:p>
       <w:pPr>
@@ -3731,21 +3830,7 @@
         <w:rPr>
           <w:rFonts w:ascii="Arial" w:hAnsi="Arial" w:cs="Arial"/>
         </w:rPr>
-        <w:t>The N.I.G</w:t>
-      </w:r>
-      <w:proofErr w:type="gramStart"/>
-      <w:r>
-        <w:rPr>
-          <w:rFonts w:ascii="Arial" w:hAnsi="Arial" w:cs="Arial"/>
-        </w:rPr>
-        <w:t>,E</w:t>
-      </w:r>
-      <w:proofErr w:type="gramEnd"/>
-      <w:r>
-        <w:rPr>
-          <w:rFonts w:ascii="Arial" w:hAnsi="Arial" w:cs="Arial"/>
-        </w:rPr>
-        <w:t xml:space="preserve">. Machine </w:t>
+        <w:t xml:space="preserve">The N.I.G,E. Machine </w:t>
       </w:r>
       <w:r>
         <w:rPr>
@@ -4320,8 +4405,7 @@
           <w:rFonts w:ascii="Arial" w:hAnsi="Arial" w:cs="Arial"/>
         </w:rPr>
       </w:pPr>
-      <w:bookmarkStart w:id="11" w:name="_Toc430156290"/>
-      <w:proofErr w:type="gramStart"/>
+      <w:bookmarkStart w:id="18" w:name="_Toc430156290"/>
       <w:r>
         <w:rPr>
           <w:rFonts w:ascii="Arial" w:hAnsi="Arial" w:cs="Arial"/>
@@ -4338,14 +4422,7 @@
         <w:rPr>
           <w:rFonts w:ascii="Arial" w:hAnsi="Arial" w:cs="Arial"/>
         </w:rPr>
-        <w:t xml:space="preserve">  Memory</w:t>
-      </w:r>
-      <w:proofErr w:type="gramEnd"/>
-      <w:r>
-        <w:rPr>
-          <w:rFonts w:ascii="Arial" w:hAnsi="Arial" w:cs="Arial"/>
-        </w:rPr>
-        <w:t xml:space="preserve"> </w:t>
+        <w:t xml:space="preserve">  Memory </w:t>
       </w:r>
       <w:r>
         <w:rPr>
@@ -4353,7 +4430,7 @@
         </w:rPr>
         <w:t>address regions</w:t>
       </w:r>
-      <w:bookmarkEnd w:id="11"/>
+      <w:bookmarkEnd w:id="18"/>
     </w:p>
     <w:p>
       <w:pPr>
@@ -4544,21 +4621,7 @@
         <w:rPr>
           <w:rFonts w:ascii="Arial" w:hAnsi="Arial" w:cs="Arial"/>
         </w:rPr>
-        <w:t xml:space="preserve"> included on the </w:t>
-      </w:r>
-      <w:proofErr w:type="spellStart"/>
-      <w:r>
-        <w:rPr>
-          <w:rFonts w:ascii="Arial" w:hAnsi="Arial" w:cs="Arial"/>
-        </w:rPr>
-        <w:t>Nexys</w:t>
-      </w:r>
-      <w:proofErr w:type="spellEnd"/>
-      <w:r>
-        <w:rPr>
-          <w:rFonts w:ascii="Arial" w:hAnsi="Arial" w:cs="Arial"/>
-        </w:rPr>
-        <w:t xml:space="preserve"> board</w:t>
+        <w:t xml:space="preserve"> included on the Nexys board</w:t>
       </w:r>
       <w:r>
         <w:rPr>
@@ -4716,21 +4779,7 @@
         <w:rPr>
           <w:rFonts w:ascii="Arial" w:hAnsi="Arial" w:cs="Arial"/>
         </w:rPr>
-        <w:t>The CPU has separate instructions for byte, word and long-word memory access and the corresponding FORTH words C</w:t>
-      </w:r>
-      <w:proofErr w:type="gramStart"/>
-      <w:r>
-        <w:rPr>
-          <w:rFonts w:ascii="Arial" w:hAnsi="Arial" w:cs="Arial"/>
-        </w:rPr>
-        <w:t>!,</w:t>
-      </w:r>
-      <w:proofErr w:type="gramEnd"/>
-      <w:r>
-        <w:rPr>
-          <w:rFonts w:ascii="Arial" w:hAnsi="Arial" w:cs="Arial"/>
-        </w:rPr>
-        <w:t xml:space="preserve"> C@, W!, W@, !, @ are available</w:t>
+        <w:t>The CPU has separate instructions for byte, word and long-word memory access and the corresponding FORTH words C!, C@, W!, W@, !, @ are available</w:t>
       </w:r>
       <w:r>
         <w:rPr>
@@ -4775,19 +4824,11 @@
         </w:rPr>
         <w:t xml:space="preserve">be </w:t>
       </w:r>
-      <w:proofErr w:type="gramStart"/>
-      <w:r>
-        <w:rPr>
-          <w:rFonts w:ascii="Arial" w:hAnsi="Arial" w:cs="Arial"/>
-        </w:rPr>
-        <w:t>read/written</w:t>
-      </w:r>
-      <w:proofErr w:type="gramEnd"/>
-      <w:r>
-        <w:rPr>
-          <w:rFonts w:ascii="Arial" w:hAnsi="Arial" w:cs="Arial"/>
-        </w:rPr>
-        <w:t xml:space="preserve"> to odd address</w:t>
+      <w:r>
+        <w:rPr>
+          <w:rFonts w:ascii="Arial" w:hAnsi="Arial" w:cs="Arial"/>
+        </w:rPr>
+        <w:t>read/written to odd address</w:t>
       </w:r>
       <w:r>
         <w:rPr>
@@ -4840,8 +4881,7 @@
           <w:rFonts w:ascii="Arial" w:hAnsi="Arial" w:cs="Arial"/>
         </w:rPr>
       </w:pPr>
-      <w:bookmarkStart w:id="12" w:name="_Toc430156291"/>
-      <w:proofErr w:type="gramStart"/>
+      <w:bookmarkStart w:id="19" w:name="_Toc430156291"/>
       <w:r>
         <w:rPr>
           <w:rFonts w:ascii="Arial" w:hAnsi="Arial" w:cs="Arial"/>
@@ -4858,16 +4898,9 @@
         <w:rPr>
           <w:rFonts w:ascii="Arial" w:hAnsi="Arial" w:cs="Arial"/>
         </w:rPr>
-        <w:t>RS232</w:t>
-      </w:r>
-      <w:proofErr w:type="gramEnd"/>
-      <w:r>
-        <w:rPr>
-          <w:rFonts w:ascii="Arial" w:hAnsi="Arial" w:cs="Arial"/>
-        </w:rPr>
-        <w:t xml:space="preserve"> port</w:t>
-      </w:r>
-      <w:bookmarkEnd w:id="12"/>
+        <w:t>RS232 port</w:t>
+      </w:r>
+      <w:bookmarkEnd w:id="19"/>
     </w:p>
     <w:p>
       <w:pPr>
@@ -4894,19 +4927,11 @@
         </w:rPr>
         <w:t xml:space="preserve">In the N.I.G.E. Machine v2.0 the RS232 port is connected directly to the </w:t>
       </w:r>
-      <w:proofErr w:type="spellStart"/>
-      <w:r>
-        <w:rPr>
-          <w:rFonts w:ascii="Arial" w:hAnsi="Arial" w:cs="Arial"/>
-        </w:rPr>
-        <w:t>Nexys</w:t>
-      </w:r>
-      <w:proofErr w:type="spellEnd"/>
-      <w:r>
-        <w:rPr>
-          <w:rFonts w:ascii="Arial" w:hAnsi="Arial" w:cs="Arial"/>
-        </w:rPr>
-        <w:t xml:space="preserve"> 2</w:t>
+      <w:r>
+        <w:rPr>
+          <w:rFonts w:ascii="Arial" w:hAnsi="Arial" w:cs="Arial"/>
+        </w:rPr>
+        <w:t>Nexys 2</w:t>
       </w:r>
       <w:r>
         <w:rPr>
@@ -4914,19 +4939,11 @@
         </w:rPr>
         <w:t xml:space="preserve"> board’s RS232 D-sub connector.  However the </w:t>
       </w:r>
-      <w:proofErr w:type="spellStart"/>
-      <w:r>
-        <w:rPr>
-          <w:rFonts w:ascii="Arial" w:hAnsi="Arial" w:cs="Arial"/>
-        </w:rPr>
-        <w:t>Nexys</w:t>
-      </w:r>
-      <w:proofErr w:type="spellEnd"/>
-      <w:r>
-        <w:rPr>
-          <w:rFonts w:ascii="Arial" w:hAnsi="Arial" w:cs="Arial"/>
-        </w:rPr>
-        <w:t xml:space="preserve"> 4</w:t>
+      <w:r>
+        <w:rPr>
+          <w:rFonts w:ascii="Arial" w:hAnsi="Arial" w:cs="Arial"/>
+        </w:rPr>
+        <w:t>Nexys 4</w:t>
       </w:r>
       <w:r>
         <w:rPr>
@@ -4946,19 +4963,11 @@
         </w:rPr>
         <w:t xml:space="preserve"> a PMOD RS232 expansion should be connected to PMOD socket C, lower pin row.  Alternatively it is possible to re-route the RS232 port to the </w:t>
       </w:r>
-      <w:proofErr w:type="spellStart"/>
-      <w:r>
-        <w:rPr>
-          <w:rFonts w:ascii="Arial" w:hAnsi="Arial" w:cs="Arial"/>
-        </w:rPr>
-        <w:t>Nexys</w:t>
-      </w:r>
-      <w:proofErr w:type="spellEnd"/>
-      <w:r>
-        <w:rPr>
-          <w:rFonts w:ascii="Arial" w:hAnsi="Arial" w:cs="Arial"/>
-        </w:rPr>
-        <w:t xml:space="preserve"> 4</w:t>
+      <w:r>
+        <w:rPr>
+          <w:rFonts w:ascii="Arial" w:hAnsi="Arial" w:cs="Arial"/>
+        </w:rPr>
+        <w:t>Nexys 4</w:t>
       </w:r>
       <w:r>
         <w:rPr>
@@ -5081,21 +5090,7 @@
         <w:rPr>
           <w:rFonts w:ascii="Arial" w:hAnsi="Arial" w:cs="Arial"/>
         </w:rPr>
-        <w:t xml:space="preserve">The UART adapter is hardwired to 8 bits, 1 stop bit, no parity, </w:t>
-      </w:r>
-      <w:proofErr w:type="gramStart"/>
-      <w:r>
-        <w:rPr>
-          <w:rFonts w:ascii="Arial" w:hAnsi="Arial" w:cs="Arial"/>
-        </w:rPr>
-        <w:t>no</w:t>
-      </w:r>
-      <w:proofErr w:type="gramEnd"/>
-      <w:r>
-        <w:rPr>
-          <w:rFonts w:ascii="Arial" w:hAnsi="Arial" w:cs="Arial"/>
-        </w:rPr>
-        <w:t xml:space="preserve"> handshaking.  The baud rate is user configurable.  Default settings are as follows:</w:t>
+        <w:t>The UART adapter is hardwired to 8 bits, 1 stop bit, no parity, no handshaking.  The baud rate is user configurable.  Default settings are as follows:</w:t>
       </w:r>
     </w:p>
     <w:p>
@@ -5111,27 +5106,30 @@
         <w:rPr>
           <w:rFonts w:ascii="Arial" w:hAnsi="Arial" w:cs="Arial"/>
         </w:rPr>
-        <w:t xml:space="preserve">v2.0, </w:t>
-      </w:r>
-      <w:proofErr w:type="spellStart"/>
-      <w:r>
-        <w:rPr>
-          <w:rFonts w:ascii="Arial" w:hAnsi="Arial" w:cs="Arial"/>
-        </w:rPr>
-        <w:t>Nexys</w:t>
-      </w:r>
-      <w:proofErr w:type="spellEnd"/>
-      <w:r>
-        <w:rPr>
-          <w:rFonts w:ascii="Arial" w:hAnsi="Arial" w:cs="Arial"/>
-        </w:rPr>
-        <w:t xml:space="preserve"> 2: </w:t>
+        <w:t xml:space="preserve">Nexys 2: </w:t>
       </w:r>
       <w:r>
         <w:rPr>
           <w:rFonts w:ascii="Arial" w:hAnsi="Arial" w:cs="Arial"/>
         </w:rPr>
         <w:tab/>
+      </w:r>
+      <w:r>
+        <w:rPr>
+          <w:rFonts w:ascii="Arial" w:hAnsi="Arial" w:cs="Arial"/>
+        </w:rPr>
+        <w:tab/>
+      </w:r>
+      <w:r>
+        <w:rPr>
+          <w:rFonts w:ascii="Arial" w:hAnsi="Arial" w:cs="Arial"/>
+        </w:rPr>
+        <w:tab/>
+      </w:r>
+      <w:r>
+        <w:rPr>
+          <w:rFonts w:ascii="Arial" w:hAnsi="Arial" w:cs="Arial"/>
+        </w:rPr>
         <w:t>9,600 baud</w:t>
       </w:r>
     </w:p>
@@ -5149,27 +5147,19 @@
         <w:rPr>
           <w:rFonts w:ascii="Arial" w:hAnsi="Arial" w:cs="Arial"/>
         </w:rPr>
-        <w:t>v4.0</w:t>
-      </w:r>
-      <w:r>
-        <w:rPr>
-          <w:rFonts w:ascii="Arial" w:hAnsi="Arial" w:cs="Arial"/>
-        </w:rPr>
-        <w:t xml:space="preserve">, </w:t>
-      </w:r>
-      <w:proofErr w:type="spellStart"/>
-      <w:r>
-        <w:rPr>
-          <w:rFonts w:ascii="Arial" w:hAnsi="Arial" w:cs="Arial"/>
-        </w:rPr>
-        <w:t>Nexys</w:t>
-      </w:r>
-      <w:proofErr w:type="spellEnd"/>
-      <w:r>
-        <w:rPr>
-          <w:rFonts w:ascii="Arial" w:hAnsi="Arial" w:cs="Arial"/>
-        </w:rPr>
-        <w:t xml:space="preserve"> 4: </w:t>
+        <w:t>Nexys 4</w:t>
+      </w:r>
+      <w:r>
+        <w:rPr>
+          <w:rFonts w:ascii="Arial" w:hAnsi="Arial" w:cs="Arial"/>
+        </w:rPr>
+        <w:t xml:space="preserve"> / Nexys4 DDR</w:t>
+      </w:r>
+      <w:r>
+        <w:rPr>
+          <w:rFonts w:ascii="Arial" w:hAnsi="Arial" w:cs="Arial"/>
+        </w:rPr>
+        <w:t xml:space="preserve">: </w:t>
       </w:r>
       <w:r>
         <w:rPr>
@@ -5192,7 +5182,7 @@
           <w:rFonts w:ascii="Arial" w:hAnsi="Arial" w:cs="Arial"/>
         </w:rPr>
       </w:pPr>
-      <w:bookmarkStart w:id="13" w:name="_Toc430156292"/>
+      <w:bookmarkStart w:id="20" w:name="_Toc430156292"/>
       <w:r>
         <w:rPr>
           <w:rFonts w:ascii="Arial" w:hAnsi="Arial" w:cs="Arial"/>
@@ -5200,7 +5190,7 @@
         <w:lastRenderedPageBreak/>
         <w:t>3.  Customizing the system software</w:t>
       </w:r>
-      <w:bookmarkEnd w:id="13"/>
+      <w:bookmarkEnd w:id="20"/>
     </w:p>
     <w:p>
       <w:pPr>
@@ -5253,7 +5243,7 @@
           <w:rFonts w:ascii="Arial" w:hAnsi="Arial" w:cs="Arial"/>
         </w:rPr>
       </w:pPr>
-      <w:bookmarkStart w:id="14" w:name="_Toc430156293"/>
+      <w:bookmarkStart w:id="21" w:name="_Toc430156293"/>
       <w:r>
         <w:rPr>
           <w:rFonts w:ascii="Arial" w:hAnsi="Arial" w:cs="Arial"/>
@@ -5266,7 +5256,7 @@
         </w:rPr>
         <w:t>Running the cross-assembler</w:t>
       </w:r>
-      <w:bookmarkEnd w:id="14"/>
+      <w:bookmarkEnd w:id="21"/>
     </w:p>
     <w:p>
       <w:pPr>
@@ -5409,23 +5399,7 @@
           <w:rFonts w:ascii="Arial" w:hAnsi="Arial" w:cs="Arial"/>
           <w:b/>
         </w:rPr>
-        <w:t xml:space="preserve">they will always be placed in the </w:t>
-      </w:r>
-      <w:proofErr w:type="gramStart"/>
-      <w:r>
-        <w:rPr>
-          <w:rFonts w:ascii="Arial" w:hAnsi="Arial" w:cs="Arial"/>
-          <w:b/>
-        </w:rPr>
-        <w:t>folder  E</w:t>
-      </w:r>
-      <w:proofErr w:type="gramEnd"/>
-      <w:r>
-        <w:rPr>
-          <w:rFonts w:ascii="Arial" w:hAnsi="Arial" w:cs="Arial"/>
-          <w:b/>
-        </w:rPr>
-        <w:t>:\N.I.G.E.-Machine\System</w:t>
+        <w:t>they will always be placed in the folder  E:\N.I.G.E.-Machine\System</w:t>
       </w:r>
       <w:r>
         <w:rPr>
@@ -5578,19 +5552,11 @@
           <w:rFonts w:ascii="Arial" w:hAnsi="Arial" w:cs="Arial"/>
         </w:rPr>
       </w:pPr>
-      <w:proofErr w:type="gramStart"/>
-      <w:r>
-        <w:rPr>
-          <w:rFonts w:ascii="Arial" w:hAnsi="Arial" w:cs="Arial"/>
-        </w:rPr>
-        <w:t>so</w:t>
-      </w:r>
-      <w:proofErr w:type="gramEnd"/>
-      <w:r>
-        <w:rPr>
-          <w:rFonts w:ascii="Arial" w:hAnsi="Arial" w:cs="Arial"/>
-        </w:rPr>
-        <w:t xml:space="preserve"> it is important that the exact directory structure of the source file depository is maintained.</w:t>
+      <w:r>
+        <w:rPr>
+          <w:rFonts w:ascii="Arial" w:hAnsi="Arial" w:cs="Arial"/>
+        </w:rPr>
+        <w:t>so it is important that the exact directory structure of the source file depository is maintained.</w:t>
       </w:r>
     </w:p>
     <w:p>
@@ -5600,8 +5566,7 @@
           <w:rFonts w:ascii="Arial" w:hAnsi="Arial" w:cs="Arial"/>
         </w:rPr>
       </w:pPr>
-      <w:bookmarkStart w:id="15" w:name="_Toc430156294"/>
-      <w:proofErr w:type="gramStart"/>
+      <w:bookmarkStart w:id="22" w:name="_Toc430156294"/>
       <w:r>
         <w:rPr>
           <w:rFonts w:ascii="Arial" w:hAnsi="Arial" w:cs="Arial"/>
@@ -5612,16 +5577,9 @@
         <w:rPr>
           <w:rFonts w:ascii="Arial" w:hAnsi="Arial" w:cs="Arial"/>
         </w:rPr>
-        <w:t xml:space="preserve">  Updating</w:t>
-      </w:r>
-      <w:proofErr w:type="gramEnd"/>
-      <w:r>
-        <w:rPr>
-          <w:rFonts w:ascii="Arial" w:hAnsi="Arial" w:cs="Arial"/>
-        </w:rPr>
-        <w:t xml:space="preserve"> the system software</w:t>
-      </w:r>
-      <w:bookmarkEnd w:id="15"/>
+        <w:t xml:space="preserve">  Updating the system software</w:t>
+      </w:r>
+      <w:bookmarkEnd w:id="22"/>
     </w:p>
     <w:p>
       <w:pPr>
@@ -5744,49 +5702,92 @@
           <w:rFonts w:ascii="Arial" w:hAnsi="Arial" w:cs="Arial"/>
           <w:b/>
         </w:rPr>
-        <w:t xml:space="preserve">exact </w:t>
-      </w:r>
-      <w:proofErr w:type="spellStart"/>
-      <w:r>
+        <w:t>exact filepath and filename</w:t>
+      </w:r>
+      <w:r>
+        <w:rPr>
+          <w:rFonts w:ascii="Arial" w:hAnsi="Arial" w:cs="Arial"/>
+        </w:rPr>
+        <w:t xml:space="preserve"> must be used to ensure compatibility with the absolute file references used by Xilinx ISE.</w:t>
+      </w:r>
+    </w:p>
+    <w:p>
+      <w:pPr>
+        <w:pStyle w:val="Heading6"/>
+        <w:rPr>
+          <w:rFonts w:ascii="Arial" w:hAnsi="Arial" w:cs="Arial"/>
+        </w:rPr>
+      </w:pPr>
+      <w:r>
+        <w:rPr>
+          <w:rFonts w:ascii="Arial" w:hAnsi="Arial" w:cs="Arial"/>
+        </w:rPr>
+        <w:t xml:space="preserve">Using the boat loader to update the </w:t>
+      </w:r>
+      <w:r>
+        <w:rPr>
+          <w:rFonts w:ascii="Arial" w:hAnsi="Arial" w:cs="Arial"/>
+        </w:rPr>
+        <w:t>system software until power off</w:t>
+      </w:r>
+    </w:p>
+    <w:p>
+      <w:pPr>
         <w:rPr>
           <w:rFonts w:ascii="Arial" w:hAnsi="Arial" w:cs="Arial"/>
           <w:b/>
         </w:rPr>
-        <w:t>filepath</w:t>
-      </w:r>
-      <w:proofErr w:type="spellEnd"/>
+      </w:pPr>
       <w:r>
         <w:rPr>
           <w:rFonts w:ascii="Arial" w:hAnsi="Arial" w:cs="Arial"/>
           <w:b/>
         </w:rPr>
-        <w:t xml:space="preserve"> and filename</w:t>
-      </w:r>
-      <w:r>
-        <w:rPr>
-          <w:rFonts w:ascii="Arial" w:hAnsi="Arial" w:cs="Arial"/>
-        </w:rPr>
-        <w:t xml:space="preserve"> must be used to ensure compatibility with the absolute file references used by Xilinx ISE.</w:t>
-      </w:r>
-    </w:p>
-    <w:p>
-      <w:pPr>
-        <w:pStyle w:val="Heading6"/>
-        <w:rPr>
-          <w:rFonts w:ascii="Arial" w:hAnsi="Arial" w:cs="Arial"/>
-        </w:rPr>
-      </w:pPr>
-      <w:r>
-        <w:rPr>
-          <w:rFonts w:ascii="Arial" w:hAnsi="Arial" w:cs="Arial"/>
-        </w:rPr>
-        <w:t xml:space="preserve">Using the boat loader to update the </w:t>
-      </w:r>
-      <w:r>
-        <w:rPr>
-          <w:rFonts w:ascii="Arial" w:hAnsi="Arial" w:cs="Arial"/>
-        </w:rPr>
-        <w:t>system software until power off</w:t>
+        <w:t>Nexys 2</w:t>
+      </w:r>
+    </w:p>
+    <w:p>
+      <w:pPr>
+        <w:spacing w:before="120" w:after="120"/>
+        <w:rPr>
+          <w:rFonts w:ascii="Arial" w:hAnsi="Arial" w:cs="Arial"/>
+        </w:rPr>
+      </w:pPr>
+      <w:r>
+        <w:rPr>
+          <w:rFonts w:ascii="Arial" w:hAnsi="Arial" w:cs="Arial"/>
+        </w:rPr>
+        <w:t xml:space="preserve">The Digilent Adept application should be used to transfer the file SRAM.bin to </w:t>
+      </w:r>
+      <w:r>
+        <w:rPr>
+          <w:rFonts w:ascii="Arial" w:hAnsi="Arial" w:cs="Arial"/>
+        </w:rPr>
+        <w:t xml:space="preserve">via </w:t>
+      </w:r>
+      <w:r>
+        <w:rPr>
+          <w:rFonts w:ascii="Arial" w:hAnsi="Arial" w:cs="Arial"/>
+        </w:rPr>
+        <w:t xml:space="preserve">the Epp interface into register 0xFF.  The </w:t>
+      </w:r>
+      <w:r>
+        <w:rPr>
+          <w:rFonts w:ascii="Arial" w:hAnsi="Arial" w:cs="Arial"/>
+        </w:rPr>
+        <w:t>system</w:t>
+      </w:r>
+      <w:r>
+        <w:rPr>
+          <w:rFonts w:ascii="Arial" w:hAnsi="Arial" w:cs="Arial"/>
+        </w:rPr>
+        <w:t xml:space="preserve"> will automatically reset when the transfer is started</w:t>
+      </w:r>
+      <w:r>
+        <w:rPr>
+          <w:rFonts w:ascii="Arial" w:hAnsi="Arial" w:cs="Arial"/>
+        </w:rPr>
+        <w:t xml:space="preserve"> and reboot with the new system software.</w:t>
       </w:r>
     </w:p>
     <w:p>
@@ -5796,179 +5797,34 @@
           <w:b/>
         </w:rPr>
       </w:pPr>
-      <w:proofErr w:type="spellStart"/>
       <w:r>
         <w:rPr>
           <w:rFonts w:ascii="Arial" w:hAnsi="Arial" w:cs="Arial"/>
           <w:b/>
         </w:rPr>
-        <w:t>Nexys</w:t>
-      </w:r>
-      <w:proofErr w:type="spellEnd"/>
+        <w:t xml:space="preserve">Nexys 4, </w:t>
+      </w:r>
       <w:r>
         <w:rPr>
           <w:rFonts w:ascii="Arial" w:hAnsi="Arial" w:cs="Arial"/>
           <w:b/>
         </w:rPr>
-        <w:t xml:space="preserve"> 2, v2.0</w:t>
-      </w:r>
-    </w:p>
-    <w:p>
-      <w:pPr>
-        <w:spacing w:before="120" w:after="120"/>
-        <w:rPr>
-          <w:rFonts w:ascii="Arial" w:hAnsi="Arial" w:cs="Arial"/>
-        </w:rPr>
-      </w:pPr>
-      <w:r>
-        <w:rPr>
-          <w:rFonts w:ascii="Arial" w:hAnsi="Arial" w:cs="Arial"/>
-        </w:rPr>
-        <w:t xml:space="preserve">The </w:t>
-      </w:r>
-      <w:proofErr w:type="spellStart"/>
-      <w:r>
-        <w:rPr>
-          <w:rFonts w:ascii="Arial" w:hAnsi="Arial" w:cs="Arial"/>
-        </w:rPr>
-        <w:t>Digilent</w:t>
-      </w:r>
-      <w:proofErr w:type="spellEnd"/>
-      <w:r>
-        <w:rPr>
-          <w:rFonts w:ascii="Arial" w:hAnsi="Arial" w:cs="Arial"/>
-        </w:rPr>
-        <w:t xml:space="preserve"> Adept application should be used to transfer the file </w:t>
-      </w:r>
-      <w:proofErr w:type="spellStart"/>
-      <w:r>
-        <w:rPr>
-          <w:rFonts w:ascii="Arial" w:hAnsi="Arial" w:cs="Arial"/>
-        </w:rPr>
-        <w:t>SRAM.bin</w:t>
-      </w:r>
-      <w:proofErr w:type="spellEnd"/>
-      <w:r>
-        <w:rPr>
-          <w:rFonts w:ascii="Arial" w:hAnsi="Arial" w:cs="Arial"/>
-        </w:rPr>
-        <w:t xml:space="preserve"> to </w:t>
-      </w:r>
-      <w:r>
-        <w:rPr>
-          <w:rFonts w:ascii="Arial" w:hAnsi="Arial" w:cs="Arial"/>
-        </w:rPr>
-        <w:t xml:space="preserve">via </w:t>
-      </w:r>
-      <w:r>
-        <w:rPr>
-          <w:rFonts w:ascii="Arial" w:hAnsi="Arial" w:cs="Arial"/>
-        </w:rPr>
-        <w:t xml:space="preserve">the </w:t>
-      </w:r>
-      <w:proofErr w:type="spellStart"/>
-      <w:r>
-        <w:rPr>
-          <w:rFonts w:ascii="Arial" w:hAnsi="Arial" w:cs="Arial"/>
-        </w:rPr>
-        <w:t>Epp</w:t>
-      </w:r>
-      <w:proofErr w:type="spellEnd"/>
-      <w:r>
-        <w:rPr>
-          <w:rFonts w:ascii="Arial" w:hAnsi="Arial" w:cs="Arial"/>
-        </w:rPr>
-        <w:t xml:space="preserve"> interface into register 0xFF.  The </w:t>
-      </w:r>
-      <w:r>
-        <w:rPr>
-          <w:rFonts w:ascii="Arial" w:hAnsi="Arial" w:cs="Arial"/>
-        </w:rPr>
-        <w:t>system</w:t>
-      </w:r>
-      <w:r>
-        <w:rPr>
-          <w:rFonts w:ascii="Arial" w:hAnsi="Arial" w:cs="Arial"/>
-        </w:rPr>
-        <w:t xml:space="preserve"> will automatically reset when the transfer is started</w:t>
-      </w:r>
-      <w:r>
-        <w:rPr>
-          <w:rFonts w:ascii="Arial" w:hAnsi="Arial" w:cs="Arial"/>
-        </w:rPr>
-        <w:t xml:space="preserve"> and reboot with the new system software.</w:t>
-      </w:r>
-    </w:p>
-    <w:p>
-      <w:pPr>
-        <w:rPr>
-          <w:rFonts w:ascii="Arial" w:hAnsi="Arial" w:cs="Arial"/>
-          <w:b/>
-        </w:rPr>
-      </w:pPr>
-      <w:proofErr w:type="spellStart"/>
-      <w:r>
-        <w:rPr>
-          <w:rFonts w:ascii="Arial" w:hAnsi="Arial" w:cs="Arial"/>
-          <w:b/>
-        </w:rPr>
-        <w:t>Nexys</w:t>
-      </w:r>
-      <w:proofErr w:type="spellEnd"/>
-      <w:r>
-        <w:rPr>
-          <w:rFonts w:ascii="Arial" w:hAnsi="Arial" w:cs="Arial"/>
-          <w:b/>
-        </w:rPr>
-        <w:t xml:space="preserve"> 4, </w:t>
-      </w:r>
-      <w:r>
-        <w:rPr>
-          <w:rFonts w:ascii="Arial" w:hAnsi="Arial" w:cs="Arial"/>
-          <w:b/>
-        </w:rPr>
-        <w:t>v4.0</w:t>
-      </w:r>
-    </w:p>
-    <w:p>
-      <w:pPr>
-        <w:rPr>
-          <w:rFonts w:ascii="Arial" w:hAnsi="Arial" w:cs="Arial"/>
-        </w:rPr>
-      </w:pPr>
-      <w:r>
-        <w:rPr>
-          <w:rFonts w:ascii="Arial" w:hAnsi="Arial" w:cs="Arial"/>
-        </w:rPr>
-        <w:t xml:space="preserve">The </w:t>
-      </w:r>
-      <w:proofErr w:type="spellStart"/>
-      <w:r>
-        <w:rPr>
-          <w:rFonts w:ascii="Arial" w:hAnsi="Arial" w:cs="Arial"/>
-        </w:rPr>
-        <w:t>Digilent</w:t>
-      </w:r>
-      <w:proofErr w:type="spellEnd"/>
-      <w:r>
-        <w:rPr>
-          <w:rFonts w:ascii="Arial" w:hAnsi="Arial" w:cs="Arial"/>
-        </w:rPr>
-        <w:t xml:space="preserve"> Adept application is not compatible with the </w:t>
-      </w:r>
-      <w:proofErr w:type="spellStart"/>
-      <w:r>
-        <w:rPr>
-          <w:rFonts w:ascii="Arial" w:hAnsi="Arial" w:cs="Arial"/>
-        </w:rPr>
-        <w:t>Nexys</w:t>
-      </w:r>
-      <w:proofErr w:type="spellEnd"/>
-      <w:r>
-        <w:rPr>
-          <w:rFonts w:ascii="Arial" w:hAnsi="Arial" w:cs="Arial"/>
-        </w:rPr>
-        <w:t xml:space="preserve"> 4 board and so the boot loader utilizes transfer via the RS232 port.</w:t>
+        <w:t>Nexys 4 DDR</w:t>
+      </w:r>
+      <w:bookmarkStart w:id="23" w:name="_GoBack"/>
+      <w:bookmarkEnd w:id="23"/>
+    </w:p>
+    <w:p>
+      <w:pPr>
+        <w:rPr>
+          <w:rFonts w:ascii="Arial" w:hAnsi="Arial" w:cs="Arial"/>
+        </w:rPr>
+      </w:pPr>
+      <w:r>
+        <w:rPr>
+          <w:rFonts w:ascii="Arial" w:hAnsi="Arial" w:cs="Arial"/>
+        </w:rPr>
+        <w:t>The Digilent Adept application is not compatible with the Nexys 4 board and so the boot loader utilizes transfer via the RS232 port.</w:t>
       </w:r>
     </w:p>
     <w:p>
@@ -5986,21 +5842,7 @@
         <w:rPr>
           <w:rFonts w:ascii="Arial" w:hAnsi="Arial" w:cs="Arial"/>
         </w:rPr>
-        <w:t xml:space="preserve">Establish an RS232 connection between the PC and the </w:t>
-      </w:r>
-      <w:proofErr w:type="spellStart"/>
-      <w:r>
-        <w:rPr>
-          <w:rFonts w:ascii="Arial" w:hAnsi="Arial" w:cs="Arial"/>
-        </w:rPr>
-        <w:t>Nexys</w:t>
-      </w:r>
-      <w:proofErr w:type="spellEnd"/>
-      <w:r>
-        <w:rPr>
-          <w:rFonts w:ascii="Arial" w:hAnsi="Arial" w:cs="Arial"/>
-        </w:rPr>
-        <w:t xml:space="preserve"> 4 board.  (See section 2.5)</w:t>
+        <w:t>Establish an RS232 connection between the PC and the Nexys 4 board.  (See section 2.5)</w:t>
       </w:r>
     </w:p>
     <w:p>
@@ -6018,21 +5860,7 @@
         <w:rPr>
           <w:rFonts w:ascii="Arial" w:hAnsi="Arial" w:cs="Arial"/>
         </w:rPr>
-        <w:t xml:space="preserve">Press the CPU reset button on the </w:t>
-      </w:r>
-      <w:proofErr w:type="spellStart"/>
-      <w:r>
-        <w:rPr>
-          <w:rFonts w:ascii="Arial" w:hAnsi="Arial" w:cs="Arial"/>
-        </w:rPr>
-        <w:t>Nexys</w:t>
-      </w:r>
-      <w:proofErr w:type="spellEnd"/>
-      <w:r>
-        <w:rPr>
-          <w:rFonts w:ascii="Arial" w:hAnsi="Arial" w:cs="Arial"/>
-        </w:rPr>
-        <w:t xml:space="preserve"> 4 board.  The board will reset for 4 seconds</w:t>
+        <w:t>Press the CPU reset button on the Nexys 4 board.  The board will reset for 4 seconds</w:t>
       </w:r>
     </w:p>
     <w:p>
@@ -6050,35 +5878,7 @@
         <w:rPr>
           <w:rFonts w:ascii="Arial" w:hAnsi="Arial" w:cs="Arial"/>
         </w:rPr>
-        <w:t xml:space="preserve">Immediately transfer the file </w:t>
-      </w:r>
-      <w:proofErr w:type="spellStart"/>
-      <w:r>
-        <w:rPr>
-          <w:rFonts w:ascii="Arial" w:hAnsi="Arial" w:cs="Arial"/>
-        </w:rPr>
-        <w:t>SRAM.bin</w:t>
-      </w:r>
-      <w:proofErr w:type="spellEnd"/>
-      <w:r>
-        <w:rPr>
-          <w:rFonts w:ascii="Arial" w:hAnsi="Arial" w:cs="Arial"/>
-        </w:rPr>
-        <w:t xml:space="preserve"> to the </w:t>
-      </w:r>
-      <w:proofErr w:type="spellStart"/>
-      <w:r>
-        <w:rPr>
-          <w:rFonts w:ascii="Arial" w:hAnsi="Arial" w:cs="Arial"/>
-        </w:rPr>
-        <w:t>Nexys</w:t>
-      </w:r>
-      <w:proofErr w:type="spellEnd"/>
-      <w:r>
-        <w:rPr>
-          <w:rFonts w:ascii="Arial" w:hAnsi="Arial" w:cs="Arial"/>
-        </w:rPr>
-        <w:t xml:space="preserve"> 4 board via the RS232 interface at the UART default settings of 57,600 baud, </w:t>
+        <w:t xml:space="preserve">Immediately transfer the file SRAM.bin to the Nexys 4 board via the RS232 interface at the UART default settings of 57,600 baud, </w:t>
       </w:r>
       <w:r>
         <w:rPr>
@@ -6090,41 +5890,13 @@
         <w:rPr>
           <w:rFonts w:ascii="Arial" w:hAnsi="Arial" w:cs="Arial"/>
         </w:rPr>
-        <w:t xml:space="preserve">1 stop bit, no parity, </w:t>
-      </w:r>
-      <w:proofErr w:type="gramStart"/>
-      <w:r>
-        <w:rPr>
-          <w:rFonts w:ascii="Arial" w:hAnsi="Arial" w:cs="Arial"/>
-        </w:rPr>
-        <w:t>no</w:t>
-      </w:r>
-      <w:proofErr w:type="gramEnd"/>
-      <w:r>
-        <w:rPr>
-          <w:rFonts w:ascii="Arial" w:hAnsi="Arial" w:cs="Arial"/>
-        </w:rPr>
-        <w:t xml:space="preserve"> handshaking</w:t>
-      </w:r>
-      <w:r>
-        <w:rPr>
-          <w:rFonts w:ascii="Arial" w:hAnsi="Arial" w:cs="Arial"/>
-        </w:rPr>
-        <w:t xml:space="preserve">.  A blue LED on the </w:t>
-      </w:r>
-      <w:proofErr w:type="spellStart"/>
-      <w:r>
-        <w:rPr>
-          <w:rFonts w:ascii="Arial" w:hAnsi="Arial" w:cs="Arial"/>
-        </w:rPr>
-        <w:t>Nexys</w:t>
-      </w:r>
-      <w:proofErr w:type="spellEnd"/>
-      <w:r>
-        <w:rPr>
-          <w:rFonts w:ascii="Arial" w:hAnsi="Arial" w:cs="Arial"/>
-        </w:rPr>
-        <w:t xml:space="preserve"> 4 board will light during transfer.  </w:t>
+        <w:t>1 stop bit, no parity, no handshaking</w:t>
+      </w:r>
+      <w:r>
+        <w:rPr>
+          <w:rFonts w:ascii="Arial" w:hAnsi="Arial" w:cs="Arial"/>
+        </w:rPr>
+        <w:t xml:space="preserve">.  A blue LED on the Nexys 4 board will light during transfer.  </w:t>
       </w:r>
       <w:r>
         <w:rPr>
@@ -6252,16 +6024,8 @@
         <w:rPr>
           <w:rFonts w:ascii="Consolas" w:hAnsi="Consolas" w:cs="Consolas"/>
         </w:rPr>
-        <w:t xml:space="preserve"> </w:t>
-      </w:r>
-      <w:proofErr w:type="spellStart"/>
-      <w:r>
-        <w:rPr>
-          <w:rFonts w:ascii="Consolas" w:hAnsi="Consolas" w:cs="Consolas"/>
-        </w:rPr>
-        <w:t>inst_SYS_RAM</w:t>
-      </w:r>
-      <w:proofErr w:type="spellEnd"/>
+        <w:t xml:space="preserve"> inst_SYS_RAM</w:t>
+      </w:r>
     </w:p>
     <w:p>
       <w:pPr>
@@ -6299,23 +6063,7 @@
           <w:rFonts w:ascii="Arial" w:hAnsi="Arial" w:cs="Arial"/>
           <w:b/>
         </w:rPr>
-        <w:t xml:space="preserve">Note that the </w:t>
-      </w:r>
-      <w:proofErr w:type="spellStart"/>
-      <w:r>
-        <w:rPr>
-          <w:rFonts w:ascii="Arial" w:hAnsi="Arial" w:cs="Arial"/>
-          <w:b/>
-        </w:rPr>
-        <w:t>filepath</w:t>
-      </w:r>
-      <w:proofErr w:type="spellEnd"/>
-      <w:r>
-        <w:rPr>
-          <w:rFonts w:ascii="Arial" w:hAnsi="Arial" w:cs="Arial"/>
-          <w:b/>
-        </w:rPr>
-        <w:t xml:space="preserve"> to the Xilinx memory core initialization module must be exactly as follows:</w:t>
+        <w:t>Note that the filepath to the Xilinx memory core initialization module must be exactly as follows:</w:t>
       </w:r>
     </w:p>
     <w:p>
@@ -6364,19 +6112,11 @@
         </w:rPr>
         <w:t xml:space="preserve"> to the </w:t>
       </w:r>
-      <w:proofErr w:type="spellStart"/>
-      <w:r>
-        <w:rPr>
-          <w:rFonts w:ascii="Arial" w:hAnsi="Arial" w:cs="Arial"/>
-        </w:rPr>
-        <w:t>Nexys</w:t>
-      </w:r>
-      <w:proofErr w:type="spellEnd"/>
-      <w:r>
-        <w:rPr>
-          <w:rFonts w:ascii="Arial" w:hAnsi="Arial" w:cs="Arial"/>
-        </w:rPr>
-        <w:t xml:space="preserve"> board in the usual manner</w:t>
+      <w:r>
+        <w:rPr>
+          <w:rFonts w:ascii="Arial" w:hAnsi="Arial" w:cs="Arial"/>
+        </w:rPr>
+        <w:t>Nexys board in the usual manner</w:t>
       </w:r>
     </w:p>
     <w:p>
@@ -6403,7 +6143,7 @@
           <w:rFonts w:ascii="Arial" w:hAnsi="Arial" w:cs="Arial"/>
         </w:rPr>
       </w:pPr>
-      <w:bookmarkStart w:id="16" w:name="_Toc430156295"/>
+      <w:bookmarkStart w:id="24" w:name="_Toc430156295"/>
       <w:r>
         <w:rPr>
           <w:rFonts w:ascii="Arial" w:hAnsi="Arial" w:cs="Arial"/>
@@ -6411,7 +6151,7 @@
         <w:lastRenderedPageBreak/>
         <w:t>4.  Customizing the system hardware</w:t>
       </w:r>
-      <w:bookmarkEnd w:id="16"/>
+      <w:bookmarkEnd w:id="24"/>
     </w:p>
     <w:p>
       <w:pPr>
@@ -6477,35 +6217,7 @@
         <w:rPr>
           <w:rFonts w:ascii="Arial" w:hAnsi="Arial" w:cs="Arial"/>
         </w:rPr>
-        <w:t xml:space="preserve">The custom modules interface with the outside world either through the electronic components available on the </w:t>
-      </w:r>
-      <w:proofErr w:type="spellStart"/>
-      <w:r>
-        <w:rPr>
-          <w:rFonts w:ascii="Arial" w:hAnsi="Arial" w:cs="Arial"/>
-        </w:rPr>
-        <w:t>Nexys</w:t>
-      </w:r>
-      <w:proofErr w:type="spellEnd"/>
-      <w:r>
-        <w:rPr>
-          <w:rFonts w:ascii="Arial" w:hAnsi="Arial" w:cs="Arial"/>
-        </w:rPr>
-        <w:t xml:space="preserve"> board (e.g. LED’s, microphone, etc.) or through circuits attached to the PMOD expansion ports.  </w:t>
-      </w:r>
-      <w:proofErr w:type="spellStart"/>
-      <w:r>
-        <w:rPr>
-          <w:rFonts w:ascii="Arial" w:hAnsi="Arial" w:cs="Arial"/>
-        </w:rPr>
-        <w:t>Digilent</w:t>
-      </w:r>
-      <w:proofErr w:type="spellEnd"/>
-      <w:r>
-        <w:rPr>
-          <w:rFonts w:ascii="Arial" w:hAnsi="Arial" w:cs="Arial"/>
-        </w:rPr>
-        <w:t xml:space="preserve"> supply a range of ready-made PMOD circuits that may be suitable for a variety of purposes</w:t>
+        <w:t>The custom modules interface with the outside world either through the electronic components available on the Nexys board (e.g. LED’s, microphone, etc.) or through circuits attached to the PMOD expansion ports.  Digilent supply a range of ready-made PMOD circuits that may be suitable for a variety of purposes</w:t>
       </w:r>
     </w:p>
     <w:p>
@@ -6519,7 +6231,7 @@
           <w:rFonts w:ascii="Arial" w:hAnsi="Arial" w:cs="Arial"/>
         </w:rPr>
       </w:pPr>
-      <w:hyperlink r:id="rId18" w:history="1">
+      <w:hyperlink r:id="rId16" w:history="1">
         <w:r>
           <w:rPr>
             <w:rStyle w:val="Hyperlink"/>
@@ -6678,14 +6390,12 @@
           <w:rFonts w:ascii="Arial" w:hAnsi="Arial" w:cs="Arial"/>
         </w:rPr>
       </w:pPr>
-      <w:proofErr w:type="spellStart"/>
       <w:r>
         <w:rPr>
           <w:rFonts w:ascii="Arial" w:hAnsi="Arial" w:cs="Arial"/>
         </w:rPr>
         <w:t>Inst_HW_Registers</w:t>
       </w:r>
-      <w:proofErr w:type="spellEnd"/>
     </w:p>
     <w:p>
       <w:pPr>
@@ -6698,14 +6408,12 @@
           <w:rFonts w:ascii="Arial" w:hAnsi="Arial" w:cs="Arial"/>
         </w:rPr>
       </w:pPr>
-      <w:proofErr w:type="spellStart"/>
       <w:r>
         <w:rPr>
           <w:rFonts w:ascii="Arial" w:hAnsi="Arial" w:cs="Arial"/>
         </w:rPr>
         <w:t>Inst_Interrupt</w:t>
       </w:r>
-      <w:proofErr w:type="spellEnd"/>
     </w:p>
     <w:p>
       <w:pPr>
@@ -6857,49 +6565,7 @@
           <w:rFonts w:ascii="Arial" w:hAnsi="Arial" w:cs="Arial"/>
         </w:rPr>
         <w:lastRenderedPageBreak/>
-        <w:t>(</w:t>
-      </w:r>
-      <w:proofErr w:type="spellStart"/>
-      <w:r>
-        <w:rPr>
-          <w:rFonts w:ascii="Arial" w:hAnsi="Arial" w:cs="Arial"/>
-        </w:rPr>
-        <w:t>RAM_for_Testbench</w:t>
-      </w:r>
-      <w:proofErr w:type="spellEnd"/>
-      <w:r>
-        <w:rPr>
-          <w:rFonts w:ascii="Arial" w:hAnsi="Arial" w:cs="Arial"/>
-        </w:rPr>
-        <w:t xml:space="preserve">) is provided.  Comment out the instance of SYS_RAM in Board_Nexys4 and comment in </w:t>
-      </w:r>
-      <w:proofErr w:type="spellStart"/>
-      <w:r>
-        <w:rPr>
-          <w:rFonts w:ascii="Arial" w:hAnsi="Arial" w:cs="Arial"/>
-        </w:rPr>
-        <w:t>RAM_for_Testbench</w:t>
-      </w:r>
-      <w:proofErr w:type="spellEnd"/>
-      <w:r>
-        <w:rPr>
-          <w:rFonts w:ascii="Arial" w:hAnsi="Arial" w:cs="Arial"/>
-        </w:rPr>
-        <w:t xml:space="preserve">.  The principal advantage is that this module can read a revised </w:t>
-      </w:r>
-      <w:proofErr w:type="spellStart"/>
-      <w:r>
-        <w:rPr>
-          <w:rFonts w:ascii="Arial" w:hAnsi="Arial" w:cs="Arial"/>
-        </w:rPr>
-        <w:t>SRAM.bin</w:t>
-      </w:r>
-      <w:proofErr w:type="spellEnd"/>
-      <w:r>
-        <w:rPr>
-          <w:rFonts w:ascii="Arial" w:hAnsi="Arial" w:cs="Arial"/>
-        </w:rPr>
-        <w:t xml:space="preserve"> file directly without being regenerated, thus saving time</w:t>
+        <w:t>(RAM_for_Testbench) is provided.  Comment out the instance of SYS_RAM in Board_Nexys4 and comment in RAM_for_Testbench.  The principal advantage is that this module can read a revised SRAM.bin file directly without being regenerated, thus saving time</w:t>
       </w:r>
     </w:p>
     <w:p>
@@ -7007,31 +6673,17 @@
         <w:rPr>
           <w:rFonts w:ascii="Arial" w:hAnsi="Arial" w:cs="Arial"/>
         </w:rPr>
-        <w:t xml:space="preserve">It is critical to ensure that the new design meets timing.  ISE </w:t>
-      </w:r>
-      <w:proofErr w:type="spellStart"/>
-      <w:r>
-        <w:rPr>
-          <w:rFonts w:ascii="Arial" w:hAnsi="Arial" w:cs="Arial"/>
-        </w:rPr>
-        <w:t>SmartXplorer</w:t>
-      </w:r>
-      <w:proofErr w:type="spellEnd"/>
-      <w:r>
-        <w:rPr>
-          <w:rFonts w:ascii="Arial" w:hAnsi="Arial" w:cs="Arial"/>
-        </w:rPr>
-        <w:t xml:space="preserve"> is very helpful for obtaining the best place and route for a given design and optimizing timing</w:t>
-      </w:r>
-    </w:p>
-    <w:p>
-      <w:pPr>
-        <w:rPr>
-          <w:rFonts w:ascii="Arial" w:hAnsi="Arial" w:cs="Arial"/>
-        </w:rPr>
-      </w:pPr>
-    </w:p>
-    <w:bookmarkEnd w:id="1"/>
+        <w:t>It is critical to ensure that the new design meets timing.  ISE SmartXplorer is very helpful for obtaining the best place and route for a given design and optimizing timing</w:t>
+      </w:r>
+    </w:p>
+    <w:p>
+      <w:pPr>
+        <w:rPr>
+          <w:rFonts w:ascii="Arial" w:hAnsi="Arial" w:cs="Arial"/>
+        </w:rPr>
+      </w:pPr>
+    </w:p>
+    <w:bookmarkEnd w:id="0"/>
     <w:p>
       <w:pPr>
         <w:pStyle w:val="Heading1"/>
@@ -7049,8 +6701,8 @@
       </w:pPr>
     </w:p>
     <w:sectPr>
-      <w:headerReference w:type="default" r:id="rId19"/>
-      <w:footerReference w:type="default" r:id="rId20"/>
+      <w:headerReference w:type="default" r:id="rId17"/>
+      <w:footerReference w:type="default" r:id="rId18"/>
       <w:pgSz w:w="11907" w:h="16839" w:code="9"/>
       <w:pgMar w:top="1440" w:right="1440" w:bottom="1440" w:left="1440" w:header="720" w:footer="720" w:gutter="0"/>
       <w:pgNumType w:start="0"/>
@@ -7063,7 +6715,7 @@
 </file>
 
 <file path=word/endnotes.xml><?xml version="1.0" encoding="utf-8"?>
-<w:endnotes xmlns:wpc="http://schemas.microsoft.com/office/word/2010/wordprocessingCanvas" xmlns:mc="http://schemas.openxmlformats.org/markup-compatibility/2006" xmlns:o="urn:schemas-microsoft-com:office:office" xmlns:r="http://schemas.openxmlformats.org/officeDocument/2006/relationships" xmlns:m="http://schemas.openxmlformats.org/officeDocument/2006/math" xmlns:v="urn:schemas-microsoft-com:vml" xmlns:wp14="http://schemas.microsoft.com/office/word/2010/wordprocessingDrawing" xmlns:wp="http://schemas.openxmlformats.org/drawingml/2006/wordprocessingDrawing" xmlns:w10="urn:schemas-microsoft-com:office:word" xmlns:w="http://schemas.openxmlformats.org/wordprocessingml/2006/main" xmlns:w14="http://schemas.microsoft.com/office/word/2010/wordml" xmlns:wpg="http://schemas.microsoft.com/office/word/2010/wordprocessingGroup" xmlns:wpi="http://schemas.microsoft.com/office/word/2010/wordprocessingInk" xmlns:wne="http://schemas.microsoft.com/office/word/2006/wordml" xmlns:wps="http://schemas.microsoft.com/office/word/2010/wordprocessingShape" mc:Ignorable="w14 wp14">
+<w:endnotes xmlns:wpc="http://schemas.microsoft.com/office/word/2010/wordprocessingCanvas" xmlns:cx="http://schemas.microsoft.com/office/drawing/2014/chartex" xmlns:cx1="http://schemas.microsoft.com/office/drawing/2015/9/8/chartex" xmlns:cx2="http://schemas.microsoft.com/office/drawing/2015/10/21/chartex" xmlns:mc="http://schemas.openxmlformats.org/markup-compatibility/2006" xmlns:o="urn:schemas-microsoft-com:office:office" xmlns:r="http://schemas.openxmlformats.org/officeDocument/2006/relationships" xmlns:m="http://schemas.openxmlformats.org/officeDocument/2006/math" xmlns:v="urn:schemas-microsoft-com:vml" xmlns:wp14="http://schemas.microsoft.com/office/word/2010/wordprocessingDrawing" xmlns:wp="http://schemas.openxmlformats.org/drawingml/2006/wordprocessingDrawing" xmlns:w10="urn:schemas-microsoft-com:office:word" xmlns:w="http://schemas.openxmlformats.org/wordprocessingml/2006/main" xmlns:w14="http://schemas.microsoft.com/office/word/2010/wordml" xmlns:w15="http://schemas.microsoft.com/office/word/2012/wordml" xmlns:w16se="http://schemas.microsoft.com/office/word/2015/wordml/symex" xmlns:wpg="http://schemas.microsoft.com/office/word/2010/wordprocessingGroup" xmlns:wpi="http://schemas.microsoft.com/office/word/2010/wordprocessingInk" xmlns:wne="http://schemas.microsoft.com/office/word/2006/wordml" xmlns:wps="http://schemas.microsoft.com/office/word/2010/wordprocessingShape" mc:Ignorable="w14 w15 w16se wp14">
   <w:endnote w:type="separator" w:id="-1">
     <w:p>
       <w:r>
@@ -7084,7 +6736,7 @@
 </file>
 
 <file path=word/footer1.xml><?xml version="1.0" encoding="utf-8"?>
-<w:ftr xmlns:wpc="http://schemas.microsoft.com/office/word/2010/wordprocessingCanvas" xmlns:mc="http://schemas.openxmlformats.org/markup-compatibility/2006" xmlns:o="urn:schemas-microsoft-com:office:office" xmlns:r="http://schemas.openxmlformats.org/officeDocument/2006/relationships" xmlns:m="http://schemas.openxmlformats.org/officeDocument/2006/math" xmlns:v="urn:schemas-microsoft-com:vml" xmlns:wp14="http://schemas.microsoft.com/office/word/2010/wordprocessingDrawing" xmlns:wp="http://schemas.openxmlformats.org/drawingml/2006/wordprocessingDrawing" xmlns:w10="urn:schemas-microsoft-com:office:word" xmlns:w="http://schemas.openxmlformats.org/wordprocessingml/2006/main" xmlns:w14="http://schemas.microsoft.com/office/word/2010/wordml" xmlns:wpg="http://schemas.microsoft.com/office/word/2010/wordprocessingGroup" xmlns:wpi="http://schemas.microsoft.com/office/word/2010/wordprocessingInk" xmlns:wne="http://schemas.microsoft.com/office/word/2006/wordml" xmlns:wps="http://schemas.microsoft.com/office/word/2010/wordprocessingShape" mc:Ignorable="w14 wp14">
+<w:ftr xmlns:wpc="http://schemas.microsoft.com/office/word/2010/wordprocessingCanvas" xmlns:cx="http://schemas.microsoft.com/office/drawing/2014/chartex" xmlns:cx1="http://schemas.microsoft.com/office/drawing/2015/9/8/chartex" xmlns:cx2="http://schemas.microsoft.com/office/drawing/2015/10/21/chartex" xmlns:mc="http://schemas.openxmlformats.org/markup-compatibility/2006" xmlns:o="urn:schemas-microsoft-com:office:office" xmlns:r="http://schemas.openxmlformats.org/officeDocument/2006/relationships" xmlns:m="http://schemas.openxmlformats.org/officeDocument/2006/math" xmlns:v="urn:schemas-microsoft-com:vml" xmlns:wp14="http://schemas.microsoft.com/office/word/2010/wordprocessingDrawing" xmlns:wp="http://schemas.openxmlformats.org/drawingml/2006/wordprocessingDrawing" xmlns:w10="urn:schemas-microsoft-com:office:word" xmlns:w="http://schemas.openxmlformats.org/wordprocessingml/2006/main" xmlns:w14="http://schemas.microsoft.com/office/word/2010/wordml" xmlns:w15="http://schemas.microsoft.com/office/word/2012/wordml" xmlns:w16se="http://schemas.microsoft.com/office/word/2015/wordml/symex" xmlns:wpg="http://schemas.microsoft.com/office/word/2010/wordprocessingGroup" xmlns:wpi="http://schemas.microsoft.com/office/word/2010/wordprocessingInk" xmlns:wne="http://schemas.microsoft.com/office/word/2006/wordml" xmlns:wps="http://schemas.microsoft.com/office/word/2010/wordprocessingShape" mc:Ignorable="w14 w15 w16se wp14">
   <w:p>
     <w:pPr>
       <w:pStyle w:val="Footer"/>
@@ -7100,7 +6752,7 @@
 </file>
 
 <file path=word/footnotes.xml><?xml version="1.0" encoding="utf-8"?>
-<w:footnotes xmlns:wpc="http://schemas.microsoft.com/office/word/2010/wordprocessingCanvas" xmlns:mc="http://schemas.openxmlformats.org/markup-compatibility/2006" xmlns:o="urn:schemas-microsoft-com:office:office" xmlns:r="http://schemas.openxmlformats.org/officeDocument/2006/relationships" xmlns:m="http://schemas.openxmlformats.org/officeDocument/2006/math" xmlns:v="urn:schemas-microsoft-com:vml" xmlns:wp14="http://schemas.microsoft.com/office/word/2010/wordprocessingDrawing" xmlns:wp="http://schemas.openxmlformats.org/drawingml/2006/wordprocessingDrawing" xmlns:w10="urn:schemas-microsoft-com:office:word" xmlns:w="http://schemas.openxmlformats.org/wordprocessingml/2006/main" xmlns:w14="http://schemas.microsoft.com/office/word/2010/wordml" xmlns:wpg="http://schemas.microsoft.com/office/word/2010/wordprocessingGroup" xmlns:wpi="http://schemas.microsoft.com/office/word/2010/wordprocessingInk" xmlns:wne="http://schemas.microsoft.com/office/word/2006/wordml" xmlns:wps="http://schemas.microsoft.com/office/word/2010/wordprocessingShape" mc:Ignorable="w14 wp14">
+<w:footnotes xmlns:wpc="http://schemas.microsoft.com/office/word/2010/wordprocessingCanvas" xmlns:cx="http://schemas.microsoft.com/office/drawing/2014/chartex" xmlns:cx1="http://schemas.microsoft.com/office/drawing/2015/9/8/chartex" xmlns:cx2="http://schemas.microsoft.com/office/drawing/2015/10/21/chartex" xmlns:mc="http://schemas.openxmlformats.org/markup-compatibility/2006" xmlns:o="urn:schemas-microsoft-com:office:office" xmlns:r="http://schemas.openxmlformats.org/officeDocument/2006/relationships" xmlns:m="http://schemas.openxmlformats.org/officeDocument/2006/math" xmlns:v="urn:schemas-microsoft-com:vml" xmlns:wp14="http://schemas.microsoft.com/office/word/2010/wordprocessingDrawing" xmlns:wp="http://schemas.openxmlformats.org/drawingml/2006/wordprocessingDrawing" xmlns:w10="urn:schemas-microsoft-com:office:word" xmlns:w="http://schemas.openxmlformats.org/wordprocessingml/2006/main" xmlns:w14="http://schemas.microsoft.com/office/word/2010/wordml" xmlns:w15="http://schemas.microsoft.com/office/word/2012/wordml" xmlns:w16se="http://schemas.microsoft.com/office/word/2015/wordml/symex" xmlns:wpg="http://schemas.microsoft.com/office/word/2010/wordprocessingGroup" xmlns:wpi="http://schemas.microsoft.com/office/word/2010/wordprocessingInk" xmlns:wne="http://schemas.microsoft.com/office/word/2006/wordml" xmlns:wps="http://schemas.microsoft.com/office/word/2010/wordprocessingShape" mc:Ignorable="w14 w15 w16se wp14">
   <w:footnote w:type="separator" w:id="-1">
     <w:p>
       <w:r>
@@ -7121,7 +6773,7 @@
 </file>
 
 <file path=word/header1.xml><?xml version="1.0" encoding="utf-8"?>
-<w:hdr xmlns:wpc="http://schemas.microsoft.com/office/word/2010/wordprocessingCanvas" xmlns:mc="http://schemas.openxmlformats.org/markup-compatibility/2006" xmlns:o="urn:schemas-microsoft-com:office:office" xmlns:r="http://schemas.openxmlformats.org/officeDocument/2006/relationships" xmlns:m="http://schemas.openxmlformats.org/officeDocument/2006/math" xmlns:v="urn:schemas-microsoft-com:vml" xmlns:wp14="http://schemas.microsoft.com/office/word/2010/wordprocessingDrawing" xmlns:wp="http://schemas.openxmlformats.org/drawingml/2006/wordprocessingDrawing" xmlns:w10="urn:schemas-microsoft-com:office:word" xmlns:w="http://schemas.openxmlformats.org/wordprocessingml/2006/main" xmlns:w14="http://schemas.microsoft.com/office/word/2010/wordml" xmlns:wpg="http://schemas.microsoft.com/office/word/2010/wordprocessingGroup" xmlns:wpi="http://schemas.microsoft.com/office/word/2010/wordprocessingInk" xmlns:wne="http://schemas.microsoft.com/office/word/2006/wordml" xmlns:wps="http://schemas.microsoft.com/office/word/2010/wordprocessingShape" mc:Ignorable="w14 wp14">
+<w:hdr xmlns:wpc="http://schemas.microsoft.com/office/word/2010/wordprocessingCanvas" xmlns:cx="http://schemas.microsoft.com/office/drawing/2014/chartex" xmlns:cx1="http://schemas.microsoft.com/office/drawing/2015/9/8/chartex" xmlns:cx2="http://schemas.microsoft.com/office/drawing/2015/10/21/chartex" xmlns:mc="http://schemas.openxmlformats.org/markup-compatibility/2006" xmlns:o="urn:schemas-microsoft-com:office:office" xmlns:r="http://schemas.openxmlformats.org/officeDocument/2006/relationships" xmlns:m="http://schemas.openxmlformats.org/officeDocument/2006/math" xmlns:v="urn:schemas-microsoft-com:vml" xmlns:wp14="http://schemas.microsoft.com/office/word/2010/wordprocessingDrawing" xmlns:wp="http://schemas.openxmlformats.org/drawingml/2006/wordprocessingDrawing" xmlns:w10="urn:schemas-microsoft-com:office:word" xmlns:w="http://schemas.openxmlformats.org/wordprocessingml/2006/main" xmlns:w14="http://schemas.microsoft.com/office/word/2010/wordml" xmlns:w15="http://schemas.microsoft.com/office/word/2012/wordml" xmlns:w16se="http://schemas.microsoft.com/office/word/2015/wordml/symex" xmlns:wpg="http://schemas.microsoft.com/office/word/2010/wordprocessingGroup" xmlns:wpi="http://schemas.microsoft.com/office/word/2010/wordprocessingInk" xmlns:wne="http://schemas.microsoft.com/office/word/2006/wordml" xmlns:wps="http://schemas.microsoft.com/office/word/2010/wordprocessingShape" mc:Ignorable="w14 w15 w16se wp14">
   <w:p>
     <w:pPr>
       <w:pStyle w:val="Header"/>
@@ -7232,7 +6884,6 @@
         <w:lang w:val="en-GB"/>
       </w:rPr>
       <w:tab/>
-      <w:t>September</w:t>
     </w:r>
     <w:r>
       <w:rPr>
@@ -7242,7 +6893,7 @@
         <w:szCs w:val="20"/>
         <w:lang w:val="en-GB"/>
       </w:rPr>
-      <w:t xml:space="preserve"> 2015</w:t>
+      <w:t>June 2016</w:t>
     </w:r>
   </w:p>
   <w:p>
@@ -7254,8 +6905,8 @@
 </file>
 
 <file path=word/numbering.xml><?xml version="1.0" encoding="utf-8"?>
-<w:numbering xmlns:wpc="http://schemas.microsoft.com/office/word/2010/wordprocessingCanvas" xmlns:mc="http://schemas.openxmlformats.org/markup-compatibility/2006" xmlns:o="urn:schemas-microsoft-com:office:office" xmlns:r="http://schemas.openxmlformats.org/officeDocument/2006/relationships" xmlns:m="http://schemas.openxmlformats.org/officeDocument/2006/math" xmlns:v="urn:schemas-microsoft-com:vml" xmlns:wp14="http://schemas.microsoft.com/office/word/2010/wordprocessingDrawing" xmlns:wp="http://schemas.openxmlformats.org/drawingml/2006/wordprocessingDrawing" xmlns:w10="urn:schemas-microsoft-com:office:word" xmlns:w="http://schemas.openxmlformats.org/wordprocessingml/2006/main" xmlns:w14="http://schemas.microsoft.com/office/word/2010/wordml" xmlns:wpg="http://schemas.microsoft.com/office/word/2010/wordprocessingGroup" xmlns:wpi="http://schemas.microsoft.com/office/word/2010/wordprocessingInk" xmlns:wne="http://schemas.microsoft.com/office/word/2006/wordml" xmlns:wps="http://schemas.microsoft.com/office/word/2010/wordprocessingShape" mc:Ignorable="w14 wp14">
-  <w:abstractNum w:abstractNumId="0">
+<w:numbering xmlns:wpc="http://schemas.microsoft.com/office/word/2010/wordprocessingCanvas" xmlns:cx="http://schemas.microsoft.com/office/drawing/2014/chartex" xmlns:cx1="http://schemas.microsoft.com/office/drawing/2015/9/8/chartex" xmlns:cx2="http://schemas.microsoft.com/office/drawing/2015/10/21/chartex" xmlns:mc="http://schemas.openxmlformats.org/markup-compatibility/2006" xmlns:o="urn:schemas-microsoft-com:office:office" xmlns:r="http://schemas.openxmlformats.org/officeDocument/2006/relationships" xmlns:m="http://schemas.openxmlformats.org/officeDocument/2006/math" xmlns:v="urn:schemas-microsoft-com:vml" xmlns:wp14="http://schemas.microsoft.com/office/word/2010/wordprocessingDrawing" xmlns:wp="http://schemas.openxmlformats.org/drawingml/2006/wordprocessingDrawing" xmlns:w10="urn:schemas-microsoft-com:office:word" xmlns:w="http://schemas.openxmlformats.org/wordprocessingml/2006/main" xmlns:w14="http://schemas.microsoft.com/office/word/2010/wordml" xmlns:w15="http://schemas.microsoft.com/office/word/2012/wordml" xmlns:w16se="http://schemas.microsoft.com/office/word/2015/wordml/symex" xmlns:wpg="http://schemas.microsoft.com/office/word/2010/wordprocessingGroup" xmlns:wpi="http://schemas.microsoft.com/office/word/2010/wordprocessingInk" xmlns:wne="http://schemas.microsoft.com/office/word/2006/wordml" xmlns:wps="http://schemas.microsoft.com/office/word/2010/wordprocessingShape" mc:Ignorable="w14 w15 w16se wp14">
+  <w:abstractNum w:abstractNumId="0" w15:restartNumberingAfterBreak="0">
     <w:nsid w:val="0E3006BC"/>
     <w:multiLevelType w:val="hybridMultilevel"/>
     <w:tmpl w:val="5776BA4C"/>
@@ -7368,7 +7019,7 @@
       </w:rPr>
     </w:lvl>
   </w:abstractNum>
-  <w:abstractNum w:abstractNumId="1">
+  <w:abstractNum w:abstractNumId="1" w15:restartNumberingAfterBreak="0">
     <w:nsid w:val="0F7F2876"/>
     <w:multiLevelType w:val="hybridMultilevel"/>
     <w:tmpl w:val="06B8FB56"/>
@@ -7481,7 +7132,7 @@
       </w:rPr>
     </w:lvl>
   </w:abstractNum>
-  <w:abstractNum w:abstractNumId="2">
+  <w:abstractNum w:abstractNumId="2" w15:restartNumberingAfterBreak="0">
     <w:nsid w:val="10B46D46"/>
     <w:multiLevelType w:val="hybridMultilevel"/>
     <w:tmpl w:val="EFECB0F8"/>
@@ -7594,7 +7245,7 @@
       </w:rPr>
     </w:lvl>
   </w:abstractNum>
-  <w:abstractNum w:abstractNumId="3">
+  <w:abstractNum w:abstractNumId="3" w15:restartNumberingAfterBreak="0">
     <w:nsid w:val="122A1711"/>
     <w:multiLevelType w:val="hybridMultilevel"/>
     <w:tmpl w:val="4B8CA4BC"/>
@@ -7707,7 +7358,7 @@
       </w:rPr>
     </w:lvl>
   </w:abstractNum>
-  <w:abstractNum w:abstractNumId="4">
+  <w:abstractNum w:abstractNumId="4" w15:restartNumberingAfterBreak="0">
     <w:nsid w:val="18843135"/>
     <w:multiLevelType w:val="hybridMultilevel"/>
     <w:tmpl w:val="1582A53A"/>
@@ -7820,7 +7471,7 @@
       </w:rPr>
     </w:lvl>
   </w:abstractNum>
-  <w:abstractNum w:abstractNumId="5">
+  <w:abstractNum w:abstractNumId="5" w15:restartNumberingAfterBreak="0">
     <w:nsid w:val="1C6219DF"/>
     <w:multiLevelType w:val="multilevel"/>
     <w:tmpl w:val="71C4C4A0"/>
@@ -7969,7 +7620,7 @@
       </w:rPr>
     </w:lvl>
   </w:abstractNum>
-  <w:abstractNum w:abstractNumId="6">
+  <w:abstractNum w:abstractNumId="6" w15:restartNumberingAfterBreak="0">
     <w:nsid w:val="221B1055"/>
     <w:multiLevelType w:val="hybridMultilevel"/>
     <w:tmpl w:val="83060368"/>
@@ -8082,7 +7733,7 @@
       </w:rPr>
     </w:lvl>
   </w:abstractNum>
-  <w:abstractNum w:abstractNumId="7">
+  <w:abstractNum w:abstractNumId="7" w15:restartNumberingAfterBreak="0">
     <w:nsid w:val="22467D19"/>
     <w:multiLevelType w:val="hybridMultilevel"/>
     <w:tmpl w:val="08946C8E"/>
@@ -8168,7 +7819,7 @@
       </w:pPr>
     </w:lvl>
   </w:abstractNum>
-  <w:abstractNum w:abstractNumId="8">
+  <w:abstractNum w:abstractNumId="8" w15:restartNumberingAfterBreak="0">
     <w:nsid w:val="29AB2CE1"/>
     <w:multiLevelType w:val="hybridMultilevel"/>
     <w:tmpl w:val="7138F29E"/>
@@ -8281,10 +7932,10 @@
       </w:rPr>
     </w:lvl>
   </w:abstractNum>
-  <w:abstractNum w:abstractNumId="9">
+  <w:abstractNum w:abstractNumId="9" w15:restartNumberingAfterBreak="0">
     <w:nsid w:val="2C9173F9"/>
     <w:multiLevelType w:val="hybridMultilevel"/>
-    <w:tmpl w:val="BF6AF0E8"/>
+    <w:tmpl w:val="7AFA301A"/>
     <w:lvl w:ilvl="0" w:tplc="08090001">
       <w:start w:val="1"/>
       <w:numFmt w:val="bullet"/>
@@ -8394,7 +8045,120 @@
       </w:rPr>
     </w:lvl>
   </w:abstractNum>
-  <w:abstractNum w:abstractNumId="10">
+  <w:abstractNum w:abstractNumId="10" w15:restartNumberingAfterBreak="0">
+    <w:nsid w:val="2F797A11"/>
+    <w:multiLevelType w:val="hybridMultilevel"/>
+    <w:tmpl w:val="4822D7CA"/>
+    <w:lvl w:ilvl="0" w:tplc="14090001">
+      <w:start w:val="1"/>
+      <w:numFmt w:val="bullet"/>
+      <w:lvlText w:val=""/>
+      <w:lvlJc w:val="left"/>
+      <w:pPr>
+        <w:ind w:left="720" w:hanging="360"/>
+      </w:pPr>
+      <w:rPr>
+        <w:rFonts w:ascii="Symbol" w:hAnsi="Symbol" w:hint="default"/>
+      </w:rPr>
+    </w:lvl>
+    <w:lvl w:ilvl="1" w:tplc="14090003" w:tentative="1">
+      <w:start w:val="1"/>
+      <w:numFmt w:val="bullet"/>
+      <w:lvlText w:val="o"/>
+      <w:lvlJc w:val="left"/>
+      <w:pPr>
+        <w:ind w:left="1440" w:hanging="360"/>
+      </w:pPr>
+      <w:rPr>
+        <w:rFonts w:ascii="Courier New" w:hAnsi="Courier New" w:cs="Courier New" w:hint="default"/>
+      </w:rPr>
+    </w:lvl>
+    <w:lvl w:ilvl="2" w:tplc="14090005" w:tentative="1">
+      <w:start w:val="1"/>
+      <w:numFmt w:val="bullet"/>
+      <w:lvlText w:val=""/>
+      <w:lvlJc w:val="left"/>
+      <w:pPr>
+        <w:ind w:left="2160" w:hanging="360"/>
+      </w:pPr>
+      <w:rPr>
+        <w:rFonts w:ascii="Wingdings" w:hAnsi="Wingdings" w:hint="default"/>
+      </w:rPr>
+    </w:lvl>
+    <w:lvl w:ilvl="3" w:tplc="14090001" w:tentative="1">
+      <w:start w:val="1"/>
+      <w:numFmt w:val="bullet"/>
+      <w:lvlText w:val=""/>
+      <w:lvlJc w:val="left"/>
+      <w:pPr>
+        <w:ind w:left="2880" w:hanging="360"/>
+      </w:pPr>
+      <w:rPr>
+        <w:rFonts w:ascii="Symbol" w:hAnsi="Symbol" w:hint="default"/>
+      </w:rPr>
+    </w:lvl>
+    <w:lvl w:ilvl="4" w:tplc="14090003" w:tentative="1">
+      <w:start w:val="1"/>
+      <w:numFmt w:val="bullet"/>
+      <w:lvlText w:val="o"/>
+      <w:lvlJc w:val="left"/>
+      <w:pPr>
+        <w:ind w:left="3600" w:hanging="360"/>
+      </w:pPr>
+      <w:rPr>
+        <w:rFonts w:ascii="Courier New" w:hAnsi="Courier New" w:cs="Courier New" w:hint="default"/>
+      </w:rPr>
+    </w:lvl>
+    <w:lvl w:ilvl="5" w:tplc="14090005" w:tentative="1">
+      <w:start w:val="1"/>
+      <w:numFmt w:val="bullet"/>
+      <w:lvlText w:val=""/>
+      <w:lvlJc w:val="left"/>
+      <w:pPr>
+        <w:ind w:left="4320" w:hanging="360"/>
+      </w:pPr>
+      <w:rPr>
+        <w:rFonts w:ascii="Wingdings" w:hAnsi="Wingdings" w:hint="default"/>
+      </w:rPr>
+    </w:lvl>
+    <w:lvl w:ilvl="6" w:tplc="14090001" w:tentative="1">
+      <w:start w:val="1"/>
+      <w:numFmt w:val="bullet"/>
+      <w:lvlText w:val=""/>
+      <w:lvlJc w:val="left"/>
+      <w:pPr>
+        <w:ind w:left="5040" w:hanging="360"/>
+      </w:pPr>
+      <w:rPr>
+        <w:rFonts w:ascii="Symbol" w:hAnsi="Symbol" w:hint="default"/>
+      </w:rPr>
+    </w:lvl>
+    <w:lvl w:ilvl="7" w:tplc="14090003" w:tentative="1">
+      <w:start w:val="1"/>
+      <w:numFmt w:val="bullet"/>
+      <w:lvlText w:val="o"/>
+      <w:lvlJc w:val="left"/>
+      <w:pPr>
+        <w:ind w:left="5760" w:hanging="360"/>
+      </w:pPr>
+      <w:rPr>
+        <w:rFonts w:ascii="Courier New" w:hAnsi="Courier New" w:cs="Courier New" w:hint="default"/>
+      </w:rPr>
+    </w:lvl>
+    <w:lvl w:ilvl="8" w:tplc="14090005" w:tentative="1">
+      <w:start w:val="1"/>
+      <w:numFmt w:val="bullet"/>
+      <w:lvlText w:val=""/>
+      <w:lvlJc w:val="left"/>
+      <w:pPr>
+        <w:ind w:left="6480" w:hanging="360"/>
+      </w:pPr>
+      <w:rPr>
+        <w:rFonts w:ascii="Wingdings" w:hAnsi="Wingdings" w:hint="default"/>
+      </w:rPr>
+    </w:lvl>
+  </w:abstractNum>
+  <w:abstractNum w:abstractNumId="11" w15:restartNumberingAfterBreak="0">
     <w:nsid w:val="3A7C6720"/>
     <w:multiLevelType w:val="hybridMultilevel"/>
     <w:tmpl w:val="E2AC61AC"/>
@@ -8507,7 +8271,7 @@
       </w:rPr>
     </w:lvl>
   </w:abstractNum>
-  <w:abstractNum w:abstractNumId="11">
+  <w:abstractNum w:abstractNumId="12" w15:restartNumberingAfterBreak="0">
     <w:nsid w:val="3C28037D"/>
     <w:multiLevelType w:val="hybridMultilevel"/>
     <w:tmpl w:val="06008498"/>
@@ -8593,7 +8357,7 @@
       </w:pPr>
     </w:lvl>
   </w:abstractNum>
-  <w:abstractNum w:abstractNumId="12">
+  <w:abstractNum w:abstractNumId="13" w15:restartNumberingAfterBreak="0">
     <w:nsid w:val="46351CD4"/>
     <w:multiLevelType w:val="hybridMultilevel"/>
     <w:tmpl w:val="6ED09068"/>
@@ -8706,7 +8470,7 @@
       </w:rPr>
     </w:lvl>
   </w:abstractNum>
-  <w:abstractNum w:abstractNumId="13">
+  <w:abstractNum w:abstractNumId="14" w15:restartNumberingAfterBreak="0">
     <w:nsid w:val="4B622B2B"/>
     <w:multiLevelType w:val="hybridMultilevel"/>
     <w:tmpl w:val="71B80456"/>
@@ -8792,7 +8556,7 @@
       </w:pPr>
     </w:lvl>
   </w:abstractNum>
-  <w:abstractNum w:abstractNumId="14">
+  <w:abstractNum w:abstractNumId="15" w15:restartNumberingAfterBreak="0">
     <w:nsid w:val="56512A0D"/>
     <w:multiLevelType w:val="hybridMultilevel"/>
     <w:tmpl w:val="E386234E"/>
@@ -8905,7 +8669,7 @@
       </w:rPr>
     </w:lvl>
   </w:abstractNum>
-  <w:abstractNum w:abstractNumId="15">
+  <w:abstractNum w:abstractNumId="16" w15:restartNumberingAfterBreak="0">
     <w:nsid w:val="576E6888"/>
     <w:multiLevelType w:val="hybridMultilevel"/>
     <w:tmpl w:val="0A747BFE"/>
@@ -9018,7 +8782,7 @@
       </w:rPr>
     </w:lvl>
   </w:abstractNum>
-  <w:abstractNum w:abstractNumId="16">
+  <w:abstractNum w:abstractNumId="17" w15:restartNumberingAfterBreak="0">
     <w:nsid w:val="68055991"/>
     <w:multiLevelType w:val="hybridMultilevel"/>
     <w:tmpl w:val="439C058E"/>
@@ -9131,7 +8895,120 @@
       </w:rPr>
     </w:lvl>
   </w:abstractNum>
-  <w:abstractNum w:abstractNumId="17">
+  <w:abstractNum w:abstractNumId="18" w15:restartNumberingAfterBreak="0">
+    <w:nsid w:val="6A784E53"/>
+    <w:multiLevelType w:val="multilevel"/>
+    <w:tmpl w:val="1B6A163E"/>
+    <w:lvl w:ilvl="0">
+      <w:start w:val="1"/>
+      <w:numFmt w:val="decimal"/>
+      <w:lvlText w:val="%1"/>
+      <w:lvlJc w:val="left"/>
+      <w:pPr>
+        <w:ind w:left="360" w:hanging="360"/>
+      </w:pPr>
+      <w:rPr>
+        <w:rFonts w:hint="default"/>
+      </w:rPr>
+    </w:lvl>
+    <w:lvl w:ilvl="1">
+      <w:start w:val="4"/>
+      <w:numFmt w:val="decimal"/>
+      <w:lvlText w:val="%1.%2"/>
+      <w:lvlJc w:val="left"/>
+      <w:pPr>
+        <w:ind w:left="360" w:hanging="360"/>
+      </w:pPr>
+      <w:rPr>
+        <w:rFonts w:hint="default"/>
+      </w:rPr>
+    </w:lvl>
+    <w:lvl w:ilvl="2">
+      <w:start w:val="1"/>
+      <w:numFmt w:val="decimal"/>
+      <w:lvlText w:val="%1.%2.%3"/>
+      <w:lvlJc w:val="left"/>
+      <w:pPr>
+        <w:ind w:left="720" w:hanging="720"/>
+      </w:pPr>
+      <w:rPr>
+        <w:rFonts w:hint="default"/>
+      </w:rPr>
+    </w:lvl>
+    <w:lvl w:ilvl="3">
+      <w:start w:val="1"/>
+      <w:numFmt w:val="decimal"/>
+      <w:lvlText w:val="%1.%2.%3.%4"/>
+      <w:lvlJc w:val="left"/>
+      <w:pPr>
+        <w:ind w:left="720" w:hanging="720"/>
+      </w:pPr>
+      <w:rPr>
+        <w:rFonts w:hint="default"/>
+      </w:rPr>
+    </w:lvl>
+    <w:lvl w:ilvl="4">
+      <w:start w:val="1"/>
+      <w:numFmt w:val="decimal"/>
+      <w:lvlText w:val="%1.%2.%3.%4.%5"/>
+      <w:lvlJc w:val="left"/>
+      <w:pPr>
+        <w:ind w:left="1080" w:hanging="1080"/>
+      </w:pPr>
+      <w:rPr>
+        <w:rFonts w:hint="default"/>
+      </w:rPr>
+    </w:lvl>
+    <w:lvl w:ilvl="5">
+      <w:start w:val="1"/>
+      <w:numFmt w:val="decimal"/>
+      <w:lvlText w:val="%1.%2.%3.%4.%5.%6"/>
+      <w:lvlJc w:val="left"/>
+      <w:pPr>
+        <w:ind w:left="1080" w:hanging="1080"/>
+      </w:pPr>
+      <w:rPr>
+        <w:rFonts w:hint="default"/>
+      </w:rPr>
+    </w:lvl>
+    <w:lvl w:ilvl="6">
+      <w:start w:val="1"/>
+      <w:numFmt w:val="decimal"/>
+      <w:lvlText w:val="%1.%2.%3.%4.%5.%6.%7"/>
+      <w:lvlJc w:val="left"/>
+      <w:pPr>
+        <w:ind w:left="1440" w:hanging="1440"/>
+      </w:pPr>
+      <w:rPr>
+        <w:rFonts w:hint="default"/>
+      </w:rPr>
+    </w:lvl>
+    <w:lvl w:ilvl="7">
+      <w:start w:val="1"/>
+      <w:numFmt w:val="decimal"/>
+      <w:lvlText w:val="%1.%2.%3.%4.%5.%6.%7.%8"/>
+      <w:lvlJc w:val="left"/>
+      <w:pPr>
+        <w:ind w:left="1440" w:hanging="1440"/>
+      </w:pPr>
+      <w:rPr>
+        <w:rFonts w:hint="default"/>
+      </w:rPr>
+    </w:lvl>
+    <w:lvl w:ilvl="8">
+      <w:start w:val="1"/>
+      <w:numFmt w:val="decimal"/>
+      <w:lvlText w:val="%1.%2.%3.%4.%5.%6.%7.%8.%9"/>
+      <w:lvlJc w:val="left"/>
+      <w:pPr>
+        <w:ind w:left="1800" w:hanging="1800"/>
+      </w:pPr>
+      <w:rPr>
+        <w:rFonts w:hint="default"/>
+      </w:rPr>
+    </w:lvl>
+  </w:abstractNum>
+  <w:abstractNum w:abstractNumId="19" w15:restartNumberingAfterBreak="0">
     <w:nsid w:val="7B9F4CE9"/>
     <w:multiLevelType w:val="hybridMultilevel"/>
     <w:tmpl w:val="90823EEA"/>
@@ -9248,13 +9125,13 @@
     <w:abstractNumId w:val="6"/>
   </w:num>
   <w:num w:numId="2">
-    <w:abstractNumId w:val="14"/>
+    <w:abstractNumId w:val="15"/>
   </w:num>
   <w:num w:numId="3">
     <w:abstractNumId w:val="9"/>
   </w:num>
   <w:num w:numId="4">
-    <w:abstractNumId w:val="10"/>
+    <w:abstractNumId w:val="11"/>
   </w:num>
   <w:num w:numId="5">
     <w:abstractNumId w:val="4"/>
@@ -9263,10 +9140,10 @@
     <w:abstractNumId w:val="2"/>
   </w:num>
   <w:num w:numId="7">
-    <w:abstractNumId w:val="11"/>
+    <w:abstractNumId w:val="12"/>
   </w:num>
   <w:num w:numId="8">
-    <w:abstractNumId w:val="16"/>
+    <w:abstractNumId w:val="17"/>
   </w:num>
   <w:num w:numId="9">
     <w:abstractNumId w:val="0"/>
@@ -9275,7 +9152,7 @@
     <w:abstractNumId w:val="3"/>
   </w:num>
   <w:num w:numId="11">
-    <w:abstractNumId w:val="13"/>
+    <w:abstractNumId w:val="14"/>
   </w:num>
   <w:num w:numId="12">
     <w:abstractNumId w:val="8"/>
@@ -9284,26 +9161,32 @@
     <w:abstractNumId w:val="7"/>
   </w:num>
   <w:num w:numId="14">
-    <w:abstractNumId w:val="15"/>
+    <w:abstractNumId w:val="16"/>
   </w:num>
   <w:num w:numId="15">
     <w:abstractNumId w:val="1"/>
   </w:num>
   <w:num w:numId="16">
-    <w:abstractNumId w:val="17"/>
+    <w:abstractNumId w:val="19"/>
   </w:num>
   <w:num w:numId="17">
-    <w:abstractNumId w:val="12"/>
+    <w:abstractNumId w:val="13"/>
   </w:num>
   <w:num w:numId="18">
     <w:abstractNumId w:val="5"/>
+  </w:num>
+  <w:num w:numId="19">
+    <w:abstractNumId w:val="10"/>
+  </w:num>
+  <w:num w:numId="20">
+    <w:abstractNumId w:val="18"/>
   </w:num>
   <w:numIdMacAtCleanup w:val="10"/>
 </w:numbering>
 </file>
 
 <file path=word/styles.xml><?xml version="1.0" encoding="utf-8"?>
-<w:styles xmlns:mc="http://schemas.openxmlformats.org/markup-compatibility/2006" xmlns:r="http://schemas.openxmlformats.org/officeDocument/2006/relationships" xmlns:w="http://schemas.openxmlformats.org/wordprocessingml/2006/main" xmlns:w14="http://schemas.microsoft.com/office/word/2010/wordml" mc:Ignorable="w14">
+<w:styles xmlns:mc="http://schemas.openxmlformats.org/markup-compatibility/2006" xmlns:r="http://schemas.openxmlformats.org/officeDocument/2006/relationships" xmlns:w="http://schemas.openxmlformats.org/wordprocessingml/2006/main" xmlns:w14="http://schemas.microsoft.com/office/word/2010/wordml" xmlns:w15="http://schemas.microsoft.com/office/word/2012/wordml" xmlns:w16se="http://schemas.microsoft.com/office/word/2015/wordml/symex" mc:Ignorable="w14 w15 w16se">
   <w:docDefaults>
     <w:rPrDefault>
       <w:rPr>
@@ -9319,1128 +9202,379 @@
       </w:pPr>
     </w:pPrDefault>
   </w:docDefaults>
-  <w:latentStyles w:defLockedState="0" w:defUIPriority="99" w:defSemiHidden="1" w:defUnhideWhenUsed="1" w:defQFormat="0" w:count="267">
-    <w:lsdException w:name="Normal" w:semiHidden="0" w:uiPriority="0" w:unhideWhenUsed="0" w:qFormat="1"/>
-    <w:lsdException w:name="heading 1" w:semiHidden="0" w:uiPriority="9" w:unhideWhenUsed="0" w:qFormat="1"/>
-    <w:lsdException w:name="heading 2" w:uiPriority="9" w:qFormat="1"/>
-    <w:lsdException w:name="heading 3" w:uiPriority="9" w:qFormat="1"/>
-    <w:lsdException w:name="heading 4" w:uiPriority="9" w:qFormat="1"/>
-    <w:lsdException w:name="heading 5" w:uiPriority="9" w:qFormat="1"/>
-    <w:lsdException w:name="heading 6" w:uiPriority="9" w:qFormat="1"/>
-    <w:lsdException w:name="heading 7" w:uiPriority="9" w:qFormat="1"/>
-    <w:lsdException w:name="heading 8" w:uiPriority="9" w:qFormat="1"/>
-    <w:lsdException w:name="heading 9" w:uiPriority="9" w:qFormat="1"/>
-    <w:lsdException w:name="toc 1" w:uiPriority="39"/>
-    <w:lsdException w:name="toc 2" w:uiPriority="39"/>
-    <w:lsdException w:name="toc 3" w:uiPriority="39"/>
-    <w:lsdException w:name="toc 4" w:uiPriority="39"/>
-    <w:lsdException w:name="toc 5" w:uiPriority="39"/>
-    <w:lsdException w:name="toc 6" w:uiPriority="39"/>
-    <w:lsdException w:name="toc 7" w:uiPriority="39"/>
-    <w:lsdException w:name="toc 8" w:uiPriority="39"/>
-    <w:lsdException w:name="toc 9" w:uiPriority="39"/>
-    <w:lsdException w:name="caption" w:uiPriority="35"/>
-    <w:lsdException w:name="Title" w:semiHidden="0" w:uiPriority="10" w:unhideWhenUsed="0" w:qFormat="1"/>
-    <w:lsdException w:name="Default Paragraph Font" w:uiPriority="1"/>
-    <w:lsdException w:name="Subtitle" w:semiHidden="0" w:uiPriority="11" w:unhideWhenUsed="0" w:qFormat="1"/>
-    <w:lsdException w:name="Strong" w:semiHidden="0" w:uiPriority="22" w:unhideWhenUsed="0" w:qFormat="1"/>
-    <w:lsdException w:name="Emphasis" w:semiHidden="0" w:uiPriority="20" w:unhideWhenUsed="0" w:qFormat="1"/>
-    <w:lsdException w:name="Table Grid" w:semiHidden="0" w:uiPriority="59" w:unhideWhenUsed="0"/>
-    <w:lsdException w:name="Placeholder Text" w:unhideWhenUsed="0"/>
-    <w:lsdException w:name="No Spacing" w:semiHidden="0" w:uiPriority="1" w:unhideWhenUsed="0" w:qFormat="1"/>
-    <w:lsdException w:name="Light Shading" w:semiHidden="0" w:uiPriority="60" w:unhideWhenUsed="0"/>
-    <w:lsdException w:name="Light List" w:semiHidden="0" w:uiPriority="61" w:unhideWhenUsed="0"/>
-    <w:lsdException w:name="Light Grid" w:semiHidden="0" w:uiPriority="62" w:unhideWhenUsed="0"/>
-    <w:lsdException w:name="Medium Shading 1" w:semiHidden="0" w:uiPriority="63" w:unhideWhenUsed="0"/>
-    <w:lsdException w:name="Medium Shading 2" w:semiHidden="0" w:uiPriority="64" w:unhideWhenUsed="0"/>
-    <w:lsdException w:name="Medium List 1" w:semiHidden="0" w:uiPriority="65" w:unhideWhenUsed="0"/>
-    <w:lsdException w:name="Medium List 2" w:semiHidden="0" w:uiPriority="66" w:unhideWhenUsed="0"/>
-    <w:lsdException w:name="Medium Grid 1" w:semiHidden="0" w:uiPriority="67" w:unhideWhenUsed="0"/>
-    <w:lsdException w:name="Medium Grid 2" w:semiHidden="0" w:uiPriority="68" w:unhideWhenUsed="0"/>
-    <w:lsdException w:name="Medium Grid 3" w:semiHidden="0" w:uiPriority="69" w:unhideWhenUsed="0"/>
-    <w:lsdException w:name="Dark List" w:semiHidden="0" w:uiPriority="70" w:unhideWhenUsed="0"/>
-    <w:lsdException w:name="Colorful Shading" w:semiHidden="0" w:uiPriority="71" w:unhideWhenUsed="0"/>
-    <w:lsdException w:name="Colorful List" w:semiHidden="0" w:uiPriority="72" w:unhideWhenUsed="0"/>
-    <w:lsdException w:name="Colorful Grid" w:semiHidden="0" w:uiPriority="73" w:unhideWhenUsed="0"/>
-    <w:lsdException w:name="Light Shading Accent 1" w:semiHidden="0" w:uiPriority="60" w:unhideWhenUsed="0"/>
-    <w:lsdException w:name="Light List Accent 1" w:semiHidden="0" w:uiPriority="61" w:unhideWhenUsed="0"/>
-    <w:lsdException w:name="Light Grid Accent 1" w:semiHidden="0" w:uiPriority="62" w:unhideWhenUsed="0"/>
-    <w:lsdException w:name="Medium Shading 1 Accent 1" w:semiHidden="0" w:uiPriority="63" w:unhideWhenUsed="0"/>
-    <w:lsdException w:name="Medium Shading 2 Accent 1" w:semiHidden="0" w:uiPriority="64" w:unhideWhenUsed="0"/>
-    <w:lsdException w:name="Medium List 1 Accent 1" w:semiHidden="0" w:uiPriority="65" w:unhideWhenUsed="0"/>
-    <w:lsdException w:name="Revision" w:unhideWhenUsed="0"/>
-    <w:lsdException w:name="List Paragraph" w:semiHidden="0" w:uiPriority="34" w:unhideWhenUsed="0" w:qFormat="1"/>
-    <w:lsdException w:name="Quote" w:semiHidden="0" w:uiPriority="29" w:unhideWhenUsed="0" w:qFormat="1"/>
-    <w:lsdException w:name="Intense Quote" w:semiHidden="0" w:uiPriority="30" w:unhideWhenUsed="0" w:qFormat="1"/>
-    <w:lsdException w:name="Medium List 2 Accent 1" w:semiHidden="0" w:uiPriority="66" w:unhideWhenUsed="0"/>
-    <w:lsdException w:name="Medium Grid 1 Accent 1" w:semiHidden="0" w:uiPriority="67" w:unhideWhenUsed="0"/>
-    <w:lsdException w:name="Medium Grid 2 Accent 1" w:semiHidden="0" w:uiPriority="68" w:unhideWhenUsed="0"/>
-    <w:lsdException w:name="Medium Grid 3 Accent 1" w:semiHidden="0" w:uiPriority="69" w:unhideWhenUsed="0"/>
-    <w:lsdException w:name="Dark List Accent 1" w:semiHidden="0" w:uiPriority="70" w:unhideWhenUsed="0"/>
-    <w:lsdException w:name="Colorful Shading Accent 1" w:semiHidden="0" w:uiPriority="71" w:unhideWhenUsed="0"/>
-    <w:lsdException w:name="Colorful List Accent 1" w:semiHidden="0" w:uiPriority="72" w:unhideWhenUsed="0"/>
-    <w:lsdException w:name="Colorful Grid Accent 1" w:semiHidden="0" w:uiPriority="73" w:unhideWhenUsed="0"/>
-    <w:lsdException w:name="Light Shading Accent 2" w:semiHidden="0" w:uiPriority="60" w:unhideWhenUsed="0"/>
-    <w:lsdException w:name="Light List Accent 2" w:semiHidden="0" w:uiPriority="61" w:unhideWhenUsed="0"/>
-    <w:lsdException w:name="Light Grid Accent 2" w:semiHidden="0" w:uiPriority="62" w:unhideWhenUsed="0"/>
-    <w:lsdException w:name="Medium Shading 1 Accent 2" w:semiHidden="0" w:uiPriority="63" w:unhideWhenUsed="0"/>
-    <w:lsdException w:name="Medium Shading 2 Accent 2" w:semiHidden="0" w:uiPriority="64" w:unhideWhenUsed="0"/>
-    <w:lsdException w:name="Medium List 1 Accent 2" w:semiHidden="0" w:uiPriority="65" w:unhideWhenUsed="0"/>
-    <w:lsdException w:name="Medium List 2 Accent 2" w:semiHidden="0" w:uiPriority="66" w:unhideWhenUsed="0"/>
-    <w:lsdException w:name="Medium Grid 1 Accent 2" w:semiHidden="0" w:uiPriority="67" w:unhideWhenUsed="0"/>
-    <w:lsdException w:name="Medium Grid 2 Accent 2" w:semiHidden="0" w:uiPriority="68" w:unhideWhenUsed="0"/>
-    <w:lsdException w:name="Medium Grid 3 Accent 2" w:semiHidden="0" w:uiPriority="69" w:unhideWhenUsed="0"/>
-    <w:lsdException w:name="Dark List Accent 2" w:semiHidden="0" w:uiPriority="70" w:unhideWhenUsed="0"/>
-    <w:lsdException w:name="Colorful Shading Accent 2" w:semiHidden="0" w:uiPriority="71" w:unhideWhenUsed="0"/>
-    <w:lsdException w:name="Colorful List Accent 2" w:semiHidden="0" w:uiPriority="72" w:unhideWhenUsed="0"/>
-    <w:lsdException w:name="Colorful Grid Accent 2" w:semiHidden="0" w:uiPriority="73" w:unhideWhenUsed="0"/>
-    <w:lsdException w:name="Light Shading Accent 3" w:semiHidden="0" w:uiPriority="60" w:unhideWhenUsed="0"/>
-    <w:lsdException w:name="Light List Accent 3" w:semiHidden="0" w:uiPriority="61" w:unhideWhenUsed="0"/>
-    <w:lsdException w:name="Light Grid Accent 3" w:semiHidden="0" w:uiPriority="62" w:unhideWhenUsed="0"/>
-    <w:lsdException w:name="Medium Shading 1 Accent 3" w:semiHidden="0" w:uiPriority="63" w:unhideWhenUsed="0"/>
-    <w:lsdException w:name="Medium Shading 2 Accent 3" w:semiHidden="0" w:uiPriority="64" w:unhideWhenUsed="0"/>
-    <w:lsdException w:name="Medium List 1 Accent 3" w:semiHidden="0" w:uiPriority="65" w:unhideWhenUsed="0"/>
-    <w:lsdException w:name="Medium List 2 Accent 3" w:semiHidden="0" w:uiPriority="66" w:unhideWhenUsed="0"/>
-    <w:lsdException w:name="Medium Grid 1 Accent 3" w:semiHidden="0" w:uiPriority="67" w:unhideWhenUsed="0"/>
-    <w:lsdException w:name="Medium Grid 2 Accent 3" w:semiHidden="0" w:uiPriority="68" w:unhideWhenUsed="0"/>
-    <w:lsdException w:name="Medium Grid 3 Accent 3" w:semiHidden="0" w:uiPriority="69" w:unhideWhenUsed="0"/>
-    <w:lsdException w:name="Dark List Accent 3" w:semiHidden="0" w:uiPriority="70" w:unhideWhenUsed="0"/>
-    <w:lsdException w:name="Colorful Shading Accent 3" w:semiHidden="0" w:uiPriority="71" w:unhideWhenUsed="0"/>
-    <w:lsdException w:name="Colorful List Accent 3" w:semiHidden="0" w:uiPriority="72" w:unhideWhenUsed="0"/>
-    <w:lsdException w:name="Colorful Grid Accent 3" w:semiHidden="0" w:uiPriority="73" w:unhideWhenUsed="0"/>
-    <w:lsdException w:name="Light Shading Accent 4" w:semiHidden="0" w:uiPriority="60" w:unhideWhenUsed="0"/>
-    <w:lsdException w:name="Light List Accent 4" w:semiHidden="0" w:uiPriority="61" w:unhideWhenUsed="0"/>
-    <w:lsdException w:name="Light Grid Accent 4" w:semiHidden="0" w:uiPriority="62" w:unhideWhenUsed="0"/>
-    <w:lsdException w:name="Medium Shading 1 Accent 4" w:semiHidden="0" w:uiPriority="63" w:unhideWhenUsed="0"/>
-    <w:lsdException w:name="Medium Shading 2 Accent 4" w:semiHidden="0" w:uiPriority="64" w:unhideWhenUsed="0"/>
-    <w:lsdException w:name="Medium List 1 Accent 4" w:semiHidden="0" w:uiPriority="65" w:unhideWhenUsed="0"/>
-    <w:lsdException w:name="Medium List 2 Accent 4" w:semiHidden="0" w:uiPriority="66" w:unhideWhenUsed="0"/>
-    <w:lsdException w:name="Medium Grid 1 Accent 4" w:semiHidden="0" w:uiPriority="67" w:unhideWhenUsed="0"/>
-    <w:lsdException w:name="Medium Grid 2 Accent 4" w:semiHidden="0" w:uiPriority="68" w:unhideWhenUsed="0"/>
-    <w:lsdException w:name="Medium Grid 3 Accent 4" w:semiHidden="0" w:uiPriority="69" w:unhideWhenUsed="0"/>
-    <w:lsdException w:name="Dark List Accent 4" w:semiHidden="0" w:uiPriority="70" w:unhideWhenUsed="0"/>
-    <w:lsdException w:name="Colorful Shading Accent 4" w:semiHidden="0" w:uiPriority="71" w:unhideWhenUsed="0"/>
-    <w:lsdException w:name="Colorful List Accent 4" w:semiHidden="0" w:uiPriority="72" w:unhideWhenUsed="0"/>
-    <w:lsdException w:name="Colorful Grid Accent 4" w:semiHidden="0" w:uiPriority="73" w:unhideWhenUsed="0"/>
-    <w:lsdException w:name="Light Shading Accent 5" w:semiHidden="0" w:uiPriority="60" w:unhideWhenUsed="0"/>
-    <w:lsdException w:name="Light List Accent 5" w:semiHidden="0" w:uiPriority="61" w:unhideWhenUsed="0"/>
-    <w:lsdException w:name="Light Grid Accent 5" w:semiHidden="0" w:uiPriority="62" w:unhideWhenUsed="0"/>
-    <w:lsdException w:name="Medium Shading 1 Accent 5" w:semiHidden="0" w:uiPriority="63" w:unhideWhenUsed="0"/>
-    <w:lsdException w:name="Medium Shading 2 Accent 5" w:semiHidden="0" w:uiPriority="64" w:unhideWhenUsed="0"/>
-    <w:lsdException w:name="Medium List 1 Accent 5" w:semiHidden="0" w:uiPriority="65" w:unhideWhenUsed="0"/>
-    <w:lsdException w:name="Medium List 2 Accent 5" w:semiHidden="0" w:uiPriority="66" w:unhideWhenUsed="0"/>
-    <w:lsdException w:name="Medium Grid 1 Accent 5" w:semiHidden="0" w:uiPriority="67" w:unhideWhenUsed="0"/>
-    <w:lsdException w:name="Medium Grid 2 Accent 5" w:semiHidden="0" w:uiPriority="68" w:unhideWhenUsed="0"/>
-    <w:lsdException w:name="Medium Grid 3 Accent 5" w:semiHidden="0" w:uiPriority="69" w:unhideWhenUsed="0"/>
-    <w:lsdException w:name="Dark List Accent 5" w:semiHidden="0" w:uiPriority="70" w:unhideWhenUsed="0"/>
-    <w:lsdException w:name="Colorful Shading Accent 5" w:semiHidden="0" w:uiPriority="71" w:unhideWhenUsed="0"/>
-    <w:lsdException w:name="Colorful List Accent 5" w:semiHidden="0" w:uiPriority="72" w:unhideWhenUsed="0"/>
-    <w:lsdException w:name="Colorful Grid Accent 5" w:semiHidden="0" w:uiPriority="73" w:unhideWhenUsed="0"/>
-    <w:lsdException w:name="Light Shading Accent 6" w:semiHidden="0" w:uiPriority="60" w:unhideWhenUsed="0"/>
-    <w:lsdException w:name="Light List Accent 6" w:semiHidden="0" w:uiPriority="61" w:unhideWhenUsed="0"/>
-    <w:lsdException w:name="Light Grid Accent 6" w:semiHidden="0" w:uiPriority="62" w:unhideWhenUsed="0"/>
-    <w:lsdException w:name="Medium Shading 1 Accent 6" w:semiHidden="0" w:uiPriority="63" w:unhideWhenUsed="0"/>
-    <w:lsdException w:name="Medium Shading 2 Accent 6" w:semiHidden="0" w:uiPriority="64" w:unhideWhenUsed="0"/>
-    <w:lsdException w:name="Medium List 1 Accent 6" w:semiHidden="0" w:uiPriority="65" w:unhideWhenUsed="0"/>
-    <w:lsdException w:name="Medium List 2 Accent 6" w:semiHidden="0" w:uiPriority="66" w:unhideWhenUsed="0"/>
-    <w:lsdException w:name="Medium Grid 1 Accent 6" w:semiHidden="0" w:uiPriority="67" w:unhideWhenUsed="0"/>
-    <w:lsdException w:name="Medium Grid 2 Accent 6" w:semiHidden="0" w:uiPriority="68" w:unhideWhenUsed="0"/>
-    <w:lsdException w:name="Medium Grid 3 Accent 6" w:semiHidden="0" w:uiPriority="69" w:unhideWhenUsed="0"/>
-    <w:lsdException w:name="Dark List Accent 6" w:semiHidden="0" w:uiPriority="70" w:unhideWhenUsed="0"/>
-    <w:lsdException w:name="Colorful Shading Accent 6" w:semiHidden="0" w:uiPriority="71" w:unhideWhenUsed="0"/>
-    <w:lsdException w:name="Colorful List Accent 6" w:semiHidden="0" w:uiPriority="72" w:unhideWhenUsed="0"/>
-    <w:lsdException w:name="Colorful Grid Accent 6" w:semiHidden="0" w:uiPriority="73" w:unhideWhenUsed="0"/>
-    <w:lsdException w:name="Subtle Emphasis" w:semiHidden="0" w:uiPriority="19" w:unhideWhenUsed="0" w:qFormat="1"/>
-    <w:lsdException w:name="Intense Emphasis" w:semiHidden="0" w:uiPriority="21" w:unhideWhenUsed="0" w:qFormat="1"/>
-    <w:lsdException w:name="Subtle Reference" w:semiHidden="0" w:uiPriority="31" w:unhideWhenUsed="0" w:qFormat="1"/>
-    <w:lsdException w:name="Intense Reference" w:semiHidden="0" w:uiPriority="32" w:unhideWhenUsed="0" w:qFormat="1"/>
-    <w:lsdException w:name="Book Title" w:semiHidden="0" w:uiPriority="33" w:unhideWhenUsed="0" w:qFormat="1"/>
-    <w:lsdException w:name="Bibliography" w:uiPriority="37"/>
-    <w:lsdException w:name="TOC Heading" w:uiPriority="39" w:qFormat="1"/>
-  </w:latentStyles>
-  <w:style w:type="paragraph" w:default="1" w:styleId="Normal">
-    <w:name w:val="Normal"/>
-    <w:qFormat/>
-    <w:rsid w:val="00232ECF"/>
-  </w:style>
-  <w:style w:type="paragraph" w:styleId="Heading1">
-    <w:name w:val="heading 1"/>
-    <w:basedOn w:val="Normal"/>
-    <w:next w:val="Normal"/>
-    <w:link w:val="Heading1Char"/>
-    <w:uiPriority w:val="9"/>
-    <w:qFormat/>
-    <w:rsid w:val="00232ECF"/>
-    <w:pPr>
-      <w:spacing w:before="480" w:after="0"/>
-      <w:contextualSpacing/>
-      <w:outlineLvl w:val="0"/>
-    </w:pPr>
-    <w:rPr>
-      <w:rFonts w:asciiTheme="majorHAnsi" w:eastAsiaTheme="majorEastAsia" w:hAnsiTheme="majorHAnsi" w:cstheme="majorBidi"/>
-      <w:b/>
-      <w:bCs/>
-      <w:sz w:val="28"/>
-      <w:szCs w:val="28"/>
-    </w:rPr>
-  </w:style>
-  <w:style w:type="paragraph" w:styleId="Heading2">
-    <w:name w:val="heading 2"/>
-    <w:basedOn w:val="Normal"/>
-    <w:next w:val="Normal"/>
-    <w:link w:val="Heading2Char"/>
-    <w:uiPriority w:val="9"/>
-    <w:unhideWhenUsed/>
-    <w:qFormat/>
-    <w:rsid w:val="00232ECF"/>
-    <w:pPr>
-      <w:spacing w:before="200" w:after="0"/>
-      <w:outlineLvl w:val="1"/>
-    </w:pPr>
-    <w:rPr>
-      <w:rFonts w:asciiTheme="majorHAnsi" w:eastAsiaTheme="majorEastAsia" w:hAnsiTheme="majorHAnsi" w:cstheme="majorBidi"/>
-      <w:b/>
-      <w:bCs/>
-      <w:sz w:val="26"/>
-      <w:szCs w:val="26"/>
-    </w:rPr>
-  </w:style>
-  <w:style w:type="paragraph" w:styleId="Heading3">
-    <w:name w:val="heading 3"/>
-    <w:basedOn w:val="Normal"/>
-    <w:next w:val="Normal"/>
-    <w:link w:val="Heading3Char"/>
-    <w:uiPriority w:val="9"/>
-    <w:unhideWhenUsed/>
-    <w:qFormat/>
-    <w:rsid w:val="00232ECF"/>
-    <w:pPr>
-      <w:spacing w:before="200" w:after="0" w:line="271" w:lineRule="auto"/>
-      <w:outlineLvl w:val="2"/>
-    </w:pPr>
-    <w:rPr>
-      <w:rFonts w:asciiTheme="majorHAnsi" w:eastAsiaTheme="majorEastAsia" w:hAnsiTheme="majorHAnsi" w:cstheme="majorBidi"/>
-      <w:b/>
-      <w:bCs/>
-    </w:rPr>
-  </w:style>
-  <w:style w:type="paragraph" w:styleId="Heading4">
-    <w:name w:val="heading 4"/>
-    <w:basedOn w:val="Normal"/>
-    <w:next w:val="Normal"/>
-    <w:link w:val="Heading4Char"/>
-    <w:uiPriority w:val="9"/>
-    <w:unhideWhenUsed/>
-    <w:qFormat/>
-    <w:rsid w:val="00232ECF"/>
-    <w:pPr>
-      <w:spacing w:before="200" w:after="0"/>
-      <w:outlineLvl w:val="3"/>
-    </w:pPr>
-    <w:rPr>
-      <w:rFonts w:asciiTheme="majorHAnsi" w:eastAsiaTheme="majorEastAsia" w:hAnsiTheme="majorHAnsi" w:cstheme="majorBidi"/>
-      <w:b/>
-      <w:bCs/>
-      <w:i/>
-      <w:iCs/>
-    </w:rPr>
-  </w:style>
-  <w:style w:type="paragraph" w:styleId="Heading5">
-    <w:name w:val="heading 5"/>
-    <w:basedOn w:val="Normal"/>
-    <w:next w:val="Normal"/>
-    <w:link w:val="Heading5Char"/>
-    <w:uiPriority w:val="9"/>
-    <w:unhideWhenUsed/>
-    <w:qFormat/>
-    <w:rsid w:val="00232ECF"/>
-    <w:pPr>
-      <w:spacing w:before="200" w:after="0"/>
-      <w:outlineLvl w:val="4"/>
-    </w:pPr>
-    <w:rPr>
-      <w:rFonts w:asciiTheme="majorHAnsi" w:eastAsiaTheme="majorEastAsia" w:hAnsiTheme="majorHAnsi" w:cstheme="majorBidi"/>
-      <w:b/>
-      <w:bCs/>
-      <w:color w:val="7F7F7F" w:themeColor="text1" w:themeTint="80"/>
-    </w:rPr>
-  </w:style>
-  <w:style w:type="paragraph" w:styleId="Heading6">
-    <w:name w:val="heading 6"/>
-    <w:basedOn w:val="Normal"/>
-    <w:next w:val="Normal"/>
-    <w:link w:val="Heading6Char"/>
-    <w:uiPriority w:val="9"/>
-    <w:unhideWhenUsed/>
-    <w:qFormat/>
-    <w:rsid w:val="00232ECF"/>
-    <w:pPr>
-      <w:spacing w:after="0" w:line="271" w:lineRule="auto"/>
-      <w:outlineLvl w:val="5"/>
-    </w:pPr>
-    <w:rPr>
-      <w:rFonts w:asciiTheme="majorHAnsi" w:eastAsiaTheme="majorEastAsia" w:hAnsiTheme="majorHAnsi" w:cstheme="majorBidi"/>
-      <w:b/>
-      <w:bCs/>
-      <w:i/>
-      <w:iCs/>
-      <w:color w:val="7F7F7F" w:themeColor="text1" w:themeTint="80"/>
-    </w:rPr>
-  </w:style>
-  <w:style w:type="paragraph" w:styleId="Heading7">
-    <w:name w:val="heading 7"/>
-    <w:basedOn w:val="Normal"/>
-    <w:next w:val="Normal"/>
-    <w:link w:val="Heading7Char"/>
-    <w:uiPriority w:val="9"/>
-    <w:semiHidden/>
-    <w:unhideWhenUsed/>
-    <w:qFormat/>
-    <w:rsid w:val="00232ECF"/>
-    <w:pPr>
-      <w:spacing w:after="0"/>
-      <w:outlineLvl w:val="6"/>
-    </w:pPr>
-    <w:rPr>
-      <w:rFonts w:asciiTheme="majorHAnsi" w:eastAsiaTheme="majorEastAsia" w:hAnsiTheme="majorHAnsi" w:cstheme="majorBidi"/>
-      <w:i/>
-      <w:iCs/>
-    </w:rPr>
-  </w:style>
-  <w:style w:type="paragraph" w:styleId="Heading8">
-    <w:name w:val="heading 8"/>
-    <w:basedOn w:val="Normal"/>
-    <w:next w:val="Normal"/>
-    <w:link w:val="Heading8Char"/>
-    <w:uiPriority w:val="9"/>
-    <w:semiHidden/>
-    <w:unhideWhenUsed/>
-    <w:qFormat/>
-    <w:rsid w:val="00232ECF"/>
-    <w:pPr>
-      <w:spacing w:after="0"/>
-      <w:outlineLvl w:val="7"/>
-    </w:pPr>
-    <w:rPr>
-      <w:rFonts w:asciiTheme="majorHAnsi" w:eastAsiaTheme="majorEastAsia" w:hAnsiTheme="majorHAnsi" w:cstheme="majorBidi"/>
-      <w:sz w:val="20"/>
-      <w:szCs w:val="20"/>
-    </w:rPr>
-  </w:style>
-  <w:style w:type="paragraph" w:styleId="Heading9">
-    <w:name w:val="heading 9"/>
-    <w:basedOn w:val="Normal"/>
-    <w:next w:val="Normal"/>
-    <w:link w:val="Heading9Char"/>
-    <w:uiPriority w:val="9"/>
-    <w:semiHidden/>
-    <w:unhideWhenUsed/>
-    <w:qFormat/>
-    <w:rsid w:val="00232ECF"/>
-    <w:pPr>
-      <w:spacing w:after="0"/>
-      <w:outlineLvl w:val="8"/>
-    </w:pPr>
-    <w:rPr>
-      <w:rFonts w:asciiTheme="majorHAnsi" w:eastAsiaTheme="majorEastAsia" w:hAnsiTheme="majorHAnsi" w:cstheme="majorBidi"/>
-      <w:i/>
-      <w:iCs/>
-      <w:spacing w:val="5"/>
-      <w:sz w:val="20"/>
-      <w:szCs w:val="20"/>
-    </w:rPr>
-  </w:style>
-  <w:style w:type="character" w:default="1" w:styleId="DefaultParagraphFont">
-    <w:name w:val="Default Paragraph Font"/>
-    <w:uiPriority w:val="1"/>
-    <w:semiHidden/>
-    <w:unhideWhenUsed/>
-  </w:style>
-  <w:style w:type="table" w:default="1" w:styleId="TableNormal">
-    <w:name w:val="Normal Table"/>
-    <w:uiPriority w:val="99"/>
-    <w:semiHidden/>
-    <w:unhideWhenUsed/>
-    <w:tblPr>
-      <w:tblInd w:w="0" w:type="dxa"/>
-      <w:tblCellMar>
-        <w:top w:w="0" w:type="dxa"/>
-        <w:left w:w="108" w:type="dxa"/>
-        <w:bottom w:w="0" w:type="dxa"/>
-        <w:right w:w="108" w:type="dxa"/>
-      </w:tblCellMar>
-    </w:tblPr>
-  </w:style>
-  <w:style w:type="numbering" w:default="1" w:styleId="NoList">
-    <w:name w:val="No List"/>
-    <w:uiPriority w:val="99"/>
-    <w:semiHidden/>
-    <w:unhideWhenUsed/>
-  </w:style>
-  <w:style w:type="character" w:customStyle="1" w:styleId="Heading1Char">
-    <w:name w:val="Heading 1 Char"/>
-    <w:basedOn w:val="DefaultParagraphFont"/>
-    <w:link w:val="Heading1"/>
-    <w:uiPriority w:val="9"/>
-    <w:rsid w:val="00232ECF"/>
-    <w:rPr>
-      <w:rFonts w:asciiTheme="majorHAnsi" w:eastAsiaTheme="majorEastAsia" w:hAnsiTheme="majorHAnsi" w:cstheme="majorBidi"/>
-      <w:b/>
-      <w:bCs/>
-      <w:sz w:val="28"/>
-      <w:szCs w:val="28"/>
-    </w:rPr>
-  </w:style>
-  <w:style w:type="character" w:customStyle="1" w:styleId="Heading2Char">
-    <w:name w:val="Heading 2 Char"/>
-    <w:basedOn w:val="DefaultParagraphFont"/>
-    <w:link w:val="Heading2"/>
-    <w:uiPriority w:val="9"/>
-    <w:rsid w:val="00232ECF"/>
-    <w:rPr>
-      <w:rFonts w:asciiTheme="majorHAnsi" w:eastAsiaTheme="majorEastAsia" w:hAnsiTheme="majorHAnsi" w:cstheme="majorBidi"/>
-      <w:b/>
-      <w:bCs/>
-      <w:sz w:val="26"/>
-      <w:szCs w:val="26"/>
-    </w:rPr>
-  </w:style>
-  <w:style w:type="character" w:customStyle="1" w:styleId="Heading3Char">
-    <w:name w:val="Heading 3 Char"/>
-    <w:basedOn w:val="DefaultParagraphFont"/>
-    <w:link w:val="Heading3"/>
-    <w:uiPriority w:val="9"/>
-    <w:rsid w:val="00232ECF"/>
-    <w:rPr>
-      <w:rFonts w:asciiTheme="majorHAnsi" w:eastAsiaTheme="majorEastAsia" w:hAnsiTheme="majorHAnsi" w:cstheme="majorBidi"/>
-      <w:b/>
-      <w:bCs/>
-    </w:rPr>
-  </w:style>
-  <w:style w:type="character" w:customStyle="1" w:styleId="Heading4Char">
-    <w:name w:val="Heading 4 Char"/>
-    <w:basedOn w:val="DefaultParagraphFont"/>
-    <w:link w:val="Heading4"/>
-    <w:uiPriority w:val="9"/>
-    <w:rsid w:val="00232ECF"/>
-    <w:rPr>
-      <w:rFonts w:asciiTheme="majorHAnsi" w:eastAsiaTheme="majorEastAsia" w:hAnsiTheme="majorHAnsi" w:cstheme="majorBidi"/>
-      <w:b/>
-      <w:bCs/>
-      <w:i/>
-      <w:iCs/>
-    </w:rPr>
-  </w:style>
-  <w:style w:type="character" w:customStyle="1" w:styleId="Heading5Char">
-    <w:name w:val="Heading 5 Char"/>
-    <w:basedOn w:val="DefaultParagraphFont"/>
-    <w:link w:val="Heading5"/>
-    <w:uiPriority w:val="9"/>
-    <w:rsid w:val="00232ECF"/>
-    <w:rPr>
-      <w:rFonts w:asciiTheme="majorHAnsi" w:eastAsiaTheme="majorEastAsia" w:hAnsiTheme="majorHAnsi" w:cstheme="majorBidi"/>
-      <w:b/>
-      <w:bCs/>
-      <w:color w:val="7F7F7F" w:themeColor="text1" w:themeTint="80"/>
-    </w:rPr>
-  </w:style>
-  <w:style w:type="character" w:customStyle="1" w:styleId="Heading6Char">
-    <w:name w:val="Heading 6 Char"/>
-    <w:basedOn w:val="DefaultParagraphFont"/>
-    <w:link w:val="Heading6"/>
-    <w:uiPriority w:val="9"/>
-    <w:rsid w:val="00232ECF"/>
-    <w:rPr>
-      <w:rFonts w:asciiTheme="majorHAnsi" w:eastAsiaTheme="majorEastAsia" w:hAnsiTheme="majorHAnsi" w:cstheme="majorBidi"/>
-      <w:b/>
-      <w:bCs/>
-      <w:i/>
-      <w:iCs/>
-      <w:color w:val="7F7F7F" w:themeColor="text1" w:themeTint="80"/>
-    </w:rPr>
-  </w:style>
-  <w:style w:type="character" w:customStyle="1" w:styleId="Heading7Char">
-    <w:name w:val="Heading 7 Char"/>
-    <w:basedOn w:val="DefaultParagraphFont"/>
-    <w:link w:val="Heading7"/>
-    <w:uiPriority w:val="9"/>
-    <w:semiHidden/>
-    <w:rsid w:val="00232ECF"/>
-    <w:rPr>
-      <w:rFonts w:asciiTheme="majorHAnsi" w:eastAsiaTheme="majorEastAsia" w:hAnsiTheme="majorHAnsi" w:cstheme="majorBidi"/>
-      <w:i/>
-      <w:iCs/>
-    </w:rPr>
-  </w:style>
-  <w:style w:type="character" w:customStyle="1" w:styleId="Heading8Char">
-    <w:name w:val="Heading 8 Char"/>
-    <w:basedOn w:val="DefaultParagraphFont"/>
-    <w:link w:val="Heading8"/>
-    <w:uiPriority w:val="9"/>
-    <w:semiHidden/>
-    <w:rsid w:val="00232ECF"/>
-    <w:rPr>
-      <w:rFonts w:asciiTheme="majorHAnsi" w:eastAsiaTheme="majorEastAsia" w:hAnsiTheme="majorHAnsi" w:cstheme="majorBidi"/>
-      <w:sz w:val="20"/>
-      <w:szCs w:val="20"/>
-    </w:rPr>
-  </w:style>
-  <w:style w:type="character" w:customStyle="1" w:styleId="Heading9Char">
-    <w:name w:val="Heading 9 Char"/>
-    <w:basedOn w:val="DefaultParagraphFont"/>
-    <w:link w:val="Heading9"/>
-    <w:uiPriority w:val="9"/>
-    <w:semiHidden/>
-    <w:rsid w:val="00232ECF"/>
-    <w:rPr>
-      <w:rFonts w:asciiTheme="majorHAnsi" w:eastAsiaTheme="majorEastAsia" w:hAnsiTheme="majorHAnsi" w:cstheme="majorBidi"/>
-      <w:i/>
-      <w:iCs/>
-      <w:spacing w:val="5"/>
-      <w:sz w:val="20"/>
-      <w:szCs w:val="20"/>
-    </w:rPr>
-  </w:style>
-  <w:style w:type="paragraph" w:styleId="Title">
-    <w:name w:val="Title"/>
-    <w:basedOn w:val="Normal"/>
-    <w:next w:val="Normal"/>
-    <w:link w:val="TitleChar"/>
-    <w:uiPriority w:val="10"/>
-    <w:qFormat/>
-    <w:rsid w:val="00232ECF"/>
-    <w:pPr>
-      <w:pBdr>
-        <w:bottom w:val="single" w:sz="4" w:space="1" w:color="auto"/>
-      </w:pBdr>
-      <w:spacing w:line="240" w:lineRule="auto"/>
-      <w:contextualSpacing/>
-    </w:pPr>
-    <w:rPr>
-      <w:rFonts w:asciiTheme="majorHAnsi" w:eastAsiaTheme="majorEastAsia" w:hAnsiTheme="majorHAnsi" w:cstheme="majorBidi"/>
-      <w:spacing w:val="5"/>
-      <w:sz w:val="52"/>
-      <w:szCs w:val="52"/>
-    </w:rPr>
-  </w:style>
-  <w:style w:type="character" w:customStyle="1" w:styleId="TitleChar">
-    <w:name w:val="Title Char"/>
-    <w:basedOn w:val="DefaultParagraphFont"/>
-    <w:link w:val="Title"/>
-    <w:uiPriority w:val="10"/>
-    <w:rsid w:val="00232ECF"/>
-    <w:rPr>
-      <w:rFonts w:asciiTheme="majorHAnsi" w:eastAsiaTheme="majorEastAsia" w:hAnsiTheme="majorHAnsi" w:cstheme="majorBidi"/>
-      <w:spacing w:val="5"/>
-      <w:sz w:val="52"/>
-      <w:szCs w:val="52"/>
-    </w:rPr>
-  </w:style>
-  <w:style w:type="paragraph" w:styleId="Subtitle">
-    <w:name w:val="Subtitle"/>
-    <w:basedOn w:val="Normal"/>
-    <w:next w:val="Normal"/>
-    <w:link w:val="SubtitleChar"/>
-    <w:uiPriority w:val="11"/>
-    <w:qFormat/>
-    <w:rsid w:val="00232ECF"/>
-    <w:pPr>
-      <w:spacing w:after="600"/>
-    </w:pPr>
-    <w:rPr>
-      <w:rFonts w:asciiTheme="majorHAnsi" w:eastAsiaTheme="majorEastAsia" w:hAnsiTheme="majorHAnsi" w:cstheme="majorBidi"/>
-      <w:i/>
-      <w:iCs/>
-      <w:spacing w:val="13"/>
-      <w:sz w:val="24"/>
-      <w:szCs w:val="24"/>
-    </w:rPr>
-  </w:style>
-  <w:style w:type="character" w:customStyle="1" w:styleId="SubtitleChar">
-    <w:name w:val="Subtitle Char"/>
-    <w:basedOn w:val="DefaultParagraphFont"/>
-    <w:link w:val="Subtitle"/>
-    <w:uiPriority w:val="11"/>
-    <w:rsid w:val="00232ECF"/>
-    <w:rPr>
-      <w:rFonts w:asciiTheme="majorHAnsi" w:eastAsiaTheme="majorEastAsia" w:hAnsiTheme="majorHAnsi" w:cstheme="majorBidi"/>
-      <w:i/>
-      <w:iCs/>
-      <w:spacing w:val="13"/>
-      <w:sz w:val="24"/>
-      <w:szCs w:val="24"/>
-    </w:rPr>
-  </w:style>
-  <w:style w:type="character" w:styleId="Strong">
-    <w:name w:val="Strong"/>
-    <w:uiPriority w:val="22"/>
-    <w:qFormat/>
-    <w:rsid w:val="00232ECF"/>
-    <w:rPr>
-      <w:b/>
-      <w:bCs/>
-    </w:rPr>
-  </w:style>
-  <w:style w:type="character" w:styleId="Emphasis">
-    <w:name w:val="Emphasis"/>
-    <w:uiPriority w:val="20"/>
-    <w:qFormat/>
-    <w:rsid w:val="00232ECF"/>
-    <w:rPr>
-      <w:b/>
-      <w:bCs/>
-      <w:i/>
-      <w:iCs/>
-      <w:spacing w:val="10"/>
-      <w:bdr w:val="none" w:sz="0" w:space="0" w:color="auto"/>
-      <w:shd w:val="clear" w:color="auto" w:fill="auto"/>
-    </w:rPr>
-  </w:style>
-  <w:style w:type="paragraph" w:styleId="NoSpacing">
-    <w:name w:val="No Spacing"/>
-    <w:basedOn w:val="Normal"/>
-    <w:link w:val="NoSpacingChar"/>
-    <w:uiPriority w:val="1"/>
-    <w:qFormat/>
-    <w:rsid w:val="00232ECF"/>
-    <w:pPr>
-      <w:spacing w:after="0" w:line="240" w:lineRule="auto"/>
-    </w:pPr>
-  </w:style>
-  <w:style w:type="paragraph" w:styleId="ListParagraph">
-    <w:name w:val="List Paragraph"/>
-    <w:basedOn w:val="Normal"/>
-    <w:uiPriority w:val="34"/>
-    <w:qFormat/>
-    <w:rsid w:val="00232ECF"/>
-    <w:pPr>
-      <w:ind w:left="720"/>
-      <w:contextualSpacing/>
-    </w:pPr>
-  </w:style>
-  <w:style w:type="paragraph" w:styleId="Quote">
-    <w:name w:val="Quote"/>
-    <w:basedOn w:val="Normal"/>
-    <w:next w:val="Normal"/>
-    <w:link w:val="QuoteChar"/>
-    <w:uiPriority w:val="29"/>
-    <w:qFormat/>
-    <w:rsid w:val="00232ECF"/>
-    <w:pPr>
-      <w:spacing w:before="200" w:after="0"/>
-      <w:ind w:left="360" w:right="360"/>
-    </w:pPr>
-    <w:rPr>
-      <w:i/>
-      <w:iCs/>
-    </w:rPr>
-  </w:style>
-  <w:style w:type="character" w:customStyle="1" w:styleId="QuoteChar">
-    <w:name w:val="Quote Char"/>
-    <w:basedOn w:val="DefaultParagraphFont"/>
-    <w:link w:val="Quote"/>
-    <w:uiPriority w:val="29"/>
-    <w:rsid w:val="00232ECF"/>
-    <w:rPr>
-      <w:i/>
-      <w:iCs/>
-    </w:rPr>
-  </w:style>
-  <w:style w:type="paragraph" w:styleId="IntenseQuote">
-    <w:name w:val="Intense Quote"/>
-    <w:basedOn w:val="Normal"/>
-    <w:next w:val="Normal"/>
-    <w:link w:val="IntenseQuoteChar"/>
-    <w:uiPriority w:val="30"/>
-    <w:qFormat/>
-    <w:rsid w:val="00232ECF"/>
-    <w:pPr>
-      <w:pBdr>
-        <w:bottom w:val="single" w:sz="4" w:space="1" w:color="auto"/>
-      </w:pBdr>
-      <w:spacing w:before="200" w:after="280"/>
-      <w:ind w:left="1008" w:right="1152"/>
-      <w:jc w:val="both"/>
-    </w:pPr>
-    <w:rPr>
-      <w:b/>
-      <w:bCs/>
-      <w:i/>
-      <w:iCs/>
-    </w:rPr>
-  </w:style>
-  <w:style w:type="character" w:customStyle="1" w:styleId="IntenseQuoteChar">
-    <w:name w:val="Intense Quote Char"/>
-    <w:basedOn w:val="DefaultParagraphFont"/>
-    <w:link w:val="IntenseQuote"/>
-    <w:uiPriority w:val="30"/>
-    <w:rsid w:val="00232ECF"/>
-    <w:rPr>
-      <w:b/>
-      <w:bCs/>
-      <w:i/>
-      <w:iCs/>
-    </w:rPr>
-  </w:style>
-  <w:style w:type="character" w:styleId="SubtleEmphasis">
-    <w:name w:val="Subtle Emphasis"/>
-    <w:uiPriority w:val="19"/>
-    <w:qFormat/>
-    <w:rsid w:val="00232ECF"/>
-    <w:rPr>
-      <w:i/>
-      <w:iCs/>
-    </w:rPr>
-  </w:style>
-  <w:style w:type="character" w:styleId="IntenseEmphasis">
-    <w:name w:val="Intense Emphasis"/>
-    <w:uiPriority w:val="21"/>
-    <w:qFormat/>
-    <w:rsid w:val="00232ECF"/>
-    <w:rPr>
-      <w:b/>
-      <w:bCs/>
-    </w:rPr>
-  </w:style>
-  <w:style w:type="character" w:styleId="SubtleReference">
-    <w:name w:val="Subtle Reference"/>
-    <w:uiPriority w:val="31"/>
-    <w:qFormat/>
-    <w:rsid w:val="00232ECF"/>
-    <w:rPr>
-      <w:smallCaps/>
-    </w:rPr>
-  </w:style>
-  <w:style w:type="character" w:styleId="IntenseReference">
-    <w:name w:val="Intense Reference"/>
-    <w:uiPriority w:val="32"/>
-    <w:qFormat/>
-    <w:rsid w:val="00232ECF"/>
-    <w:rPr>
-      <w:smallCaps/>
-      <w:spacing w:val="5"/>
-      <w:u w:val="single"/>
-    </w:rPr>
-  </w:style>
-  <w:style w:type="character" w:styleId="BookTitle">
-    <w:name w:val="Book Title"/>
-    <w:uiPriority w:val="33"/>
-    <w:qFormat/>
-    <w:rsid w:val="00232ECF"/>
-    <w:rPr>
-      <w:i/>
-      <w:iCs/>
-      <w:smallCaps/>
-      <w:spacing w:val="5"/>
-    </w:rPr>
-  </w:style>
-  <w:style w:type="paragraph" w:styleId="TOCHeading">
-    <w:name w:val="TOC Heading"/>
-    <w:basedOn w:val="Heading1"/>
-    <w:next w:val="Normal"/>
-    <w:uiPriority w:val="39"/>
-    <w:semiHidden/>
-    <w:unhideWhenUsed/>
-    <w:qFormat/>
-    <w:rsid w:val="00232ECF"/>
-    <w:pPr>
-      <w:outlineLvl w:val="9"/>
-    </w:pPr>
-    <w:rPr>
-      <w:lang w:bidi="en-US"/>
-    </w:rPr>
-  </w:style>
-  <w:style w:type="paragraph" w:styleId="Caption">
-    <w:name w:val="caption"/>
-    <w:basedOn w:val="Normal"/>
-    <w:next w:val="Normal"/>
-    <w:uiPriority w:val="35"/>
-    <w:semiHidden/>
-    <w:unhideWhenUsed/>
-    <w:rsid w:val="00D67478"/>
-    <w:pPr>
-      <w:spacing w:line="240" w:lineRule="auto"/>
-    </w:pPr>
-    <w:rPr>
-      <w:bCs/>
-      <w:smallCaps/>
-      <w:color w:val="1F497D" w:themeColor="text2"/>
-      <w:spacing w:val="6"/>
-      <w:szCs w:val="18"/>
-      <w:lang w:bidi="hi-IN"/>
-    </w:rPr>
-  </w:style>
-  <w:style w:type="character" w:customStyle="1" w:styleId="NoSpacingChar">
-    <w:name w:val="No Spacing Char"/>
-    <w:basedOn w:val="DefaultParagraphFont"/>
-    <w:link w:val="NoSpacing"/>
-    <w:uiPriority w:val="1"/>
-    <w:rsid w:val="00D67478"/>
-  </w:style>
-  <w:style w:type="table" w:styleId="TableGrid">
-    <w:name w:val="Table Grid"/>
-    <w:basedOn w:val="TableNormal"/>
-    <w:uiPriority w:val="59"/>
-    <w:rsid w:val="00911399"/>
-    <w:pPr>
-      <w:spacing w:after="0" w:line="240" w:lineRule="auto"/>
-    </w:pPr>
-    <w:tblPr>
-      <w:tblBorders>
-        <w:top w:val="single" w:sz="4" w:space="0" w:color="auto"/>
-        <w:left w:val="single" w:sz="4" w:space="0" w:color="auto"/>
-        <w:bottom w:val="single" w:sz="4" w:space="0" w:color="auto"/>
-        <w:right w:val="single" w:sz="4" w:space="0" w:color="auto"/>
-        <w:insideH w:val="single" w:sz="4" w:space="0" w:color="auto"/>
-        <w:insideV w:val="single" w:sz="4" w:space="0" w:color="auto"/>
-      </w:tblBorders>
-    </w:tblPr>
-  </w:style>
-  <w:style w:type="paragraph" w:styleId="Header">
-    <w:name w:val="header"/>
-    <w:basedOn w:val="Normal"/>
-    <w:link w:val="HeaderChar"/>
-    <w:uiPriority w:val="99"/>
-    <w:unhideWhenUsed/>
-    <w:rsid w:val="00AD6AF9"/>
-    <w:pPr>
-      <w:tabs>
-        <w:tab w:val="center" w:pos="4513"/>
-        <w:tab w:val="right" w:pos="9026"/>
-      </w:tabs>
-      <w:spacing w:after="0" w:line="240" w:lineRule="auto"/>
-    </w:pPr>
-  </w:style>
-  <w:style w:type="character" w:customStyle="1" w:styleId="HeaderChar">
-    <w:name w:val="Header Char"/>
-    <w:basedOn w:val="DefaultParagraphFont"/>
-    <w:link w:val="Header"/>
-    <w:uiPriority w:val="99"/>
-    <w:rsid w:val="00AD6AF9"/>
-  </w:style>
-  <w:style w:type="paragraph" w:styleId="Footer">
-    <w:name w:val="footer"/>
-    <w:basedOn w:val="Normal"/>
-    <w:link w:val="FooterChar"/>
-    <w:uiPriority w:val="99"/>
-    <w:unhideWhenUsed/>
-    <w:rsid w:val="00AD6AF9"/>
-    <w:pPr>
-      <w:tabs>
-        <w:tab w:val="center" w:pos="4513"/>
-        <w:tab w:val="right" w:pos="9026"/>
-      </w:tabs>
-      <w:spacing w:after="0" w:line="240" w:lineRule="auto"/>
-    </w:pPr>
-  </w:style>
-  <w:style w:type="character" w:customStyle="1" w:styleId="FooterChar">
-    <w:name w:val="Footer Char"/>
-    <w:basedOn w:val="DefaultParagraphFont"/>
-    <w:link w:val="Footer"/>
-    <w:uiPriority w:val="99"/>
-    <w:rsid w:val="00AD6AF9"/>
-  </w:style>
-  <w:style w:type="paragraph" w:styleId="BalloonText">
-    <w:name w:val="Balloon Text"/>
-    <w:basedOn w:val="Normal"/>
-    <w:link w:val="BalloonTextChar"/>
-    <w:uiPriority w:val="99"/>
-    <w:semiHidden/>
-    <w:unhideWhenUsed/>
-    <w:rsid w:val="00E47E8C"/>
-    <w:pPr>
-      <w:spacing w:after="0" w:line="240" w:lineRule="auto"/>
-    </w:pPr>
-    <w:rPr>
-      <w:rFonts w:ascii="Tahoma" w:hAnsi="Tahoma" w:cs="Tahoma"/>
-      <w:sz w:val="16"/>
-      <w:szCs w:val="16"/>
-    </w:rPr>
-  </w:style>
-  <w:style w:type="character" w:customStyle="1" w:styleId="BalloonTextChar">
-    <w:name w:val="Balloon Text Char"/>
-    <w:basedOn w:val="DefaultParagraphFont"/>
-    <w:link w:val="BalloonText"/>
-    <w:uiPriority w:val="99"/>
-    <w:semiHidden/>
-    <w:rsid w:val="00E47E8C"/>
-    <w:rPr>
-      <w:rFonts w:ascii="Tahoma" w:hAnsi="Tahoma" w:cs="Tahoma"/>
-      <w:sz w:val="16"/>
-      <w:szCs w:val="16"/>
-    </w:rPr>
-  </w:style>
-  <w:style w:type="paragraph" w:styleId="TOC2">
-    <w:name w:val="toc 2"/>
-    <w:basedOn w:val="Normal"/>
-    <w:next w:val="Normal"/>
-    <w:autoRedefine/>
-    <w:uiPriority w:val="39"/>
-    <w:unhideWhenUsed/>
-    <w:rsid w:val="0014618E"/>
-    <w:pPr>
-      <w:spacing w:after="100"/>
-      <w:ind w:left="220"/>
-    </w:pPr>
-    <w:rPr>
-      <w:lang w:eastAsia="ja-JP"/>
-    </w:rPr>
-  </w:style>
-  <w:style w:type="paragraph" w:styleId="TOC1">
-    <w:name w:val="toc 1"/>
-    <w:basedOn w:val="Normal"/>
-    <w:next w:val="Normal"/>
-    <w:autoRedefine/>
-    <w:uiPriority w:val="39"/>
-    <w:unhideWhenUsed/>
-    <w:rsid w:val="0014618E"/>
-    <w:pPr>
-      <w:spacing w:after="100"/>
-    </w:pPr>
-    <w:rPr>
-      <w:lang w:eastAsia="ja-JP"/>
-    </w:rPr>
-  </w:style>
-  <w:style w:type="paragraph" w:styleId="TOC3">
-    <w:name w:val="toc 3"/>
-    <w:basedOn w:val="Normal"/>
-    <w:next w:val="Normal"/>
-    <w:autoRedefine/>
-    <w:uiPriority w:val="39"/>
-    <w:unhideWhenUsed/>
-    <w:rsid w:val="0014618E"/>
-    <w:pPr>
-      <w:spacing w:after="100"/>
-      <w:ind w:left="440"/>
-    </w:pPr>
-    <w:rPr>
-      <w:lang w:eastAsia="ja-JP"/>
-    </w:rPr>
-  </w:style>
-  <w:style w:type="character" w:styleId="Hyperlink">
-    <w:name w:val="Hyperlink"/>
-    <w:basedOn w:val="DefaultParagraphFont"/>
-    <w:uiPriority w:val="99"/>
-    <w:unhideWhenUsed/>
-    <w:rsid w:val="0014618E"/>
-    <w:rPr>
-      <w:color w:val="0000FF" w:themeColor="hyperlink"/>
-      <w:u w:val="single"/>
-    </w:rPr>
-  </w:style>
-  <w:style w:type="character" w:styleId="FollowedHyperlink">
-    <w:name w:val="FollowedHyperlink"/>
-    <w:basedOn w:val="DefaultParagraphFont"/>
-    <w:uiPriority w:val="99"/>
-    <w:semiHidden/>
-    <w:unhideWhenUsed/>
-    <w:rsid w:val="005B2A70"/>
-    <w:rPr>
-      <w:color w:val="800080" w:themeColor="followedHyperlink"/>
-      <w:u w:val="single"/>
-    </w:rPr>
-  </w:style>
-  <w:style w:type="character" w:styleId="HTMLCode">
-    <w:name w:val="HTML Code"/>
-    <w:basedOn w:val="DefaultParagraphFont"/>
-    <w:uiPriority w:val="99"/>
-    <w:semiHidden/>
-    <w:unhideWhenUsed/>
-    <w:rsid w:val="00346A4D"/>
-    <w:rPr>
-      <w:rFonts w:ascii="Courier New" w:eastAsia="Times New Roman" w:hAnsi="Courier New" w:cs="Courier New"/>
-      <w:sz w:val="20"/>
-      <w:szCs w:val="20"/>
-    </w:rPr>
-  </w:style>
-  <w:style w:type="paragraph" w:styleId="NormalWeb">
-    <w:name w:val="Normal (Web)"/>
-    <w:basedOn w:val="Normal"/>
-    <w:uiPriority w:val="99"/>
-    <w:semiHidden/>
-    <w:unhideWhenUsed/>
-    <w:rsid w:val="00346A4D"/>
-    <w:pPr>
-      <w:spacing w:before="100" w:beforeAutospacing="1" w:after="100" w:afterAutospacing="1" w:line="240" w:lineRule="auto"/>
-    </w:pPr>
-    <w:rPr>
-      <w:rFonts w:ascii="Times New Roman" w:eastAsia="Times New Roman" w:hAnsi="Times New Roman" w:cs="Times New Roman"/>
-      <w:sz w:val="24"/>
-      <w:szCs w:val="24"/>
-      <w:lang w:val="en-GB" w:eastAsia="en-GB"/>
-    </w:rPr>
-  </w:style>
-  <w:style w:type="character" w:styleId="HTMLTypewriter">
-    <w:name w:val="HTML Typewriter"/>
-    <w:basedOn w:val="DefaultParagraphFont"/>
-    <w:uiPriority w:val="99"/>
-    <w:semiHidden/>
-    <w:unhideWhenUsed/>
-    <w:rsid w:val="00346A4D"/>
-    <w:rPr>
-      <w:rFonts w:ascii="Courier New" w:eastAsia="Times New Roman" w:hAnsi="Courier New" w:cs="Courier New"/>
-      <w:sz w:val="20"/>
-      <w:szCs w:val="20"/>
-    </w:rPr>
-  </w:style>
-</w:styles>
-</file>
-
-<file path=word/stylesWithEffects.xml><?xml version="1.0" encoding="utf-8"?>
-<w:styles xmlns:wpc="http://schemas.microsoft.com/office/word/2010/wordprocessingCanvas" xmlns:mc="http://schemas.openxmlformats.org/markup-compatibility/2006" xmlns:o="urn:schemas-microsoft-com:office:office" xmlns:r="http://schemas.openxmlformats.org/officeDocument/2006/relationships" xmlns:m="http://schemas.openxmlformats.org/officeDocument/2006/math" xmlns:v="urn:schemas-microsoft-com:vml" xmlns:wp14="http://schemas.microsoft.com/office/word/2010/wordprocessingDrawing" xmlns:wp="http://schemas.openxmlformats.org/drawingml/2006/wordprocessingDrawing" xmlns:w10="urn:schemas-microsoft-com:office:word" xmlns:w="http://schemas.openxmlformats.org/wordprocessingml/2006/main" xmlns:w14="http://schemas.microsoft.com/office/word/2010/wordml" xmlns:wpg="http://schemas.microsoft.com/office/word/2010/wordprocessingGroup" xmlns:wpi="http://schemas.microsoft.com/office/word/2010/wordprocessingInk" xmlns:wne="http://schemas.microsoft.com/office/word/2006/wordml" xmlns:wps="http://schemas.microsoft.com/office/word/2010/wordprocessingShape" mc:Ignorable="w14 wp14">
-  <w:docDefaults>
-    <w:rPrDefault>
-      <w:rPr>
-        <w:rFonts w:asciiTheme="minorHAnsi" w:eastAsiaTheme="minorEastAsia" w:hAnsiTheme="minorHAnsi" w:cstheme="minorBidi"/>
-        <w:sz w:val="22"/>
-        <w:szCs w:val="22"/>
-        <w:lang w:val="en-US" w:eastAsia="en-US" w:bidi="ar-SA"/>
-      </w:rPr>
-    </w:rPrDefault>
-    <w:pPrDefault>
-      <w:pPr>
-        <w:spacing w:after="200" w:line="276" w:lineRule="auto"/>
-      </w:pPr>
-    </w:pPrDefault>
-  </w:docDefaults>
-  <w:latentStyles w:defLockedState="0" w:defUIPriority="99" w:defSemiHidden="1" w:defUnhideWhenUsed="1" w:defQFormat="0" w:count="267">
-    <w:lsdException w:name="Normal" w:semiHidden="0" w:uiPriority="0" w:unhideWhenUsed="0" w:qFormat="1"/>
-    <w:lsdException w:name="heading 1" w:semiHidden="0" w:uiPriority="9" w:unhideWhenUsed="0" w:qFormat="1"/>
-    <w:lsdException w:name="heading 2" w:uiPriority="9" w:qFormat="1"/>
-    <w:lsdException w:name="heading 3" w:uiPriority="9" w:qFormat="1"/>
-    <w:lsdException w:name="heading 4" w:uiPriority="9" w:qFormat="1"/>
-    <w:lsdException w:name="heading 5" w:uiPriority="9" w:qFormat="1"/>
-    <w:lsdException w:name="heading 6" w:uiPriority="9" w:qFormat="1"/>
-    <w:lsdException w:name="heading 7" w:uiPriority="9" w:qFormat="1"/>
-    <w:lsdException w:name="heading 8" w:uiPriority="9" w:qFormat="1"/>
-    <w:lsdException w:name="heading 9" w:uiPriority="9" w:qFormat="1"/>
-    <w:lsdException w:name="toc 1" w:uiPriority="39"/>
-    <w:lsdException w:name="toc 2" w:uiPriority="39"/>
-    <w:lsdException w:name="toc 3" w:uiPriority="39"/>
-    <w:lsdException w:name="toc 4" w:uiPriority="39"/>
-    <w:lsdException w:name="toc 5" w:uiPriority="39"/>
-    <w:lsdException w:name="toc 6" w:uiPriority="39"/>
-    <w:lsdException w:name="toc 7" w:uiPriority="39"/>
-    <w:lsdException w:name="toc 8" w:uiPriority="39"/>
-    <w:lsdException w:name="toc 9" w:uiPriority="39"/>
-    <w:lsdException w:name="caption" w:uiPriority="35"/>
-    <w:lsdException w:name="Title" w:semiHidden="0" w:uiPriority="10" w:unhideWhenUsed="0" w:qFormat="1"/>
-    <w:lsdException w:name="Default Paragraph Font" w:uiPriority="1"/>
-    <w:lsdException w:name="Subtitle" w:semiHidden="0" w:uiPriority="11" w:unhideWhenUsed="0" w:qFormat="1"/>
-    <w:lsdException w:name="Strong" w:semiHidden="0" w:uiPriority="22" w:unhideWhenUsed="0" w:qFormat="1"/>
-    <w:lsdException w:name="Emphasis" w:semiHidden="0" w:uiPriority="20" w:unhideWhenUsed="0" w:qFormat="1"/>
-    <w:lsdException w:name="Table Grid" w:semiHidden="0" w:uiPriority="59" w:unhideWhenUsed="0"/>
-    <w:lsdException w:name="Placeholder Text" w:unhideWhenUsed="0"/>
-    <w:lsdException w:name="No Spacing" w:semiHidden="0" w:uiPriority="1" w:unhideWhenUsed="0" w:qFormat="1"/>
-    <w:lsdException w:name="Light Shading" w:semiHidden="0" w:uiPriority="60" w:unhideWhenUsed="0"/>
-    <w:lsdException w:name="Light List" w:semiHidden="0" w:uiPriority="61" w:unhideWhenUsed="0"/>
-    <w:lsdException w:name="Light Grid" w:semiHidden="0" w:uiPriority="62" w:unhideWhenUsed="0"/>
-    <w:lsdException w:name="Medium Shading 1" w:semiHidden="0" w:uiPriority="63" w:unhideWhenUsed="0"/>
-    <w:lsdException w:name="Medium Shading 2" w:semiHidden="0" w:uiPriority="64" w:unhideWhenUsed="0"/>
-    <w:lsdException w:name="Medium List 1" w:semiHidden="0" w:uiPriority="65" w:unhideWhenUsed="0"/>
-    <w:lsdException w:name="Medium List 2" w:semiHidden="0" w:uiPriority="66" w:unhideWhenUsed="0"/>
-    <w:lsdException w:name="Medium Grid 1" w:semiHidden="0" w:uiPriority="67" w:unhideWhenUsed="0"/>
-    <w:lsdException w:name="Medium Grid 2" w:semiHidden="0" w:uiPriority="68" w:unhideWhenUsed="0"/>
-    <w:lsdException w:name="Medium Grid 3" w:semiHidden="0" w:uiPriority="69" w:unhideWhenUsed="0"/>
-    <w:lsdException w:name="Dark List" w:semiHidden="0" w:uiPriority="70" w:unhideWhenUsed="0"/>
-    <w:lsdException w:name="Colorful Shading" w:semiHidden="0" w:uiPriority="71" w:unhideWhenUsed="0"/>
-    <w:lsdException w:name="Colorful List" w:semiHidden="0" w:uiPriority="72" w:unhideWhenUsed="0"/>
-    <w:lsdException w:name="Colorful Grid" w:semiHidden="0" w:uiPriority="73" w:unhideWhenUsed="0"/>
-    <w:lsdException w:name="Light Shading Accent 1" w:semiHidden="0" w:uiPriority="60" w:unhideWhenUsed="0"/>
-    <w:lsdException w:name="Light List Accent 1" w:semiHidden="0" w:uiPriority="61" w:unhideWhenUsed="0"/>
-    <w:lsdException w:name="Light Grid Accent 1" w:semiHidden="0" w:uiPriority="62" w:unhideWhenUsed="0"/>
-    <w:lsdException w:name="Medium Shading 1 Accent 1" w:semiHidden="0" w:uiPriority="63" w:unhideWhenUsed="0"/>
-    <w:lsdException w:name="Medium Shading 2 Accent 1" w:semiHidden="0" w:uiPriority="64" w:unhideWhenUsed="0"/>
-    <w:lsdException w:name="Medium List 1 Accent 1" w:semiHidden="0" w:uiPriority="65" w:unhideWhenUsed="0"/>
-    <w:lsdException w:name="Revision" w:unhideWhenUsed="0"/>
-    <w:lsdException w:name="List Paragraph" w:semiHidden="0" w:uiPriority="34" w:unhideWhenUsed="0" w:qFormat="1"/>
-    <w:lsdException w:name="Quote" w:semiHidden="0" w:uiPriority="29" w:unhideWhenUsed="0" w:qFormat="1"/>
-    <w:lsdException w:name="Intense Quote" w:semiHidden="0" w:uiPriority="30" w:unhideWhenUsed="0" w:qFormat="1"/>
-    <w:lsdException w:name="Medium List 2 Accent 1" w:semiHidden="0" w:uiPriority="66" w:unhideWhenUsed="0"/>
-    <w:lsdException w:name="Medium Grid 1 Accent 1" w:semiHidden="0" w:uiPriority="67" w:unhideWhenUsed="0"/>
-    <w:lsdException w:name="Medium Grid 2 Accent 1" w:semiHidden="0" w:uiPriority="68" w:unhideWhenUsed="0"/>
-    <w:lsdException w:name="Medium Grid 3 Accent 1" w:semiHidden="0" w:uiPriority="69" w:unhideWhenUsed="0"/>
-    <w:lsdException w:name="Dark List Accent 1" w:semiHidden="0" w:uiPriority="70" w:unhideWhenUsed="0"/>
-    <w:lsdException w:name="Colorful Shading Accent 1" w:semiHidden="0" w:uiPriority="71" w:unhideWhenUsed="0"/>
-    <w:lsdException w:name="Colorful List Accent 1" w:semiHidden="0" w:uiPriority="72" w:unhideWhenUsed="0"/>
-    <w:lsdException w:name="Colorful Grid Accent 1" w:semiHidden="0" w:uiPriority="73" w:unhideWhenUsed="0"/>
-    <w:lsdException w:name="Light Shading Accent 2" w:semiHidden="0" w:uiPriority="60" w:unhideWhenUsed="0"/>
-    <w:lsdException w:name="Light List Accent 2" w:semiHidden="0" w:uiPriority="61" w:unhideWhenUsed="0"/>
-    <w:lsdException w:name="Light Grid Accent 2" w:semiHidden="0" w:uiPriority="62" w:unhideWhenUsed="0"/>
-    <w:lsdException w:name="Medium Shading 1 Accent 2" w:semiHidden="0" w:uiPriority="63" w:unhideWhenUsed="0"/>
-    <w:lsdException w:name="Medium Shading 2 Accent 2" w:semiHidden="0" w:uiPriority="64" w:unhideWhenUsed="0"/>
-    <w:lsdException w:name="Medium List 1 Accent 2" w:semiHidden="0" w:uiPriority="65" w:unhideWhenUsed="0"/>
-    <w:lsdException w:name="Medium List 2 Accent 2" w:semiHidden="0" w:uiPriority="66" w:unhideWhenUsed="0"/>
-    <w:lsdException w:name="Medium Grid 1 Accent 2" w:semiHidden="0" w:uiPriority="67" w:unhideWhenUsed="0"/>
-    <w:lsdException w:name="Medium Grid 2 Accent 2" w:semiHidden="0" w:uiPriority="68" w:unhideWhenUsed="0"/>
-    <w:lsdException w:name="Medium Grid 3 Accent 2" w:semiHidden="0" w:uiPriority="69" w:unhideWhenUsed="0"/>
-    <w:lsdException w:name="Dark List Accent 2" w:semiHidden="0" w:uiPriority="70" w:unhideWhenUsed="0"/>
-    <w:lsdException w:name="Colorful Shading Accent 2" w:semiHidden="0" w:uiPriority="71" w:unhideWhenUsed="0"/>
-    <w:lsdException w:name="Colorful List Accent 2" w:semiHidden="0" w:uiPriority="72" w:unhideWhenUsed="0"/>
-    <w:lsdException w:name="Colorful Grid Accent 2" w:semiHidden="0" w:uiPriority="73" w:unhideWhenUsed="0"/>
-    <w:lsdException w:name="Light Shading Accent 3" w:semiHidden="0" w:uiPriority="60" w:unhideWhenUsed="0"/>
-    <w:lsdException w:name="Light List Accent 3" w:semiHidden="0" w:uiPriority="61" w:unhideWhenUsed="0"/>
-    <w:lsdException w:name="Light Grid Accent 3" w:semiHidden="0" w:uiPriority="62" w:unhideWhenUsed="0"/>
-    <w:lsdException w:name="Medium Shading 1 Accent 3" w:semiHidden="0" w:uiPriority="63" w:unhideWhenUsed="0"/>
-    <w:lsdException w:name="Medium Shading 2 Accent 3" w:semiHidden="0" w:uiPriority="64" w:unhideWhenUsed="0"/>
-    <w:lsdException w:name="Medium List 1 Accent 3" w:semiHidden="0" w:uiPriority="65" w:unhideWhenUsed="0"/>
-    <w:lsdException w:name="Medium List 2 Accent 3" w:semiHidden="0" w:uiPriority="66" w:unhideWhenUsed="0"/>
-    <w:lsdException w:name="Medium Grid 1 Accent 3" w:semiHidden="0" w:uiPriority="67" w:unhideWhenUsed="0"/>
-    <w:lsdException w:name="Medium Grid 2 Accent 3" w:semiHidden="0" w:uiPriority="68" w:unhideWhenUsed="0"/>
-    <w:lsdException w:name="Medium Grid 3 Accent 3" w:semiHidden="0" w:uiPriority="69" w:unhideWhenUsed="0"/>
-    <w:lsdException w:name="Dark List Accent 3" w:semiHidden="0" w:uiPriority="70" w:unhideWhenUsed="0"/>
-    <w:lsdException w:name="Colorful Shading Accent 3" w:semiHidden="0" w:uiPriority="71" w:unhideWhenUsed="0"/>
-    <w:lsdException w:name="Colorful List Accent 3" w:semiHidden="0" w:uiPriority="72" w:unhideWhenUsed="0"/>
-    <w:lsdException w:name="Colorful Grid Accent 3" w:semiHidden="0" w:uiPriority="73" w:unhideWhenUsed="0"/>
-    <w:lsdException w:name="Light Shading Accent 4" w:semiHidden="0" w:uiPriority="60" w:unhideWhenUsed="0"/>
-    <w:lsdException w:name="Light List Accent 4" w:semiHidden="0" w:uiPriority="61" w:unhideWhenUsed="0"/>
-    <w:lsdException w:name="Light Grid Accent 4" w:semiHidden="0" w:uiPriority="62" w:unhideWhenUsed="0"/>
-    <w:lsdException w:name="Medium Shading 1 Accent 4" w:semiHidden="0" w:uiPriority="63" w:unhideWhenUsed="0"/>
-    <w:lsdException w:name="Medium Shading 2 Accent 4" w:semiHidden="0" w:uiPriority="64" w:unhideWhenUsed="0"/>
-    <w:lsdException w:name="Medium List 1 Accent 4" w:semiHidden="0" w:uiPriority="65" w:unhideWhenUsed="0"/>
-    <w:lsdException w:name="Medium List 2 Accent 4" w:semiHidden="0" w:uiPriority="66" w:unhideWhenUsed="0"/>
-    <w:lsdException w:name="Medium Grid 1 Accent 4" w:semiHidden="0" w:uiPriority="67" w:unhideWhenUsed="0"/>
-    <w:lsdException w:name="Medium Grid 2 Accent 4" w:semiHidden="0" w:uiPriority="68" w:unhideWhenUsed="0"/>
-    <w:lsdException w:name="Medium Grid 3 Accent 4" w:semiHidden="0" w:uiPriority="69" w:unhideWhenUsed="0"/>
-    <w:lsdException w:name="Dark List Accent 4" w:semiHidden="0" w:uiPriority="70" w:unhideWhenUsed="0"/>
-    <w:lsdException w:name="Colorful Shading Accent 4" w:semiHidden="0" w:uiPriority="71" w:unhideWhenUsed="0"/>
-    <w:lsdException w:name="Colorful List Accent 4" w:semiHidden="0" w:uiPriority="72" w:unhideWhenUsed="0"/>
-    <w:lsdException w:name="Colorful Grid Accent 4" w:semiHidden="0" w:uiPriority="73" w:unhideWhenUsed="0"/>
-    <w:lsdException w:name="Light Shading Accent 5" w:semiHidden="0" w:uiPriority="60" w:unhideWhenUsed="0"/>
-    <w:lsdException w:name="Light List Accent 5" w:semiHidden="0" w:uiPriority="61" w:unhideWhenUsed="0"/>
-    <w:lsdException w:name="Light Grid Accent 5" w:semiHidden="0" w:uiPriority="62" w:unhideWhenUsed="0"/>
-    <w:lsdException w:name="Medium Shading 1 Accent 5" w:semiHidden="0" w:uiPriority="63" w:unhideWhenUsed="0"/>
-    <w:lsdException w:name="Medium Shading 2 Accent 5" w:semiHidden="0" w:uiPriority="64" w:unhideWhenUsed="0"/>
-    <w:lsdException w:name="Medium List 1 Accent 5" w:semiHidden="0" w:uiPriority="65" w:unhideWhenUsed="0"/>
-    <w:lsdException w:name="Medium List 2 Accent 5" w:semiHidden="0" w:uiPriority="66" w:unhideWhenUsed="0"/>
-    <w:lsdException w:name="Medium Grid 1 Accent 5" w:semiHidden="0" w:uiPriority="67" w:unhideWhenUsed="0"/>
-    <w:lsdException w:name="Medium Grid 2 Accent 5" w:semiHidden="0" w:uiPriority="68" w:unhideWhenUsed="0"/>
-    <w:lsdException w:name="Medium Grid 3 Accent 5" w:semiHidden="0" w:uiPriority="69" w:unhideWhenUsed="0"/>
-    <w:lsdException w:name="Dark List Accent 5" w:semiHidden="0" w:uiPriority="70" w:unhideWhenUsed="0"/>
-    <w:lsdException w:name="Colorful Shading Accent 5" w:semiHidden="0" w:uiPriority="71" w:unhideWhenUsed="0"/>
-    <w:lsdException w:name="Colorful List Accent 5" w:semiHidden="0" w:uiPriority="72" w:unhideWhenUsed="0"/>
-    <w:lsdException w:name="Colorful Grid Accent 5" w:semiHidden="0" w:uiPriority="73" w:unhideWhenUsed="0"/>
-    <w:lsdException w:name="Light Shading Accent 6" w:semiHidden="0" w:uiPriority="60" w:unhideWhenUsed="0"/>
-    <w:lsdException w:name="Light List Accent 6" w:semiHidden="0" w:uiPriority="61" w:unhideWhenUsed="0"/>
-    <w:lsdException w:name="Light Grid Accent 6" w:semiHidden="0" w:uiPriority="62" w:unhideWhenUsed="0"/>
-    <w:lsdException w:name="Medium Shading 1 Accent 6" w:semiHidden="0" w:uiPriority="63" w:unhideWhenUsed="0"/>
-    <w:lsdException w:name="Medium Shading 2 Accent 6" w:semiHidden="0" w:uiPriority="64" w:unhideWhenUsed="0"/>
-    <w:lsdException w:name="Medium List 1 Accent 6" w:semiHidden="0" w:uiPriority="65" w:unhideWhenUsed="0"/>
-    <w:lsdException w:name="Medium List 2 Accent 6" w:semiHidden="0" w:uiPriority="66" w:unhideWhenUsed="0"/>
-    <w:lsdException w:name="Medium Grid 1 Accent 6" w:semiHidden="0" w:uiPriority="67" w:unhideWhenUsed="0"/>
-    <w:lsdException w:name="Medium Grid 2 Accent 6" w:semiHidden="0" w:uiPriority="68" w:unhideWhenUsed="0"/>
-    <w:lsdException w:name="Medium Grid 3 Accent 6" w:semiHidden="0" w:uiPriority="69" w:unhideWhenUsed="0"/>
-    <w:lsdException w:name="Dark List Accent 6" w:semiHidden="0" w:uiPriority="70" w:unhideWhenUsed="0"/>
-    <w:lsdException w:name="Colorful Shading Accent 6" w:semiHidden="0" w:uiPriority="71" w:unhideWhenUsed="0"/>
-    <w:lsdException w:name="Colorful List Accent 6" w:semiHidden="0" w:uiPriority="72" w:unhideWhenUsed="0"/>
-    <w:lsdException w:name="Colorful Grid Accent 6" w:semiHidden="0" w:uiPriority="73" w:unhideWhenUsed="0"/>
-    <w:lsdException w:name="Subtle Emphasis" w:semiHidden="0" w:uiPriority="19" w:unhideWhenUsed="0" w:qFormat="1"/>
-    <w:lsdException w:name="Intense Emphasis" w:semiHidden="0" w:uiPriority="21" w:unhideWhenUsed="0" w:qFormat="1"/>
-    <w:lsdException w:name="Subtle Reference" w:semiHidden="0" w:uiPriority="31" w:unhideWhenUsed="0" w:qFormat="1"/>
-    <w:lsdException w:name="Intense Reference" w:semiHidden="0" w:uiPriority="32" w:unhideWhenUsed="0" w:qFormat="1"/>
-    <w:lsdException w:name="Book Title" w:semiHidden="0" w:uiPriority="33" w:unhideWhenUsed="0" w:qFormat="1"/>
-    <w:lsdException w:name="Bibliography" w:uiPriority="37"/>
-    <w:lsdException w:name="TOC Heading" w:uiPriority="39" w:qFormat="1"/>
+  <w:latentStyles w:defLockedState="0" w:defUIPriority="99" w:defSemiHidden="0" w:defUnhideWhenUsed="0" w:defQFormat="0" w:count="372">
+    <w:lsdException w:name="Normal" w:uiPriority="0" w:qFormat="1"/>
+    <w:lsdException w:name="heading 1" w:uiPriority="9" w:qFormat="1"/>
+    <w:lsdException w:name="heading 2" w:semiHidden="1" w:uiPriority="9" w:unhideWhenUsed="1" w:qFormat="1"/>
+    <w:lsdException w:name="heading 3" w:semiHidden="1" w:uiPriority="9" w:unhideWhenUsed="1" w:qFormat="1"/>
+    <w:lsdException w:name="heading 4" w:semiHidden="1" w:uiPriority="9" w:unhideWhenUsed="1" w:qFormat="1"/>
+    <w:lsdException w:name="heading 5" w:semiHidden="1" w:uiPriority="9" w:unhideWhenUsed="1" w:qFormat="1"/>
+    <w:lsdException w:name="heading 6" w:semiHidden="1" w:uiPriority="9" w:unhideWhenUsed="1" w:qFormat="1"/>
+    <w:lsdException w:name="heading 7" w:semiHidden="1" w:uiPriority="9" w:unhideWhenUsed="1" w:qFormat="1"/>
+    <w:lsdException w:name="heading 8" w:semiHidden="1" w:uiPriority="9" w:unhideWhenUsed="1" w:qFormat="1"/>
+    <w:lsdException w:name="heading 9" w:semiHidden="1" w:uiPriority="9" w:unhideWhenUsed="1" w:qFormat="1"/>
+    <w:lsdException w:name="index 1" w:semiHidden="1" w:unhideWhenUsed="1"/>
+    <w:lsdException w:name="index 2" w:semiHidden="1" w:unhideWhenUsed="1"/>
+    <w:lsdException w:name="index 3" w:semiHidden="1" w:unhideWhenUsed="1"/>
+    <w:lsdException w:name="index 4" w:semiHidden="1" w:unhideWhenUsed="1"/>
+    <w:lsdException w:name="index 5" w:semiHidden="1" w:unhideWhenUsed="1"/>
+    <w:lsdException w:name="index 6" w:semiHidden="1" w:unhideWhenUsed="1"/>
+    <w:lsdException w:name="index 7" w:semiHidden="1" w:unhideWhenUsed="1"/>
+    <w:lsdException w:name="index 8" w:semiHidden="1" w:unhideWhenUsed="1"/>
+    <w:lsdException w:name="index 9" w:semiHidden="1" w:unhideWhenUsed="1"/>
+    <w:lsdException w:name="toc 1" w:semiHidden="1" w:uiPriority="39" w:unhideWhenUsed="1"/>
+    <w:lsdException w:name="toc 2" w:semiHidden="1" w:uiPriority="39" w:unhideWhenUsed="1"/>
+    <w:lsdException w:name="toc 3" w:semiHidden="1" w:uiPriority="39" w:unhideWhenUsed="1"/>
+    <w:lsdException w:name="toc 4" w:semiHidden="1" w:uiPriority="39" w:unhideWhenUsed="1"/>
+    <w:lsdException w:name="toc 5" w:semiHidden="1" w:uiPriority="39" w:unhideWhenUsed="1"/>
+    <w:lsdException w:name="toc 6" w:semiHidden="1" w:uiPriority="39" w:unhideWhenUsed="1"/>
+    <w:lsdException w:name="toc 7" w:semiHidden="1" w:uiPriority="39" w:unhideWhenUsed="1"/>
+    <w:lsdException w:name="toc 8" w:semiHidden="1" w:uiPriority="39" w:unhideWhenUsed="1"/>
+    <w:lsdException w:name="toc 9" w:semiHidden="1" w:uiPriority="39" w:unhideWhenUsed="1"/>
+    <w:lsdException w:name="Normal Indent" w:semiHidden="1" w:unhideWhenUsed="1"/>
+    <w:lsdException w:name="footnote text" w:semiHidden="1" w:unhideWhenUsed="1"/>
+    <w:lsdException w:name="annotation text" w:semiHidden="1" w:unhideWhenUsed="1"/>
+    <w:lsdException w:name="header" w:semiHidden="1" w:unhideWhenUsed="1"/>
+    <w:lsdException w:name="footer" w:semiHidden="1" w:unhideWhenUsed="1"/>
+    <w:lsdException w:name="index heading" w:semiHidden="1" w:unhideWhenUsed="1"/>
+    <w:lsdException w:name="caption" w:semiHidden="1" w:uiPriority="35" w:unhideWhenUsed="1"/>
+    <w:lsdException w:name="table of figures" w:semiHidden="1" w:unhideWhenUsed="1"/>
+    <w:lsdException w:name="envelope address" w:semiHidden="1" w:unhideWhenUsed="1"/>
+    <w:lsdException w:name="envelope return" w:semiHidden="1" w:unhideWhenUsed="1"/>
+    <w:lsdException w:name="footnote reference" w:semiHidden="1" w:unhideWhenUsed="1"/>
+    <w:lsdException w:name="annotation reference" w:semiHidden="1" w:unhideWhenUsed="1"/>
+    <w:lsdException w:name="line number" w:semiHidden="1" w:unhideWhenUsed="1"/>
+    <w:lsdException w:name="page number" w:semiHidden="1" w:unhideWhenUsed="1"/>
+    <w:lsdException w:name="endnote reference" w:semiHidden="1" w:unhideWhenUsed="1"/>
+    <w:lsdException w:name="endnote text" w:semiHidden="1" w:unhideWhenUsed="1"/>
+    <w:lsdException w:name="table of authorities" w:semiHidden="1" w:unhideWhenUsed="1"/>
+    <w:lsdException w:name="macro" w:semiHidden="1" w:unhideWhenUsed="1"/>
+    <w:lsdException w:name="toa heading" w:semiHidden="1" w:unhideWhenUsed="1"/>
+    <w:lsdException w:name="List" w:semiHidden="1" w:unhideWhenUsed="1"/>
+    <w:lsdException w:name="List Bullet" w:semiHidden="1" w:unhideWhenUsed="1"/>
+    <w:lsdException w:name="List Number" w:semiHidden="1" w:unhideWhenUsed="1"/>
+    <w:lsdException w:name="List 2" w:semiHidden="1" w:unhideWhenUsed="1"/>
+    <w:lsdException w:name="List 3" w:semiHidden="1" w:unhideWhenUsed="1"/>
+    <w:lsdException w:name="List 4" w:semiHidden="1" w:unhideWhenUsed="1"/>
+    <w:lsdException w:name="List 5" w:semiHidden="1" w:unhideWhenUsed="1"/>
+    <w:lsdException w:name="List Bullet 2" w:semiHidden="1" w:unhideWhenUsed="1"/>
+    <w:lsdException w:name="List Bullet 3" w:semiHidden="1" w:unhideWhenUsed="1"/>
+    <w:lsdException w:name="List Bullet 4" w:semiHidden="1" w:unhideWhenUsed="1"/>
+    <w:lsdException w:name="List Bullet 5" w:semiHidden="1" w:unhideWhenUsed="1"/>
+    <w:lsdException w:name="List Number 2" w:semiHidden="1" w:unhideWhenUsed="1"/>
+    <w:lsdException w:name="List Number 3" w:semiHidden="1" w:unhideWhenUsed="1"/>
+    <w:lsdException w:name="List Number 4" w:semiHidden="1" w:unhideWhenUsed="1"/>
+    <w:lsdException w:name="List Number 5" w:semiHidden="1" w:unhideWhenUsed="1"/>
+    <w:lsdException w:name="Title" w:uiPriority="10" w:qFormat="1"/>
+    <w:lsdException w:name="Closing" w:semiHidden="1" w:unhideWhenUsed="1"/>
+    <w:lsdException w:name="Signature" w:semiHidden="1" w:unhideWhenUsed="1"/>
+    <w:lsdException w:name="Default Paragraph Font" w:semiHidden="1" w:uiPriority="1" w:unhideWhenUsed="1"/>
+    <w:lsdException w:name="Body Text" w:semiHidden="1" w:unhideWhenUsed="1"/>
+    <w:lsdException w:name="Body Text Indent" w:semiHidden="1" w:unhideWhenUsed="1"/>
+    <w:lsdException w:name="List Continue" w:semiHidden="1" w:unhideWhenUsed="1"/>
+    <w:lsdException w:name="List Continue 2" w:semiHidden="1" w:unhideWhenUsed="1"/>
+    <w:lsdException w:name="List Continue 3" w:semiHidden="1" w:unhideWhenUsed="1"/>
+    <w:lsdException w:name="List Continue 4" w:semiHidden="1" w:unhideWhenUsed="1"/>
+    <w:lsdException w:name="List Continue 5" w:semiHidden="1" w:unhideWhenUsed="1"/>
+    <w:lsdException w:name="Message Header" w:semiHidden="1" w:unhideWhenUsed="1"/>
+    <w:lsdException w:name="Subtitle" w:uiPriority="11" w:qFormat="1"/>
+    <w:lsdException w:name="Salutation" w:semiHidden="1" w:unhideWhenUsed="1"/>
+    <w:lsdException w:name="Date" w:semiHidden="1" w:unhideWhenUsed="1"/>
+    <w:lsdException w:name="Body Text First Indent" w:semiHidden="1" w:unhideWhenUsed="1"/>
+    <w:lsdException w:name="Body Text First Indent 2" w:semiHidden="1" w:unhideWhenUsed="1"/>
+    <w:lsdException w:name="Note Heading" w:semiHidden="1" w:unhideWhenUsed="1"/>
+    <w:lsdException w:name="Body Text 2" w:semiHidden="1" w:unhideWhenUsed="1"/>
+    <w:lsdException w:name="Body Text 3" w:semiHidden="1" w:unhideWhenUsed="1"/>
+    <w:lsdException w:name="Body Text Indent 2" w:semiHidden="1" w:unhideWhenUsed="1"/>
+    <w:lsdException w:name="Body Text Indent 3" w:semiHidden="1" w:unhideWhenUsed="1"/>
+    <w:lsdException w:name="Block Text" w:semiHidden="1" w:unhideWhenUsed="1"/>
+    <w:lsdException w:name="Hyperlink" w:semiHidden="1" w:unhideWhenUsed="1"/>
+    <w:lsdException w:name="FollowedHyperlink" w:semiHidden="1" w:unhideWhenUsed="1"/>
+    <w:lsdException w:name="Strong" w:uiPriority="22" w:qFormat="1"/>
+    <w:lsdException w:name="Emphasis" w:uiPriority="20" w:qFormat="1"/>
+    <w:lsdException w:name="Document Map" w:semiHidden="1" w:unhideWhenUsed="1"/>
+    <w:lsdException w:name="Plain Text" w:semiHidden="1" w:unhideWhenUsed="1"/>
+    <w:lsdException w:name="E-mail Signature" w:semiHidden="1" w:unhideWhenUsed="1"/>
+    <w:lsdException w:name="HTML Top of Form" w:semiHidden="1" w:unhideWhenUsed="1"/>
+    <w:lsdException w:name="HTML Bottom of Form" w:semiHidden="1" w:unhideWhenUsed="1"/>
+    <w:lsdException w:name="Normal (Web)" w:semiHidden="1" w:unhideWhenUsed="1"/>
+    <w:lsdException w:name="HTML Acronym" w:semiHidden="1" w:unhideWhenUsed="1"/>
+    <w:lsdException w:name="HTML Address" w:semiHidden="1" w:unhideWhenUsed="1"/>
+    <w:lsdException w:name="HTML Cite" w:semiHidden="1" w:unhideWhenUsed="1"/>
+    <w:lsdException w:name="HTML Code" w:semiHidden="1" w:unhideWhenUsed="1"/>
+    <w:lsdException w:name="HTML Definition" w:semiHidden="1" w:unhideWhenUsed="1"/>
+    <w:lsdException w:name="HTML Keyboard" w:semiHidden="1" w:unhideWhenUsed="1"/>
+    <w:lsdException w:name="HTML Preformatted" w:semiHidden="1" w:unhideWhenUsed="1"/>
+    <w:lsdException w:name="HTML Sample" w:semiHidden="1" w:unhideWhenUsed="1"/>
+    <w:lsdException w:name="HTML Typewriter" w:semiHidden="1" w:unhideWhenUsed="1"/>
+    <w:lsdException w:name="HTML Variable" w:semiHidden="1" w:unhideWhenUsed="1"/>
+    <w:lsdException w:name="Normal Table" w:semiHidden="1" w:unhideWhenUsed="1"/>
+    <w:lsdException w:name="annotation subject" w:semiHidden="1" w:unhideWhenUsed="1"/>
+    <w:lsdException w:name="No List" w:semiHidden="1" w:unhideWhenUsed="1"/>
+    <w:lsdException w:name="Outline List 1" w:semiHidden="1" w:unhideWhenUsed="1"/>
+    <w:lsdException w:name="Outline List 2" w:semiHidden="1" w:unhideWhenUsed="1"/>
+    <w:lsdException w:name="Outline List 3" w:semiHidden="1" w:unhideWhenUsed="1"/>
+    <w:lsdException w:name="Table Simple 1" w:semiHidden="1" w:unhideWhenUsed="1"/>
+    <w:lsdException w:name="Table Simple 2" w:semiHidden="1" w:unhideWhenUsed="1"/>
+    <w:lsdException w:name="Table Simple 3" w:semiHidden="1" w:unhideWhenUsed="1"/>
+    <w:lsdException w:name="Table Classic 1" w:semiHidden="1" w:unhideWhenUsed="1"/>
+    <w:lsdException w:name="Table Classic 2" w:semiHidden="1" w:unhideWhenUsed="1"/>
+    <w:lsdException w:name="Table Classic 3" w:semiHidden="1" w:unhideWhenUsed="1"/>
+    <w:lsdException w:name="Table Classic 4" w:semiHidden="1" w:unhideWhenUsed="1"/>
+    <w:lsdException w:name="Table Colorful 1" w:semiHidden="1" w:unhideWhenUsed="1"/>
+    <w:lsdException w:name="Table Colorful 2" w:semiHidden="1" w:unhideWhenUsed="1"/>
+    <w:lsdException w:name="Table Colorful 3" w:semiHidden="1" w:unhideWhenUsed="1"/>
+    <w:lsdException w:name="Table Columns 1" w:semiHidden="1" w:unhideWhenUsed="1"/>
+    <w:lsdException w:name="Table Columns 2" w:semiHidden="1" w:unhideWhenUsed="1"/>
+    <w:lsdException w:name="Table Columns 3" w:semiHidden="1" w:unhideWhenUsed="1"/>
+    <w:lsdException w:name="Table Columns 4" w:semiHidden="1" w:unhideWhenUsed="1"/>
+    <w:lsdException w:name="Table Columns 5" w:semiHidden="1" w:unhideWhenUsed="1"/>
+    <w:lsdException w:name="Table Grid 1" w:semiHidden="1" w:unhideWhenUsed="1"/>
+    <w:lsdException w:name="Table Grid 2" w:semiHidden="1" w:unhideWhenUsed="1"/>
+    <w:lsdException w:name="Table Grid 3" w:semiHidden="1" w:unhideWhenUsed="1"/>
+    <w:lsdException w:name="Table Grid 4" w:semiHidden="1" w:unhideWhenUsed="1"/>
+    <w:lsdException w:name="Table Grid 5" w:semiHidden="1" w:unhideWhenUsed="1"/>
+    <w:lsdException w:name="Table Grid 6" w:semiHidden="1" w:unhideWhenUsed="1"/>
+    <w:lsdException w:name="Table Grid 7" w:semiHidden="1" w:unhideWhenUsed="1"/>
+    <w:lsdException w:name="Table Grid 8" w:semiHidden="1" w:unhideWhenUsed="1"/>
+    <w:lsdException w:name="Table List 1" w:semiHidden="1" w:unhideWhenUsed="1"/>
+    <w:lsdException w:name="Table List 2" w:semiHidden="1" w:unhideWhenUsed="1"/>
+    <w:lsdException w:name="Table List 3" w:semiHidden="1" w:unhideWhenUsed="1"/>
+    <w:lsdException w:name="Table List 4" w:semiHidden="1" w:unhideWhenUsed="1"/>
+    <w:lsdException w:name="Table List 5" w:semiHidden="1" w:unhideWhenUsed="1"/>
+    <w:lsdException w:name="Table List 6" w:semiHidden="1" w:unhideWhenUsed="1"/>
+    <w:lsdException w:name="Table List 7" w:semiHidden="1" w:unhideWhenUsed="1"/>
+    <w:lsdException w:name="Table List 8" w:semiHidden="1" w:unhideWhenUsed="1"/>
+    <w:lsdException w:name="Table 3D effects 1" w:semiHidden="1" w:unhideWhenUsed="1"/>
+    <w:lsdException w:name="Table 3D effects 2" w:semiHidden="1" w:unhideWhenUsed="1"/>
+    <w:lsdException w:name="Table 3D effects 3" w:semiHidden="1" w:unhideWhenUsed="1"/>
+    <w:lsdException w:name="Table Contemporary" w:semiHidden="1" w:unhideWhenUsed="1"/>
+    <w:lsdException w:name="Table Elegant" w:semiHidden="1" w:unhideWhenUsed="1"/>
+    <w:lsdException w:name="Table Professional" w:semiHidden="1" w:unhideWhenUsed="1"/>
+    <w:lsdException w:name="Table Subtle 1" w:semiHidden="1" w:unhideWhenUsed="1"/>
+    <w:lsdException w:name="Table Subtle 2" w:semiHidden="1" w:unhideWhenUsed="1"/>
+    <w:lsdException w:name="Table Web 1" w:semiHidden="1" w:unhideWhenUsed="1"/>
+    <w:lsdException w:name="Table Web 2" w:semiHidden="1" w:unhideWhenUsed="1"/>
+    <w:lsdException w:name="Table Web 3" w:semiHidden="1" w:unhideWhenUsed="1"/>
+    <w:lsdException w:name="Balloon Text" w:semiHidden="1" w:unhideWhenUsed="1"/>
+    <w:lsdException w:name="Table Grid" w:uiPriority="59"/>
+    <w:lsdException w:name="Table Theme" w:semiHidden="1" w:unhideWhenUsed="1"/>
+    <w:lsdException w:name="Placeholder Text" w:semiHidden="1"/>
+    <w:lsdException w:name="No Spacing" w:uiPriority="1" w:qFormat="1"/>
+    <w:lsdException w:name="Light Shading" w:uiPriority="60"/>
+    <w:lsdException w:name="Light List" w:uiPriority="61"/>
+    <w:lsdException w:name="Light Grid" w:uiPriority="62"/>
+    <w:lsdException w:name="Medium Shading 1" w:uiPriority="63"/>
+    <w:lsdException w:name="Medium Shading 2" w:uiPriority="64"/>
+    <w:lsdException w:name="Medium List 1" w:uiPriority="65"/>
+    <w:lsdException w:name="Medium List 2" w:uiPriority="66"/>
+    <w:lsdException w:name="Medium Grid 1" w:uiPriority="67"/>
+    <w:lsdException w:name="Medium Grid 2" w:uiPriority="68"/>
+    <w:lsdException w:name="Medium Grid 3" w:uiPriority="69"/>
+    <w:lsdException w:name="Dark List" w:uiPriority="70"/>
+    <w:lsdException w:name="Colorful Shading" w:uiPriority="71"/>
+    <w:lsdException w:name="Colorful List" w:uiPriority="72"/>
+    <w:lsdException w:name="Colorful Grid" w:uiPriority="73"/>
+    <w:lsdException w:name="Light Shading Accent 1" w:uiPriority="60"/>
+    <w:lsdException w:name="Light List Accent 1" w:uiPriority="61"/>
+    <w:lsdException w:name="Light Grid Accent 1" w:uiPriority="62"/>
+    <w:lsdException w:name="Medium Shading 1 Accent 1" w:uiPriority="63"/>
+    <w:lsdException w:name="Medium Shading 2 Accent 1" w:uiPriority="64"/>
+    <w:lsdException w:name="Medium List 1 Accent 1" w:uiPriority="65"/>
+    <w:lsdException w:name="Revision" w:semiHidden="1"/>
+    <w:lsdException w:name="List Paragraph" w:uiPriority="34" w:qFormat="1"/>
+    <w:lsdException w:name="Quote" w:uiPriority="29" w:qFormat="1"/>
+    <w:lsdException w:name="Intense Quote" w:uiPriority="30" w:qFormat="1"/>
+    <w:lsdException w:name="Medium List 2 Accent 1" w:uiPriority="66"/>
+    <w:lsdException w:name="Medium Grid 1 Accent 1" w:uiPriority="67"/>
+    <w:lsdException w:name="Medium Grid 2 Accent 1" w:uiPriority="68"/>
+    <w:lsdException w:name="Medium Grid 3 Accent 1" w:uiPriority="69"/>
+    <w:lsdException w:name="Dark List Accent 1" w:uiPriority="70"/>
+    <w:lsdException w:name="Colorful Shading Accent 1" w:uiPriority="71"/>
+    <w:lsdException w:name="Colorful List Accent 1" w:uiPriority="72"/>
+    <w:lsdException w:name="Colorful Grid Accent 1" w:uiPriority="73"/>
+    <w:lsdException w:name="Light Shading Accent 2" w:uiPriority="60"/>
+    <w:lsdException w:name="Light List Accent 2" w:uiPriority="61"/>
+    <w:lsdException w:name="Light Grid Accent 2" w:uiPriority="62"/>
+    <w:lsdException w:name="Medium Shading 1 Accent 2" w:uiPriority="63"/>
+    <w:lsdException w:name="Medium Shading 2 Accent 2" w:uiPriority="64"/>
+    <w:lsdException w:name="Medium List 1 Accent 2" w:uiPriority="65"/>
+    <w:lsdException w:name="Medium List 2 Accent 2" w:uiPriority="66"/>
+    <w:lsdException w:name="Medium Grid 1 Accent 2" w:uiPriority="67"/>
+    <w:lsdException w:name="Medium Grid 2 Accent 2" w:uiPriority="68"/>
+    <w:lsdException w:name="Medium Grid 3 Accent 2" w:uiPriority="69"/>
+    <w:lsdException w:name="Dark List Accent 2" w:uiPriority="70"/>
+    <w:lsdException w:name="Colorful Shading Accent 2" w:uiPriority="71"/>
+    <w:lsdException w:name="Colorful List Accent 2" w:uiPriority="72"/>
+    <w:lsdException w:name="Colorful Grid Accent 2" w:uiPriority="73"/>
+    <w:lsdException w:name="Light Shading Accent 3" w:uiPriority="60"/>
+    <w:lsdException w:name="Light List Accent 3" w:uiPriority="61"/>
+    <w:lsdException w:name="Light Grid Accent 3" w:uiPriority="62"/>
+    <w:lsdException w:name="Medium Shading 1 Accent 3" w:uiPriority="63"/>
+    <w:lsdException w:name="Medium Shading 2 Accent 3" w:uiPriority="64"/>
+    <w:lsdException w:name="Medium List 1 Accent 3" w:uiPriority="65"/>
+    <w:lsdException w:name="Medium List 2 Accent 3" w:uiPriority="66"/>
+    <w:lsdException w:name="Medium Grid 1 Accent 3" w:uiPriority="67"/>
+    <w:lsdException w:name="Medium Grid 2 Accent 3" w:uiPriority="68"/>
+    <w:lsdException w:name="Medium Grid 3 Accent 3" w:uiPriority="69"/>
+    <w:lsdException w:name="Dark List Accent 3" w:uiPriority="70"/>
+    <w:lsdException w:name="Colorful Shading Accent 3" w:uiPriority="71"/>
+    <w:lsdException w:name="Colorful List Accent 3" w:uiPriority="72"/>
+    <w:lsdException w:name="Colorful Grid Accent 3" w:uiPriority="73"/>
+    <w:lsdException w:name="Light Shading Accent 4" w:uiPriority="60"/>
+    <w:lsdException w:name="Light List Accent 4" w:uiPriority="61"/>
+    <w:lsdException w:name="Light Grid Accent 4" w:uiPriority="62"/>
+    <w:lsdException w:name="Medium Shading 1 Accent 4" w:uiPriority="63"/>
+    <w:lsdException w:name="Medium Shading 2 Accent 4" w:uiPriority="64"/>
+    <w:lsdException w:name="Medium List 1 Accent 4" w:uiPriority="65"/>
+    <w:lsdException w:name="Medium List 2 Accent 4" w:uiPriority="66"/>
+    <w:lsdException w:name="Medium Grid 1 Accent 4" w:uiPriority="67"/>
+    <w:lsdException w:name="Medium Grid 2 Accent 4" w:uiPriority="68"/>
+    <w:lsdException w:name="Medium Grid 3 Accent 4" w:uiPriority="69"/>
+    <w:lsdException w:name="Dark List Accent 4" w:uiPriority="70"/>
+    <w:lsdException w:name="Colorful Shading Accent 4" w:uiPriority="71"/>
+    <w:lsdException w:name="Colorful List Accent 4" w:uiPriority="72"/>
+    <w:lsdException w:name="Colorful Grid Accent 4" w:uiPriority="73"/>
+    <w:lsdException w:name="Light Shading Accent 5" w:uiPriority="60"/>
+    <w:lsdException w:name="Light List Accent 5" w:uiPriority="61"/>
+    <w:lsdException w:name="Light Grid Accent 5" w:uiPriority="62"/>
+    <w:lsdException w:name="Medium Shading 1 Accent 5" w:uiPriority="63"/>
+    <w:lsdException w:name="Medium Shading 2 Accent 5" w:uiPriority="64"/>
+    <w:lsdException w:name="Medium List 1 Accent 5" w:uiPriority="65"/>
+    <w:lsdException w:name="Medium List 2 Accent 5" w:uiPriority="66"/>
+    <w:lsdException w:name="Medium Grid 1 Accent 5" w:uiPriority="67"/>
+    <w:lsdException w:name="Medium Grid 2 Accent 5" w:uiPriority="68"/>
+    <w:lsdException w:name="Medium Grid 3 Accent 5" w:uiPriority="69"/>
+    <w:lsdException w:name="Dark List Accent 5" w:uiPriority="70"/>
+    <w:lsdException w:name="Colorful Shading Accent 5" w:uiPriority="71"/>
+    <w:lsdException w:name="Colorful List Accent 5" w:uiPriority="72"/>
+    <w:lsdException w:name="Colorful Grid Accent 5" w:uiPriority="73"/>
+    <w:lsdException w:name="Light Shading Accent 6" w:uiPriority="60"/>
+    <w:lsdException w:name="Light List Accent 6" w:uiPriority="61"/>
+    <w:lsdException w:name="Light Grid Accent 6" w:uiPriority="62"/>
+    <w:lsdException w:name="Medium Shading 1 Accent 6" w:uiPriority="63"/>
+    <w:lsdException w:name="Medium Shading 2 Accent 6" w:uiPriority="64"/>
+    <w:lsdException w:name="Medium List 1 Accent 6" w:uiPriority="65"/>
+    <w:lsdException w:name="Medium List 2 Accent 6" w:uiPriority="66"/>
+    <w:lsdException w:name="Medium Grid 1 Accent 6" w:uiPriority="67"/>
+    <w:lsdException w:name="Medium Grid 2 Accent 6" w:uiPriority="68"/>
+    <w:lsdException w:name="Medium Grid 3 Accent 6" w:uiPriority="69"/>
+    <w:lsdException w:name="Dark List Accent 6" w:uiPriority="70"/>
+    <w:lsdException w:name="Colorful Shading Accent 6" w:uiPriority="71"/>
+    <w:lsdException w:name="Colorful List Accent 6" w:uiPriority="72"/>
+    <w:lsdException w:name="Colorful Grid Accent 6" w:uiPriority="73"/>
+    <w:lsdException w:name="Subtle Emphasis" w:uiPriority="19" w:qFormat="1"/>
+    <w:lsdException w:name="Intense Emphasis" w:uiPriority="21" w:qFormat="1"/>
+    <w:lsdException w:name="Subtle Reference" w:uiPriority="31" w:qFormat="1"/>
+    <w:lsdException w:name="Intense Reference" w:uiPriority="32" w:qFormat="1"/>
+    <w:lsdException w:name="Book Title" w:uiPriority="33" w:qFormat="1"/>
+    <w:lsdException w:name="Bibliography" w:semiHidden="1" w:uiPriority="37" w:unhideWhenUsed="1"/>
+    <w:lsdException w:name="TOC Heading" w:semiHidden="1" w:uiPriority="39" w:unhideWhenUsed="1" w:qFormat="1"/>
+    <w:lsdException w:name="Plain Table 1" w:uiPriority="41"/>
+    <w:lsdException w:name="Plain Table 2" w:uiPriority="42"/>
+    <w:lsdException w:name="Plain Table 3" w:uiPriority="43"/>
+    <w:lsdException w:name="Plain Table 4" w:uiPriority="44"/>
+    <w:lsdException w:name="Plain Table 5" w:uiPriority="45"/>
+    <w:lsdException w:name="Grid Table Light" w:uiPriority="40"/>
+    <w:lsdException w:name="Grid Table 1 Light" w:uiPriority="46"/>
+    <w:lsdException w:name="Grid Table 2" w:uiPriority="47"/>
+    <w:lsdException w:name="Grid Table 3" w:uiPriority="48"/>
+    <w:lsdException w:name="Grid Table 4" w:uiPriority="49"/>
+    <w:lsdException w:name="Grid Table 5 Dark" w:uiPriority="50"/>
+    <w:lsdException w:name="Grid Table 6 Colorful" w:uiPriority="51"/>
+    <w:lsdException w:name="Grid Table 7 Colorful" w:uiPriority="52"/>
+    <w:lsdException w:name="Grid Table 1 Light Accent 1" w:uiPriority="46"/>
+    <w:lsdException w:name="Grid Table 2 Accent 1" w:uiPriority="47"/>
+    <w:lsdException w:name="Grid Table 3 Accent 1" w:uiPriority="48"/>
+    <w:lsdException w:name="Grid Table 4 Accent 1" w:uiPriority="49"/>
+    <w:lsdException w:name="Grid Table 5 Dark Accent 1" w:uiPriority="50"/>
+    <w:lsdException w:name="Grid Table 6 Colorful Accent 1" w:uiPriority="51"/>
+    <w:lsdException w:name="Grid Table 7 Colorful Accent 1" w:uiPriority="52"/>
+    <w:lsdException w:name="Grid Table 1 Light Accent 2" w:uiPriority="46"/>
+    <w:lsdException w:name="Grid Table 2 Accent 2" w:uiPriority="47"/>
+    <w:lsdException w:name="Grid Table 3 Accent 2" w:uiPriority="48"/>
+    <w:lsdException w:name="Grid Table 4 Accent 2" w:uiPriority="49"/>
+    <w:lsdException w:name="Grid Table 5 Dark Accent 2" w:uiPriority="50"/>
+    <w:lsdException w:name="Grid Table 6 Colorful Accent 2" w:uiPriority="51"/>
+    <w:lsdException w:name="Grid Table 7 Colorful Accent 2" w:uiPriority="52"/>
+    <w:lsdException w:name="Grid Table 1 Light Accent 3" w:uiPriority="46"/>
+    <w:lsdException w:name="Grid Table 2 Accent 3" w:uiPriority="47"/>
+    <w:lsdException w:name="Grid Table 3 Accent 3" w:uiPriority="48"/>
+    <w:lsdException w:name="Grid Table 4 Accent 3" w:uiPriority="49"/>
+    <w:lsdException w:name="Grid Table 5 Dark Accent 3" w:uiPriority="50"/>
+    <w:lsdException w:name="Grid Table 6 Colorful Accent 3" w:uiPriority="51"/>
+    <w:lsdException w:name="Grid Table 7 Colorful Accent 3" w:uiPriority="52"/>
+    <w:lsdException w:name="Grid Table 1 Light Accent 4" w:uiPriority="46"/>
+    <w:lsdException w:name="Grid Table 2 Accent 4" w:uiPriority="47"/>
+    <w:lsdException w:name="Grid Table 3 Accent 4" w:uiPriority="48"/>
+    <w:lsdException w:name="Grid Table 4 Accent 4" w:uiPriority="49"/>
+    <w:lsdException w:name="Grid Table 5 Dark Accent 4" w:uiPriority="50"/>
+    <w:lsdException w:name="Grid Table 6 Colorful Accent 4" w:uiPriority="51"/>
+    <w:lsdException w:name="Grid Table 7 Colorful Accent 4" w:uiPriority="52"/>
+    <w:lsdException w:name="Grid Table 1 Light Accent 5" w:uiPriority="46"/>
+    <w:lsdException w:name="Grid Table 2 Accent 5" w:uiPriority="47"/>
+    <w:lsdException w:name="Grid Table 3 Accent 5" w:uiPriority="48"/>
+    <w:lsdException w:name="Grid Table 4 Accent 5" w:uiPriority="49"/>
+    <w:lsdException w:name="Grid Table 5 Dark Accent 5" w:uiPriority="50"/>
+    <w:lsdException w:name="Grid Table 6 Colorful Accent 5" w:uiPriority="51"/>
+    <w:lsdException w:name="Grid Table 7 Colorful Accent 5" w:uiPriority="52"/>
+    <w:lsdException w:name="Grid Table 1 Light Accent 6" w:uiPriority="46"/>
+    <w:lsdException w:name="Grid Table 2 Accent 6" w:uiPriority="47"/>
+    <w:lsdException w:name="Grid Table 3 Accent 6" w:uiPriority="48"/>
+    <w:lsdException w:name="Grid Table 4 Accent 6" w:uiPriority="49"/>
+    <w:lsdException w:name="Grid Table 5 Dark Accent 6" w:uiPriority="50"/>
+    <w:lsdException w:name="Grid Table 6 Colorful Accent 6" w:uiPriority="51"/>
+    <w:lsdException w:name="Grid Table 7 Colorful Accent 6" w:uiPriority="52"/>
+    <w:lsdException w:name="List Table 1 Light" w:uiPriority="46"/>
+    <w:lsdException w:name="List Table 2" w:uiPriority="47"/>
+    <w:lsdException w:name="List Table 3" w:uiPriority="48"/>
+    <w:lsdException w:name="List Table 4" w:uiPriority="49"/>
+    <w:lsdException w:name="List Table 5 Dark" w:uiPriority="50"/>
+    <w:lsdException w:name="List Table 6 Colorful" w:uiPriority="51"/>
+    <w:lsdException w:name="List Table 7 Colorful" w:uiPriority="52"/>
+    <w:lsdException w:name="List Table 1 Light Accent 1" w:uiPriority="46"/>
+    <w:lsdException w:name="List Table 2 Accent 1" w:uiPriority="47"/>
+    <w:lsdException w:name="List Table 3 Accent 1" w:uiPriority="48"/>
+    <w:lsdException w:name="List Table 4 Accent 1" w:uiPriority="49"/>
+    <w:lsdException w:name="List Table 5 Dark Accent 1" w:uiPriority="50"/>
+    <w:lsdException w:name="List Table 6 Colorful Accent 1" w:uiPriority="51"/>
+    <w:lsdException w:name="List Table 7 Colorful Accent 1" w:uiPriority="52"/>
+    <w:lsdException w:name="List Table 1 Light Accent 2" w:uiPriority="46"/>
+    <w:lsdException w:name="List Table 2 Accent 2" w:uiPriority="47"/>
+    <w:lsdException w:name="List Table 3 Accent 2" w:uiPriority="48"/>
+    <w:lsdException w:name="List Table 4 Accent 2" w:uiPriority="49"/>
+    <w:lsdException w:name="List Table 5 Dark Accent 2" w:uiPriority="50"/>
+    <w:lsdException w:name="List Table 6 Colorful Accent 2" w:uiPriority="51"/>
+    <w:lsdException w:name="List Table 7 Colorful Accent 2" w:uiPriority="52"/>
+    <w:lsdException w:name="List Table 1 Light Accent 3" w:uiPriority="46"/>
+    <w:lsdException w:name="List Table 2 Accent 3" w:uiPriority="47"/>
+    <w:lsdException w:name="List Table 3 Accent 3" w:uiPriority="48"/>
+    <w:lsdException w:name="List Table 4 Accent 3" w:uiPriority="49"/>
+    <w:lsdException w:name="List Table 5 Dark Accent 3" w:uiPriority="50"/>
+    <w:lsdException w:name="List Table 6 Colorful Accent 3" w:uiPriority="51"/>
+    <w:lsdException w:name="List Table 7 Colorful Accent 3" w:uiPriority="52"/>
+    <w:lsdException w:name="List Table 1 Light Accent 4" w:uiPriority="46"/>
+    <w:lsdException w:name="List Table 2 Accent 4" w:uiPriority="47"/>
+    <w:lsdException w:name="List Table 3 Accent 4" w:uiPriority="48"/>
+    <w:lsdException w:name="List Table 4 Accent 4" w:uiPriority="49"/>
+    <w:lsdException w:name="List Table 5 Dark Accent 4" w:uiPriority="50"/>
+    <w:lsdException w:name="List Table 6 Colorful Accent 4" w:uiPriority="51"/>
+    <w:lsdException w:name="List Table 7 Colorful Accent 4" w:uiPriority="52"/>
+    <w:lsdException w:name="List Table 1 Light Accent 5" w:uiPriority="46"/>
+    <w:lsdException w:name="List Table 2 Accent 5" w:uiPriority="47"/>
+    <w:lsdException w:name="List Table 3 Accent 5" w:uiPriority="48"/>
+    <w:lsdException w:name="List Table 4 Accent 5" w:uiPriority="49"/>
+    <w:lsdException w:name="List Table 5 Dark Accent 5" w:uiPriority="50"/>
+    <w:lsdException w:name="List Table 6 Colorful Accent 5" w:uiPriority="51"/>
+    <w:lsdException w:name="List Table 7 Colorful Accent 5" w:uiPriority="52"/>
+    <w:lsdException w:name="List Table 1 Light Accent 6" w:uiPriority="46"/>
+    <w:lsdException w:name="List Table 2 Accent 6" w:uiPriority="47"/>
+    <w:lsdException w:name="List Table 3 Accent 6" w:uiPriority="48"/>
+    <w:lsdException w:name="List Table 4 Accent 6" w:uiPriority="49"/>
+    <w:lsdException w:name="List Table 5 Dark Accent 6" w:uiPriority="50"/>
+    <w:lsdException w:name="List Table 6 Colorful Accent 6" w:uiPriority="51"/>
+    <w:lsdException w:name="List Table 7 Colorful Accent 6" w:uiPriority="52"/>
+    <w:lsdException w:name="Mention" w:semiHidden="1" w:unhideWhenUsed="1"/>
   </w:latentStyles>
   <w:style w:type="paragraph" w:default="1" w:styleId="Normal">
     <w:name w:val="Normal"/>
@@ -11579,7 +10713,7 @@
 </file>
 
 <file path=customXml/itemProps2.xml><?xml version="1.0" encoding="utf-8"?>
-<ds:datastoreItem xmlns:ds="http://schemas.openxmlformats.org/officeDocument/2006/customXml" ds:itemID="{B8DD61AC-6A5A-4F8A-8163-AE1493012D59}">
+<ds:datastoreItem xmlns:ds="http://schemas.openxmlformats.org/officeDocument/2006/customXml" ds:itemID="{FA62C5A9-68F0-4642-93F5-711315537C80}">
   <ds:schemaRefs>
     <ds:schemaRef ds:uri="http://schemas.openxmlformats.org/officeDocument/2006/bibliography"/>
   </ds:schemaRefs>

</xml_diff>